<commit_message>
update template for teisumbasi
</commit_message>
<xml_diff>
--- a/backend/word-contract-templates/teisumbasi.docx
+++ b/backend/word-contract-templates/teisumbasi.docx
@@ -1,10 +1,10 @@
 
 <file path=word/document.xml><?xml version="1.0" encoding="utf-8"?>
-<w:document xmlns:wpc="http://schemas.microsoft.com/office/word/2010/wordprocessingCanvas" xmlns:mc="http://schemas.openxmlformats.org/markup-compatibility/2006" xmlns:o="urn:schemas-microsoft-com:office:office" xmlns:r="http://schemas.openxmlformats.org/officeDocument/2006/relationships" xmlns:m="http://schemas.openxmlformats.org/officeDocument/2006/math" xmlns:v="urn:schemas-microsoft-com:vml" xmlns:wp14="http://schemas.microsoft.com/office/word/2010/wordprocessingDrawing" xmlns:wp="http://schemas.openxmlformats.org/drawingml/2006/wordprocessingDrawing" xmlns:w10="urn:schemas-microsoft-com:office:word" xmlns:w="http://schemas.openxmlformats.org/wordprocessingml/2006/main" xmlns:w14="http://schemas.microsoft.com/office/word/2010/wordml" xmlns:wpg="http://schemas.microsoft.com/office/word/2010/wordprocessingGroup" xmlns:wpi="http://schemas.microsoft.com/office/word/2010/wordprocessingInk" xmlns:wne="http://schemas.microsoft.com/office/word/2006/wordml" xmlns:wps="http://schemas.microsoft.com/office/word/2010/wordprocessingShape" mc:Ignorable="w14 wp14">
+<w:document xmlns:wpc="http://schemas.microsoft.com/office/word/2010/wordprocessingCanvas" xmlns:cx="http://schemas.microsoft.com/office/drawing/2014/chartex" xmlns:mc="http://schemas.openxmlformats.org/markup-compatibility/2006" xmlns:o="urn:schemas-microsoft-com:office:office" xmlns:r="http://schemas.openxmlformats.org/officeDocument/2006/relationships" xmlns:m="http://schemas.openxmlformats.org/officeDocument/2006/math" xmlns:v="urn:schemas-microsoft-com:vml" xmlns:wp14="http://schemas.microsoft.com/office/word/2010/wordprocessingDrawing" xmlns:wp="http://schemas.openxmlformats.org/drawingml/2006/wordprocessingDrawing" xmlns:w10="urn:schemas-microsoft-com:office:word" xmlns:w="http://schemas.openxmlformats.org/wordprocessingml/2006/main" xmlns:w14="http://schemas.microsoft.com/office/word/2010/wordml" xmlns:w15="http://schemas.microsoft.com/office/word/2012/wordml" xmlns:w16se="http://schemas.microsoft.com/office/word/2015/wordml/symex" xmlns:wpg="http://schemas.microsoft.com/office/word/2010/wordprocessingGroup" xmlns:wpi="http://schemas.microsoft.com/office/word/2010/wordprocessingInk" xmlns:wne="http://schemas.microsoft.com/office/word/2006/wordml" xmlns:wps="http://schemas.microsoft.com/office/word/2010/wordprocessingShape" mc:Ignorable="w14 w15 w16se wp14">
   <w:body>
     <w:p>
       <w:pPr>
-        <w:pStyle w:val="Heading1"/>
+        <w:pStyle w:val="1"/>
         <w:tabs>
           <w:tab w:val="left" w:pos="841"/>
           <w:tab w:val="left" w:pos="1635"/>
@@ -341,7 +341,7 @@
     </w:p>
     <w:p>
       <w:pPr>
-        <w:pStyle w:val="Heading1"/>
+        <w:pStyle w:val="1"/>
         <w:spacing w:line="360" w:lineRule="auto"/>
         <w:rPr>
           <w:sz w:val="20"/>
@@ -414,7 +414,7 @@
     </w:p>
     <w:p>
       <w:pPr>
-        <w:pStyle w:val="Heading1"/>
+        <w:pStyle w:val="1"/>
         <w:spacing w:line="276" w:lineRule="auto"/>
         <w:rPr>
           <w:sz w:val="20"/>
@@ -1452,17 +1452,7 @@
           <w:sz w:val="22"/>
           <w:szCs w:val="22"/>
         </w:rPr>
-        <w:t xml:space="preserve"> στο χώρο της εργασίας του υποχρεούται να ακολουθεί το ωράριο  λειτουργίας του Φορέα (Επιχείρηση/Υπηρεσία), τους κανονισμούς ασφαλείας και εργασίας καθώς και κάθε άλλη ρύθμιση ή κανονισμό που ισχύει για το προσωπικό του Φορέα. Για τη συμμόρφωση του ασκούμενου με τα παραπάνω, ισχύουν τα αναφερόμενα στην παράγραφο 4 εδάφιο α, της Ε5/1797/20-</w:t>
-      </w:r>
-      <w:bookmarkStart w:id="0" w:name="_GoBack"/>
-      <w:bookmarkEnd w:id="0"/>
-      <w:r>
-        <w:rPr>
-          <w:rFonts w:ascii="Calibri" w:hAnsi="Calibri" w:cs="Calibri"/>
-          <w:sz w:val="22"/>
-          <w:szCs w:val="22"/>
-        </w:rPr>
-        <w:t>3-86 κοινής Υπουργικής απόφασης.</w:t>
+        <w:t xml:space="preserve"> στο χώρο της εργασίας του υποχρεούται να ακολουθεί το ωράριο  λειτουργίας του Φορέα (Επιχείρηση/Υπηρεσία), τους κανονισμούς ασφαλείας και εργασίας καθώς και κάθε άλλη ρύθμιση ή κανονισμό που ισχύει για το προσωπικό του Φορέα. Για τη συμμόρφωση του ασκούμενου με τα παραπάνω, ισχύουν τα αναφερόμενα στην παράγραφο 4 εδάφιο α, της Ε5/1797/20-3-86 κοινής Υπουργικής απόφασης.</w:t>
       </w:r>
     </w:p>
     <w:p>
@@ -2313,7 +2303,23 @@
           <w:sz w:val="22"/>
           <w:szCs w:val="22"/>
         </w:rPr>
-        <w:t xml:space="preserve">με μικτή μηνιαία αποζημίωση 280,00€ (269,89€ αποζημίωση και 10,11€ ασφαλιστική κάλυψη για εργατικό ατύχημα), </w:t>
+        <w:t>με μικτή μη</w:t>
+      </w:r>
+      <w:r>
+        <w:rPr>
+          <w:rFonts w:ascii="Calibri" w:hAnsi="Calibri" w:cs="Calibri"/>
+          <w:sz w:val="22"/>
+          <w:szCs w:val="22"/>
+        </w:rPr>
+        <w:t>νιαία αποζημίωση 280,00€ (269,10€ αποζημίωση και 10,90</w:t>
+      </w:r>
+      <w:r>
+        <w:rPr>
+          <w:rFonts w:ascii="Calibri" w:hAnsi="Calibri" w:cs="Calibri"/>
+          <w:sz w:val="22"/>
+          <w:szCs w:val="22"/>
+        </w:rPr>
+        <w:t xml:space="preserve">€ ασφαλιστική κάλυψη για εργατικό ατύχημα), </w:t>
       </w:r>
       <w:r>
         <w:rPr>
@@ -2404,7 +2410,18 @@
           <w:sz w:val="22"/>
           <w:szCs w:val="22"/>
         </w:rPr>
-        <w:t xml:space="preserve"> και των 269,89€, αποζημίωσης που θα καταβάλλεται από το Επιχειρησιακό Πρόγραμμα, μέσω του Πανεπιστημίου Πελοποννήσου</w:t>
+        <w:t xml:space="preserve"> και των 269,10</w:t>
+      </w:r>
+      <w:bookmarkStart w:id="0" w:name="_GoBack"/>
+      <w:bookmarkEnd w:id="0"/>
+      <w:r>
+        <w:rPr>
+          <w:rFonts w:ascii="Calibri" w:hAnsi="Calibri" w:cs="Calibri"/>
+          <w:b/>
+          <w:sz w:val="22"/>
+          <w:szCs w:val="22"/>
+        </w:rPr>
+        <w:t>€, αποζημίωσης που θα καταβάλλεται από το Επιχειρησιακό Πρόγραμμα, μέσω του Πανεπιστημίου Πελοποννήσου</w:t>
       </w:r>
       <w:r>
         <w:rPr>
@@ -2886,7 +2903,7 @@
     </w:p>
     <w:p>
       <w:pPr>
-        <w:pStyle w:val="Heading3"/>
+        <w:pStyle w:val="3"/>
         <w:rPr>
           <w:rFonts w:ascii="Calibri" w:hAnsi="Calibri" w:cs="Calibri"/>
           <w:b w:val="0"/>
@@ -2966,7 +2983,6 @@
       <w:tblPr>
         <w:tblW w:w="8857" w:type="dxa"/>
         <w:jc w:val="center"/>
-        <w:tblInd w:w="-653" w:type="dxa"/>
         <w:tblLook w:val="01E0" w:firstRow="1" w:lastRow="1" w:firstColumn="1" w:lastColumn="1" w:noHBand="0" w:noVBand="0"/>
       </w:tblPr>
       <w:tblGrid>
@@ -3782,11 +3798,11 @@
       </w:pPr>
     </w:p>
     <w:sectPr>
-      <w:headerReference w:type="default" r:id="rId9"/>
-      <w:footerReference w:type="even" r:id="rId10"/>
-      <w:footerReference w:type="default" r:id="rId11"/>
-      <w:headerReference w:type="first" r:id="rId12"/>
-      <w:footerReference w:type="first" r:id="rId13"/>
+      <w:headerReference w:type="default" r:id="rId8"/>
+      <w:footerReference w:type="even" r:id="rId9"/>
+      <w:footerReference w:type="default" r:id="rId10"/>
+      <w:headerReference w:type="first" r:id="rId11"/>
+      <w:footerReference w:type="first" r:id="rId12"/>
       <w:pgSz w:w="11906" w:h="16838" w:code="9"/>
       <w:pgMar w:top="709" w:right="566" w:bottom="0" w:left="907" w:header="142" w:footer="157" w:gutter="0"/>
       <w:cols w:space="708"/>
@@ -3797,7 +3813,7 @@
 </file>
 
 <file path=word/endnotes.xml><?xml version="1.0" encoding="utf-8"?>
-<w:endnotes xmlns:wpc="http://schemas.microsoft.com/office/word/2010/wordprocessingCanvas" xmlns:mc="http://schemas.openxmlformats.org/markup-compatibility/2006" xmlns:o="urn:schemas-microsoft-com:office:office" xmlns:r="http://schemas.openxmlformats.org/officeDocument/2006/relationships" xmlns:m="http://schemas.openxmlformats.org/officeDocument/2006/math" xmlns:v="urn:schemas-microsoft-com:vml" xmlns:wp14="http://schemas.microsoft.com/office/word/2010/wordprocessingDrawing" xmlns:wp="http://schemas.openxmlformats.org/drawingml/2006/wordprocessingDrawing" xmlns:w10="urn:schemas-microsoft-com:office:word" xmlns:w="http://schemas.openxmlformats.org/wordprocessingml/2006/main" xmlns:w14="http://schemas.microsoft.com/office/word/2010/wordml" xmlns:wpg="http://schemas.microsoft.com/office/word/2010/wordprocessingGroup" xmlns:wpi="http://schemas.microsoft.com/office/word/2010/wordprocessingInk" xmlns:wne="http://schemas.microsoft.com/office/word/2006/wordml" xmlns:wps="http://schemas.microsoft.com/office/word/2010/wordprocessingShape" mc:Ignorable="w14 wp14">
+<w:endnotes xmlns:wpc="http://schemas.microsoft.com/office/word/2010/wordprocessingCanvas" xmlns:cx="http://schemas.microsoft.com/office/drawing/2014/chartex" xmlns:mc="http://schemas.openxmlformats.org/markup-compatibility/2006" xmlns:o="urn:schemas-microsoft-com:office:office" xmlns:r="http://schemas.openxmlformats.org/officeDocument/2006/relationships" xmlns:m="http://schemas.openxmlformats.org/officeDocument/2006/math" xmlns:v="urn:schemas-microsoft-com:vml" xmlns:wp14="http://schemas.microsoft.com/office/word/2010/wordprocessingDrawing" xmlns:wp="http://schemas.openxmlformats.org/drawingml/2006/wordprocessingDrawing" xmlns:w10="urn:schemas-microsoft-com:office:word" xmlns:w="http://schemas.openxmlformats.org/wordprocessingml/2006/main" xmlns:w14="http://schemas.microsoft.com/office/word/2010/wordml" xmlns:w15="http://schemas.microsoft.com/office/word/2012/wordml" xmlns:w16se="http://schemas.microsoft.com/office/word/2015/wordml/symex" xmlns:wpg="http://schemas.microsoft.com/office/word/2010/wordprocessingGroup" xmlns:wpi="http://schemas.microsoft.com/office/word/2010/wordprocessingInk" xmlns:wne="http://schemas.microsoft.com/office/word/2006/wordml" xmlns:wps="http://schemas.microsoft.com/office/word/2010/wordprocessingShape" mc:Ignorable="w14 w15 w16se wp14">
   <w:endnote w:type="separator" w:id="-1">
     <w:p>
       <w:r>
@@ -3816,50 +3832,50 @@
 </file>
 
 <file path=word/footer1.xml><?xml version="1.0" encoding="utf-8"?>
-<w:ftr xmlns:wpc="http://schemas.microsoft.com/office/word/2010/wordprocessingCanvas" xmlns:mc="http://schemas.openxmlformats.org/markup-compatibility/2006" xmlns:o="urn:schemas-microsoft-com:office:office" xmlns:r="http://schemas.openxmlformats.org/officeDocument/2006/relationships" xmlns:m="http://schemas.openxmlformats.org/officeDocument/2006/math" xmlns:v="urn:schemas-microsoft-com:vml" xmlns:wp14="http://schemas.microsoft.com/office/word/2010/wordprocessingDrawing" xmlns:wp="http://schemas.openxmlformats.org/drawingml/2006/wordprocessingDrawing" xmlns:w10="urn:schemas-microsoft-com:office:word" xmlns:w="http://schemas.openxmlformats.org/wordprocessingml/2006/main" xmlns:w14="http://schemas.microsoft.com/office/word/2010/wordml" xmlns:wpg="http://schemas.microsoft.com/office/word/2010/wordprocessingGroup" xmlns:wpi="http://schemas.microsoft.com/office/word/2010/wordprocessingInk" xmlns:wne="http://schemas.microsoft.com/office/word/2006/wordml" xmlns:wps="http://schemas.microsoft.com/office/word/2010/wordprocessingShape" mc:Ignorable="w14 wp14">
+<w:ftr xmlns:wpc="http://schemas.microsoft.com/office/word/2010/wordprocessingCanvas" xmlns:cx="http://schemas.microsoft.com/office/drawing/2014/chartex" xmlns:mc="http://schemas.openxmlformats.org/markup-compatibility/2006" xmlns:o="urn:schemas-microsoft-com:office:office" xmlns:r="http://schemas.openxmlformats.org/officeDocument/2006/relationships" xmlns:m="http://schemas.openxmlformats.org/officeDocument/2006/math" xmlns:v="urn:schemas-microsoft-com:vml" xmlns:wp14="http://schemas.microsoft.com/office/word/2010/wordprocessingDrawing" xmlns:wp="http://schemas.openxmlformats.org/drawingml/2006/wordprocessingDrawing" xmlns:w10="urn:schemas-microsoft-com:office:word" xmlns:w="http://schemas.openxmlformats.org/wordprocessingml/2006/main" xmlns:w14="http://schemas.microsoft.com/office/word/2010/wordml" xmlns:w15="http://schemas.microsoft.com/office/word/2012/wordml" xmlns:w16se="http://schemas.microsoft.com/office/word/2015/wordml/symex" xmlns:wpg="http://schemas.microsoft.com/office/word/2010/wordprocessingGroup" xmlns:wpi="http://schemas.microsoft.com/office/word/2010/wordprocessingInk" xmlns:wne="http://schemas.microsoft.com/office/word/2006/wordml" xmlns:wps="http://schemas.microsoft.com/office/word/2010/wordprocessingShape" mc:Ignorable="w14 w15 w16se wp14">
   <w:p>
     <w:pPr>
-      <w:pStyle w:val="Footer"/>
+      <w:pStyle w:val="a7"/>
       <w:framePr w:wrap="around" w:vAnchor="text" w:hAnchor="margin" w:xAlign="right" w:y="1"/>
       <w:rPr>
-        <w:rStyle w:val="PageNumber"/>
+        <w:rStyle w:val="a9"/>
       </w:rPr>
     </w:pPr>
     <w:r>
       <w:rPr>
-        <w:rStyle w:val="PageNumber"/>
+        <w:rStyle w:val="a9"/>
       </w:rPr>
       <w:fldChar w:fldCharType="begin"/>
     </w:r>
     <w:r>
       <w:rPr>
-        <w:rStyle w:val="PageNumber"/>
+        <w:rStyle w:val="a9"/>
       </w:rPr>
       <w:instrText xml:space="preserve">PAGE  </w:instrText>
     </w:r>
     <w:r>
       <w:rPr>
-        <w:rStyle w:val="PageNumber"/>
+        <w:rStyle w:val="a9"/>
       </w:rPr>
       <w:fldChar w:fldCharType="separate"/>
     </w:r>
     <w:r>
       <w:rPr>
-        <w:rStyle w:val="PageNumber"/>
+        <w:rStyle w:val="a9"/>
         <w:noProof/>
       </w:rPr>
       <w:t>2</w:t>
     </w:r>
     <w:r>
       <w:rPr>
-        <w:rStyle w:val="PageNumber"/>
+        <w:rStyle w:val="a9"/>
       </w:rPr>
       <w:fldChar w:fldCharType="end"/>
     </w:r>
   </w:p>
   <w:p>
     <w:pPr>
-      <w:pStyle w:val="Footer"/>
+      <w:pStyle w:val="a7"/>
       <w:ind w:right="360"/>
     </w:pPr>
   </w:p>
@@ -3867,10 +3883,10 @@
 </file>
 
 <file path=word/footer2.xml><?xml version="1.0" encoding="utf-8"?>
-<w:ftr xmlns:wpc="http://schemas.microsoft.com/office/word/2010/wordprocessingCanvas" xmlns:mc="http://schemas.openxmlformats.org/markup-compatibility/2006" xmlns:o="urn:schemas-microsoft-com:office:office" xmlns:r="http://schemas.openxmlformats.org/officeDocument/2006/relationships" xmlns:m="http://schemas.openxmlformats.org/officeDocument/2006/math" xmlns:v="urn:schemas-microsoft-com:vml" xmlns:wp14="http://schemas.microsoft.com/office/word/2010/wordprocessingDrawing" xmlns:wp="http://schemas.openxmlformats.org/drawingml/2006/wordprocessingDrawing" xmlns:w10="urn:schemas-microsoft-com:office:word" xmlns:w="http://schemas.openxmlformats.org/wordprocessingml/2006/main" xmlns:w14="http://schemas.microsoft.com/office/word/2010/wordml" xmlns:wpg="http://schemas.microsoft.com/office/word/2010/wordprocessingGroup" xmlns:wpi="http://schemas.microsoft.com/office/word/2010/wordprocessingInk" xmlns:wne="http://schemas.microsoft.com/office/word/2006/wordml" xmlns:wps="http://schemas.microsoft.com/office/word/2010/wordprocessingShape" mc:Ignorable="w14 wp14">
+<w:ftr xmlns:wpc="http://schemas.microsoft.com/office/word/2010/wordprocessingCanvas" xmlns:cx="http://schemas.microsoft.com/office/drawing/2014/chartex" xmlns:mc="http://schemas.openxmlformats.org/markup-compatibility/2006" xmlns:o="urn:schemas-microsoft-com:office:office" xmlns:r="http://schemas.openxmlformats.org/officeDocument/2006/relationships" xmlns:m="http://schemas.openxmlformats.org/officeDocument/2006/math" xmlns:v="urn:schemas-microsoft-com:vml" xmlns:wp14="http://schemas.microsoft.com/office/word/2010/wordprocessingDrawing" xmlns:wp="http://schemas.openxmlformats.org/drawingml/2006/wordprocessingDrawing" xmlns:w10="urn:schemas-microsoft-com:office:word" xmlns:w="http://schemas.openxmlformats.org/wordprocessingml/2006/main" xmlns:w14="http://schemas.microsoft.com/office/word/2010/wordml" xmlns:w15="http://schemas.microsoft.com/office/word/2012/wordml" xmlns:w16se="http://schemas.microsoft.com/office/word/2015/wordml/symex" xmlns:wpg="http://schemas.microsoft.com/office/word/2010/wordprocessingGroup" xmlns:wpi="http://schemas.microsoft.com/office/word/2010/wordprocessingInk" xmlns:wne="http://schemas.microsoft.com/office/word/2006/wordml" xmlns:wps="http://schemas.microsoft.com/office/word/2010/wordprocessingShape" mc:Ignorable="w14 w15 w16se wp14">
   <w:p>
     <w:pPr>
-      <w:pStyle w:val="Footer"/>
+      <w:pStyle w:val="a7"/>
       <w:jc w:val="center"/>
     </w:pPr>
     <w:r>
@@ -3899,10 +3915,10 @@
 </file>
 
 <file path=word/footer3.xml><?xml version="1.0" encoding="utf-8"?>
-<w:ftr xmlns:wpc="http://schemas.microsoft.com/office/word/2010/wordprocessingCanvas" xmlns:mc="http://schemas.openxmlformats.org/markup-compatibility/2006" xmlns:o="urn:schemas-microsoft-com:office:office" xmlns:r="http://schemas.openxmlformats.org/officeDocument/2006/relationships" xmlns:m="http://schemas.openxmlformats.org/officeDocument/2006/math" xmlns:v="urn:schemas-microsoft-com:vml" xmlns:wp14="http://schemas.microsoft.com/office/word/2010/wordprocessingDrawing" xmlns:wp="http://schemas.openxmlformats.org/drawingml/2006/wordprocessingDrawing" xmlns:w10="urn:schemas-microsoft-com:office:word" xmlns:w="http://schemas.openxmlformats.org/wordprocessingml/2006/main" xmlns:w14="http://schemas.microsoft.com/office/word/2010/wordml" xmlns:wpg="http://schemas.microsoft.com/office/word/2010/wordprocessingGroup" xmlns:wpi="http://schemas.microsoft.com/office/word/2010/wordprocessingInk" xmlns:wne="http://schemas.microsoft.com/office/word/2006/wordml" xmlns:wps="http://schemas.microsoft.com/office/word/2010/wordprocessingShape" mc:Ignorable="w14 wp14">
+<w:ftr xmlns:wpc="http://schemas.microsoft.com/office/word/2010/wordprocessingCanvas" xmlns:cx="http://schemas.microsoft.com/office/drawing/2014/chartex" xmlns:mc="http://schemas.openxmlformats.org/markup-compatibility/2006" xmlns:o="urn:schemas-microsoft-com:office:office" xmlns:r="http://schemas.openxmlformats.org/officeDocument/2006/relationships" xmlns:m="http://schemas.openxmlformats.org/officeDocument/2006/math" xmlns:v="urn:schemas-microsoft-com:vml" xmlns:wp14="http://schemas.microsoft.com/office/word/2010/wordprocessingDrawing" xmlns:wp="http://schemas.openxmlformats.org/drawingml/2006/wordprocessingDrawing" xmlns:w10="urn:schemas-microsoft-com:office:word" xmlns:w="http://schemas.openxmlformats.org/wordprocessingml/2006/main" xmlns:w14="http://schemas.microsoft.com/office/word/2010/wordml" xmlns:w15="http://schemas.microsoft.com/office/word/2012/wordml" xmlns:w16se="http://schemas.microsoft.com/office/word/2015/wordml/symex" xmlns:wpg="http://schemas.microsoft.com/office/word/2010/wordprocessingGroup" xmlns:wpi="http://schemas.microsoft.com/office/word/2010/wordprocessingInk" xmlns:wne="http://schemas.microsoft.com/office/word/2006/wordml" xmlns:wps="http://schemas.microsoft.com/office/word/2010/wordprocessingShape" mc:Ignorable="w14 w15 w16se wp14">
   <w:p>
     <w:pPr>
-      <w:pStyle w:val="Footer"/>
+      <w:pStyle w:val="a7"/>
       <w:ind w:right="-180"/>
       <w:jc w:val="center"/>
     </w:pPr>
@@ -3911,7 +3927,7 @@
 </file>
 
 <file path=word/footnotes.xml><?xml version="1.0" encoding="utf-8"?>
-<w:footnotes xmlns:wpc="http://schemas.microsoft.com/office/word/2010/wordprocessingCanvas" xmlns:mc="http://schemas.openxmlformats.org/markup-compatibility/2006" xmlns:o="urn:schemas-microsoft-com:office:office" xmlns:r="http://schemas.openxmlformats.org/officeDocument/2006/relationships" xmlns:m="http://schemas.openxmlformats.org/officeDocument/2006/math" xmlns:v="urn:schemas-microsoft-com:vml" xmlns:wp14="http://schemas.microsoft.com/office/word/2010/wordprocessingDrawing" xmlns:wp="http://schemas.openxmlformats.org/drawingml/2006/wordprocessingDrawing" xmlns:w10="urn:schemas-microsoft-com:office:word" xmlns:w="http://schemas.openxmlformats.org/wordprocessingml/2006/main" xmlns:w14="http://schemas.microsoft.com/office/word/2010/wordml" xmlns:wpg="http://schemas.microsoft.com/office/word/2010/wordprocessingGroup" xmlns:wpi="http://schemas.microsoft.com/office/word/2010/wordprocessingInk" xmlns:wne="http://schemas.microsoft.com/office/word/2006/wordml" xmlns:wps="http://schemas.microsoft.com/office/word/2010/wordprocessingShape" mc:Ignorable="w14 wp14">
+<w:footnotes xmlns:wpc="http://schemas.microsoft.com/office/word/2010/wordprocessingCanvas" xmlns:cx="http://schemas.microsoft.com/office/drawing/2014/chartex" xmlns:mc="http://schemas.openxmlformats.org/markup-compatibility/2006" xmlns:o="urn:schemas-microsoft-com:office:office" xmlns:r="http://schemas.openxmlformats.org/officeDocument/2006/relationships" xmlns:m="http://schemas.openxmlformats.org/officeDocument/2006/math" xmlns:v="urn:schemas-microsoft-com:vml" xmlns:wp14="http://schemas.microsoft.com/office/word/2010/wordprocessingDrawing" xmlns:wp="http://schemas.openxmlformats.org/drawingml/2006/wordprocessingDrawing" xmlns:w10="urn:schemas-microsoft-com:office:word" xmlns:w="http://schemas.openxmlformats.org/wordprocessingml/2006/main" xmlns:w14="http://schemas.microsoft.com/office/word/2010/wordml" xmlns:w15="http://schemas.microsoft.com/office/word/2012/wordml" xmlns:w16se="http://schemas.microsoft.com/office/word/2015/wordml/symex" xmlns:wpg="http://schemas.microsoft.com/office/word/2010/wordprocessingGroup" xmlns:wpi="http://schemas.microsoft.com/office/word/2010/wordprocessingInk" xmlns:wne="http://schemas.microsoft.com/office/word/2006/wordml" xmlns:wps="http://schemas.microsoft.com/office/word/2010/wordprocessingShape" mc:Ignorable="w14 w15 w16se wp14">
   <w:footnote w:type="separator" w:id="-1">
     <w:p>
       <w:r>
@@ -3930,10 +3946,10 @@
 </file>
 
 <file path=word/header1.xml><?xml version="1.0" encoding="utf-8"?>
-<w:hdr xmlns:wpc="http://schemas.microsoft.com/office/word/2010/wordprocessingCanvas" xmlns:mc="http://schemas.openxmlformats.org/markup-compatibility/2006" xmlns:o="urn:schemas-microsoft-com:office:office" xmlns:r="http://schemas.openxmlformats.org/officeDocument/2006/relationships" xmlns:m="http://schemas.openxmlformats.org/officeDocument/2006/math" xmlns:v="urn:schemas-microsoft-com:vml" xmlns:wp14="http://schemas.microsoft.com/office/word/2010/wordprocessingDrawing" xmlns:wp="http://schemas.openxmlformats.org/drawingml/2006/wordprocessingDrawing" xmlns:w10="urn:schemas-microsoft-com:office:word" xmlns:w="http://schemas.openxmlformats.org/wordprocessingml/2006/main" xmlns:w14="http://schemas.microsoft.com/office/word/2010/wordml" xmlns:wpg="http://schemas.microsoft.com/office/word/2010/wordprocessingGroup" xmlns:wpi="http://schemas.microsoft.com/office/word/2010/wordprocessingInk" xmlns:wne="http://schemas.microsoft.com/office/word/2006/wordml" xmlns:wps="http://schemas.microsoft.com/office/word/2010/wordprocessingShape" mc:Ignorable="w14 wp14">
+<w:hdr xmlns:wpc="http://schemas.microsoft.com/office/word/2010/wordprocessingCanvas" xmlns:cx="http://schemas.microsoft.com/office/drawing/2014/chartex" xmlns:mc="http://schemas.openxmlformats.org/markup-compatibility/2006" xmlns:o="urn:schemas-microsoft-com:office:office" xmlns:r="http://schemas.openxmlformats.org/officeDocument/2006/relationships" xmlns:m="http://schemas.openxmlformats.org/officeDocument/2006/math" xmlns:v="urn:schemas-microsoft-com:vml" xmlns:wp14="http://schemas.microsoft.com/office/word/2010/wordprocessingDrawing" xmlns:wp="http://schemas.openxmlformats.org/drawingml/2006/wordprocessingDrawing" xmlns:w10="urn:schemas-microsoft-com:office:word" xmlns:w="http://schemas.openxmlformats.org/wordprocessingml/2006/main" xmlns:w14="http://schemas.microsoft.com/office/word/2010/wordml" xmlns:w15="http://schemas.microsoft.com/office/word/2012/wordml" xmlns:w16se="http://schemas.microsoft.com/office/word/2015/wordml/symex" xmlns:wpg="http://schemas.microsoft.com/office/word/2010/wordprocessingGroup" xmlns:wpi="http://schemas.microsoft.com/office/word/2010/wordprocessingInk" xmlns:wne="http://schemas.microsoft.com/office/word/2006/wordml" xmlns:wps="http://schemas.microsoft.com/office/word/2010/wordprocessingShape" mc:Ignorable="w14 w15 w16se wp14">
   <w:p>
     <w:pPr>
-      <w:pStyle w:val="Header"/>
+      <w:pStyle w:val="a6"/>
       <w:tabs>
         <w:tab w:val="clear" w:pos="4153"/>
         <w:tab w:val="clear" w:pos="8306"/>
@@ -4054,17 +4070,17 @@
   </w:p>
   <w:p>
     <w:pPr>
-      <w:pStyle w:val="Header"/>
+      <w:pStyle w:val="a6"/>
     </w:pPr>
   </w:p>
 </w:hdr>
 </file>
 
 <file path=word/header2.xml><?xml version="1.0" encoding="utf-8"?>
-<w:hdr xmlns:wpc="http://schemas.microsoft.com/office/word/2010/wordprocessingCanvas" xmlns:mc="http://schemas.openxmlformats.org/markup-compatibility/2006" xmlns:o="urn:schemas-microsoft-com:office:office" xmlns:r="http://schemas.openxmlformats.org/officeDocument/2006/relationships" xmlns:m="http://schemas.openxmlformats.org/officeDocument/2006/math" xmlns:v="urn:schemas-microsoft-com:vml" xmlns:wp14="http://schemas.microsoft.com/office/word/2010/wordprocessingDrawing" xmlns:wp="http://schemas.openxmlformats.org/drawingml/2006/wordprocessingDrawing" xmlns:w10="urn:schemas-microsoft-com:office:word" xmlns:w="http://schemas.openxmlformats.org/wordprocessingml/2006/main" xmlns:w14="http://schemas.microsoft.com/office/word/2010/wordml" xmlns:wpg="http://schemas.microsoft.com/office/word/2010/wordprocessingGroup" xmlns:wpi="http://schemas.microsoft.com/office/word/2010/wordprocessingInk" xmlns:wne="http://schemas.microsoft.com/office/word/2006/wordml" xmlns:wps="http://schemas.microsoft.com/office/word/2010/wordprocessingShape" mc:Ignorable="w14 wp14">
+<w:hdr xmlns:wpc="http://schemas.microsoft.com/office/word/2010/wordprocessingCanvas" xmlns:cx="http://schemas.microsoft.com/office/drawing/2014/chartex" xmlns:mc="http://schemas.openxmlformats.org/markup-compatibility/2006" xmlns:o="urn:schemas-microsoft-com:office:office" xmlns:r="http://schemas.openxmlformats.org/officeDocument/2006/relationships" xmlns:m="http://schemas.openxmlformats.org/officeDocument/2006/math" xmlns:v="urn:schemas-microsoft-com:vml" xmlns:wp14="http://schemas.microsoft.com/office/word/2010/wordprocessingDrawing" xmlns:wp="http://schemas.openxmlformats.org/drawingml/2006/wordprocessingDrawing" xmlns:w10="urn:schemas-microsoft-com:office:word" xmlns:w="http://schemas.openxmlformats.org/wordprocessingml/2006/main" xmlns:w14="http://schemas.microsoft.com/office/word/2010/wordml" xmlns:w15="http://schemas.microsoft.com/office/word/2012/wordml" xmlns:w16se="http://schemas.microsoft.com/office/word/2015/wordml/symex" xmlns:wpg="http://schemas.microsoft.com/office/word/2010/wordprocessingGroup" xmlns:wpi="http://schemas.microsoft.com/office/word/2010/wordprocessingInk" xmlns:wne="http://schemas.microsoft.com/office/word/2006/wordml" xmlns:wps="http://schemas.microsoft.com/office/word/2010/wordprocessingShape" mc:Ignorable="w14 w15 w16se wp14">
   <w:p>
     <w:pPr>
-      <w:pStyle w:val="Title"/>
+      <w:pStyle w:val="a5"/>
       <w:tabs>
         <w:tab w:val="left" w:pos="2258"/>
       </w:tabs>
@@ -4126,8 +4142,8 @@
 </file>
 
 <file path=word/numbering.xml><?xml version="1.0" encoding="utf-8"?>
-<w:numbering xmlns:wpc="http://schemas.microsoft.com/office/word/2010/wordprocessingCanvas" xmlns:mc="http://schemas.openxmlformats.org/markup-compatibility/2006" xmlns:o="urn:schemas-microsoft-com:office:office" xmlns:r="http://schemas.openxmlformats.org/officeDocument/2006/relationships" xmlns:m="http://schemas.openxmlformats.org/officeDocument/2006/math" xmlns:v="urn:schemas-microsoft-com:vml" xmlns:wp14="http://schemas.microsoft.com/office/word/2010/wordprocessingDrawing" xmlns:wp="http://schemas.openxmlformats.org/drawingml/2006/wordprocessingDrawing" xmlns:w10="urn:schemas-microsoft-com:office:word" xmlns:w="http://schemas.openxmlformats.org/wordprocessingml/2006/main" xmlns:w14="http://schemas.microsoft.com/office/word/2010/wordml" xmlns:wpg="http://schemas.microsoft.com/office/word/2010/wordprocessingGroup" xmlns:wpi="http://schemas.microsoft.com/office/word/2010/wordprocessingInk" xmlns:wne="http://schemas.microsoft.com/office/word/2006/wordml" xmlns:wps="http://schemas.microsoft.com/office/word/2010/wordprocessingShape" mc:Ignorable="w14 wp14">
-  <w:abstractNum w:abstractNumId="0">
+<w:numbering xmlns:wpc="http://schemas.microsoft.com/office/word/2010/wordprocessingCanvas" xmlns:cx="http://schemas.microsoft.com/office/drawing/2014/chartex" xmlns:mc="http://schemas.openxmlformats.org/markup-compatibility/2006" xmlns:o="urn:schemas-microsoft-com:office:office" xmlns:r="http://schemas.openxmlformats.org/officeDocument/2006/relationships" xmlns:m="http://schemas.openxmlformats.org/officeDocument/2006/math" xmlns:v="urn:schemas-microsoft-com:vml" xmlns:wp14="http://schemas.microsoft.com/office/word/2010/wordprocessingDrawing" xmlns:wp="http://schemas.openxmlformats.org/drawingml/2006/wordprocessingDrawing" xmlns:w10="urn:schemas-microsoft-com:office:word" xmlns:w="http://schemas.openxmlformats.org/wordprocessingml/2006/main" xmlns:w14="http://schemas.microsoft.com/office/word/2010/wordml" xmlns:w15="http://schemas.microsoft.com/office/word/2012/wordml" xmlns:w16se="http://schemas.microsoft.com/office/word/2015/wordml/symex" xmlns:wpg="http://schemas.microsoft.com/office/word/2010/wordprocessingGroup" xmlns:wpi="http://schemas.microsoft.com/office/word/2010/wordprocessingInk" xmlns:wne="http://schemas.microsoft.com/office/word/2006/wordml" xmlns:wps="http://schemas.microsoft.com/office/word/2010/wordprocessingShape" mc:Ignorable="w14 w15 w16se wp14">
+  <w:abstractNum w:abstractNumId="0" w15:restartNumberingAfterBreak="0">
     <w:nsid w:val="11D71FEA"/>
     <w:multiLevelType w:val="hybridMultilevel"/>
     <w:tmpl w:val="16BA1D10"/>
@@ -4243,7 +4259,7 @@
       </w:pPr>
     </w:lvl>
   </w:abstractNum>
-  <w:abstractNum w:abstractNumId="1">
+  <w:abstractNum w:abstractNumId="1" w15:restartNumberingAfterBreak="0">
     <w:nsid w:val="25160461"/>
     <w:multiLevelType w:val="hybridMultilevel"/>
     <w:tmpl w:val="3FA2AAEC"/>
@@ -4332,7 +4348,7 @@
       </w:pPr>
     </w:lvl>
   </w:abstractNum>
-  <w:abstractNum w:abstractNumId="2">
+  <w:abstractNum w:abstractNumId="2" w15:restartNumberingAfterBreak="0">
     <w:nsid w:val="290979CE"/>
     <w:multiLevelType w:val="hybridMultilevel"/>
     <w:tmpl w:val="B6BA8A40"/>
@@ -4421,7 +4437,7 @@
       </w:pPr>
     </w:lvl>
   </w:abstractNum>
-  <w:abstractNum w:abstractNumId="3">
+  <w:abstractNum w:abstractNumId="3" w15:restartNumberingAfterBreak="0">
     <w:nsid w:val="2E39758C"/>
     <w:multiLevelType w:val="hybridMultilevel"/>
     <w:tmpl w:val="38D4AF96"/>
@@ -4510,7 +4526,7 @@
       </w:pPr>
     </w:lvl>
   </w:abstractNum>
-  <w:abstractNum w:abstractNumId="4">
+  <w:abstractNum w:abstractNumId="4" w15:restartNumberingAfterBreak="0">
     <w:nsid w:val="33BC7D43"/>
     <w:multiLevelType w:val="multilevel"/>
     <w:tmpl w:val="EAE4EA32"/>
@@ -4640,7 +4656,7 @@
       </w:rPr>
     </w:lvl>
   </w:abstractNum>
-  <w:abstractNum w:abstractNumId="5">
+  <w:abstractNum w:abstractNumId="5" w15:restartNumberingAfterBreak="0">
     <w:nsid w:val="3C3F7CCF"/>
     <w:multiLevelType w:val="hybridMultilevel"/>
     <w:tmpl w:val="B8DA24BE"/>
@@ -4777,7 +4793,7 @@
       </w:rPr>
     </w:lvl>
   </w:abstractNum>
-  <w:abstractNum w:abstractNumId="6">
+  <w:abstractNum w:abstractNumId="6" w15:restartNumberingAfterBreak="0">
     <w:nsid w:val="4BC333FE"/>
     <w:multiLevelType w:val="hybridMultilevel"/>
     <w:tmpl w:val="91C47CE2"/>
@@ -4866,7 +4882,7 @@
       </w:pPr>
     </w:lvl>
   </w:abstractNum>
-  <w:abstractNum w:abstractNumId="7">
+  <w:abstractNum w:abstractNumId="7" w15:restartNumberingAfterBreak="0">
     <w:nsid w:val="54BF7C0F"/>
     <w:multiLevelType w:val="hybridMultilevel"/>
     <w:tmpl w:val="DE502760"/>
@@ -5006,7 +5022,7 @@
       </w:rPr>
     </w:lvl>
   </w:abstractNum>
-  <w:abstractNum w:abstractNumId="8">
+  <w:abstractNum w:abstractNumId="8" w15:restartNumberingAfterBreak="0">
     <w:nsid w:val="58643F12"/>
     <w:multiLevelType w:val="multilevel"/>
     <w:tmpl w:val="CA5A7966"/>
@@ -5123,7 +5139,7 @@
       </w:pPr>
     </w:lvl>
   </w:abstractNum>
-  <w:abstractNum w:abstractNumId="9">
+  <w:abstractNum w:abstractNumId="9" w15:restartNumberingAfterBreak="0">
     <w:nsid w:val="5D1A77AC"/>
     <w:multiLevelType w:val="hybridMultilevel"/>
     <w:tmpl w:val="C30AC7B0"/>
@@ -5212,7 +5228,7 @@
       </w:pPr>
     </w:lvl>
   </w:abstractNum>
-  <w:abstractNum w:abstractNumId="10">
+  <w:abstractNum w:abstractNumId="10" w15:restartNumberingAfterBreak="0">
     <w:nsid w:val="737652D1"/>
     <w:multiLevelType w:val="hybridMultilevel"/>
     <w:tmpl w:val="A30CB654"/>
@@ -5338,7 +5354,7 @@
 </file>
 
 <file path=word/styles.xml><?xml version="1.0" encoding="utf-8"?>
-<w:styles xmlns:mc="http://schemas.openxmlformats.org/markup-compatibility/2006" xmlns:r="http://schemas.openxmlformats.org/officeDocument/2006/relationships" xmlns:w="http://schemas.openxmlformats.org/wordprocessingml/2006/main" xmlns:w14="http://schemas.microsoft.com/office/word/2010/wordml" mc:Ignorable="w14">
+<w:styles xmlns:mc="http://schemas.openxmlformats.org/markup-compatibility/2006" xmlns:r="http://schemas.openxmlformats.org/officeDocument/2006/relationships" xmlns:w="http://schemas.openxmlformats.org/wordprocessingml/2006/main" xmlns:w14="http://schemas.microsoft.com/office/word/2010/wordml" xmlns:w15="http://schemas.microsoft.com/office/word/2012/wordml" xmlns:w16se="http://schemas.microsoft.com/office/word/2015/wordml/symex" mc:Ignorable="w14 w15 w16se">
   <w:docDefaults>
     <w:rPrDefault>
       <w:rPr>
@@ -5348,7 +5364,7 @@
     </w:rPrDefault>
     <w:pPrDefault/>
   </w:docDefaults>
-  <w:latentStyles w:defLockedState="0" w:defUIPriority="0" w:defSemiHidden="0" w:defUnhideWhenUsed="0" w:defQFormat="0" w:count="267">
+  <w:latentStyles w:defLockedState="0" w:defUIPriority="0" w:defSemiHidden="0" w:defUnhideWhenUsed="0" w:defQFormat="0" w:count="371">
     <w:lsdException w:name="Normal" w:qFormat="1"/>
     <w:lsdException w:name="heading 1" w:qFormat="1"/>
     <w:lsdException w:name="heading 2" w:qFormat="1"/>
@@ -5356,16 +5372,148 @@
     <w:lsdException w:name="heading 4" w:qFormat="1"/>
     <w:lsdException w:name="heading 5" w:semiHidden="1" w:unhideWhenUsed="1" w:qFormat="1"/>
     <w:lsdException w:name="heading 6" w:semiHidden="1" w:unhideWhenUsed="1" w:qFormat="1"/>
-    <w:lsdException w:name="heading 7" w:qFormat="1"/>
+    <w:lsdException w:name="heading 7" w:semiHidden="1" w:unhideWhenUsed="1" w:qFormat="1"/>
     <w:lsdException w:name="heading 8" w:semiHidden="1" w:unhideWhenUsed="1" w:qFormat="1"/>
     <w:lsdException w:name="heading 9" w:semiHidden="1" w:unhideWhenUsed="1" w:qFormat="1"/>
-    <w:lsdException w:name="header" w:uiPriority="99"/>
-    <w:lsdException w:name="footer" w:uiPriority="99"/>
+    <w:lsdException w:name="index 1" w:semiHidden="1" w:unhideWhenUsed="1"/>
+    <w:lsdException w:name="index 2" w:semiHidden="1" w:unhideWhenUsed="1"/>
+    <w:lsdException w:name="index 3" w:semiHidden="1" w:unhideWhenUsed="1"/>
+    <w:lsdException w:name="index 4" w:semiHidden="1" w:unhideWhenUsed="1"/>
+    <w:lsdException w:name="index 5" w:semiHidden="1" w:unhideWhenUsed="1"/>
+    <w:lsdException w:name="index 6" w:semiHidden="1" w:unhideWhenUsed="1"/>
+    <w:lsdException w:name="index 7" w:semiHidden="1" w:unhideWhenUsed="1"/>
+    <w:lsdException w:name="index 8" w:semiHidden="1" w:unhideWhenUsed="1"/>
+    <w:lsdException w:name="index 9" w:semiHidden="1" w:unhideWhenUsed="1"/>
+    <w:lsdException w:name="toc 1" w:semiHidden="1" w:unhideWhenUsed="1"/>
+    <w:lsdException w:name="toc 2" w:semiHidden="1" w:unhideWhenUsed="1"/>
+    <w:lsdException w:name="toc 3" w:semiHidden="1" w:unhideWhenUsed="1"/>
+    <w:lsdException w:name="toc 4" w:semiHidden="1" w:unhideWhenUsed="1"/>
+    <w:lsdException w:name="toc 5" w:semiHidden="1" w:unhideWhenUsed="1"/>
+    <w:lsdException w:name="toc 6" w:semiHidden="1" w:unhideWhenUsed="1"/>
+    <w:lsdException w:name="toc 7" w:semiHidden="1" w:unhideWhenUsed="1"/>
+    <w:lsdException w:name="toc 8" w:semiHidden="1" w:unhideWhenUsed="1"/>
+    <w:lsdException w:name="toc 9" w:semiHidden="1" w:unhideWhenUsed="1"/>
+    <w:lsdException w:name="Normal Indent" w:semiHidden="1" w:unhideWhenUsed="1"/>
+    <w:lsdException w:name="footnote text" w:semiHidden="1" w:unhideWhenUsed="1"/>
+    <w:lsdException w:name="annotation text" w:semiHidden="1" w:unhideWhenUsed="1"/>
+    <w:lsdException w:name="header" w:semiHidden="1" w:uiPriority="99" w:unhideWhenUsed="1"/>
+    <w:lsdException w:name="footer" w:semiHidden="1" w:uiPriority="99" w:unhideWhenUsed="1"/>
+    <w:lsdException w:name="index heading" w:semiHidden="1" w:unhideWhenUsed="1"/>
     <w:lsdException w:name="caption" w:semiHidden="1" w:unhideWhenUsed="1" w:qFormat="1"/>
+    <w:lsdException w:name="table of figures" w:semiHidden="1" w:unhideWhenUsed="1"/>
+    <w:lsdException w:name="envelope address" w:semiHidden="1" w:unhideWhenUsed="1"/>
+    <w:lsdException w:name="envelope return" w:semiHidden="1" w:unhideWhenUsed="1"/>
+    <w:lsdException w:name="footnote reference" w:semiHidden="1" w:unhideWhenUsed="1"/>
+    <w:lsdException w:name="annotation reference" w:semiHidden="1" w:unhideWhenUsed="1"/>
+    <w:lsdException w:name="line number" w:semiHidden="1" w:unhideWhenUsed="1"/>
+    <w:lsdException w:name="page number" w:semiHidden="1" w:unhideWhenUsed="1"/>
+    <w:lsdException w:name="endnote reference" w:semiHidden="1" w:unhideWhenUsed="1"/>
+    <w:lsdException w:name="endnote text" w:semiHidden="1" w:unhideWhenUsed="1"/>
+    <w:lsdException w:name="table of authorities" w:semiHidden="1" w:unhideWhenUsed="1"/>
+    <w:lsdException w:name="macro" w:semiHidden="1" w:unhideWhenUsed="1"/>
+    <w:lsdException w:name="toa heading" w:semiHidden="1" w:unhideWhenUsed="1"/>
+    <w:lsdException w:name="List" w:semiHidden="1" w:unhideWhenUsed="1"/>
+    <w:lsdException w:name="List Bullet" w:semiHidden="1" w:unhideWhenUsed="1"/>
+    <w:lsdException w:name="List 2" w:semiHidden="1" w:unhideWhenUsed="1"/>
+    <w:lsdException w:name="List 3" w:semiHidden="1" w:unhideWhenUsed="1"/>
+    <w:lsdException w:name="List Bullet 2" w:semiHidden="1" w:unhideWhenUsed="1"/>
+    <w:lsdException w:name="List Bullet 3" w:semiHidden="1" w:unhideWhenUsed="1"/>
+    <w:lsdException w:name="List Bullet 4" w:semiHidden="1" w:unhideWhenUsed="1"/>
+    <w:lsdException w:name="List Bullet 5" w:semiHidden="1" w:unhideWhenUsed="1"/>
+    <w:lsdException w:name="List Number 2" w:semiHidden="1" w:unhideWhenUsed="1"/>
+    <w:lsdException w:name="List Number 3" w:semiHidden="1" w:unhideWhenUsed="1"/>
+    <w:lsdException w:name="List Number 4" w:semiHidden="1" w:unhideWhenUsed="1"/>
+    <w:lsdException w:name="List Number 5" w:semiHidden="1" w:unhideWhenUsed="1"/>
     <w:lsdException w:name="Title" w:qFormat="1"/>
+    <w:lsdException w:name="Closing" w:semiHidden="1" w:unhideWhenUsed="1"/>
+    <w:lsdException w:name="Signature" w:semiHidden="1" w:unhideWhenUsed="1"/>
+    <w:lsdException w:name="Default Paragraph Font" w:semiHidden="1" w:unhideWhenUsed="1"/>
+    <w:lsdException w:name="Body Text" w:semiHidden="1" w:unhideWhenUsed="1"/>
+    <w:lsdException w:name="Body Text Indent" w:semiHidden="1" w:unhideWhenUsed="1"/>
+    <w:lsdException w:name="List Continue" w:semiHidden="1" w:unhideWhenUsed="1"/>
+    <w:lsdException w:name="List Continue 2" w:semiHidden="1" w:unhideWhenUsed="1"/>
+    <w:lsdException w:name="List Continue 3" w:semiHidden="1" w:unhideWhenUsed="1"/>
+    <w:lsdException w:name="List Continue 4" w:semiHidden="1" w:unhideWhenUsed="1"/>
+    <w:lsdException w:name="List Continue 5" w:semiHidden="1" w:unhideWhenUsed="1"/>
+    <w:lsdException w:name="Message Header" w:semiHidden="1" w:unhideWhenUsed="1"/>
     <w:lsdException w:name="Subtitle" w:qFormat="1"/>
+    <w:lsdException w:name="Body Text First Indent 2" w:semiHidden="1" w:unhideWhenUsed="1"/>
+    <w:lsdException w:name="Note Heading" w:semiHidden="1" w:unhideWhenUsed="1"/>
+    <w:lsdException w:name="Body Text 2" w:semiHidden="1" w:unhideWhenUsed="1"/>
+    <w:lsdException w:name="Body Text 3" w:semiHidden="1" w:unhideWhenUsed="1"/>
+    <w:lsdException w:name="Body Text Indent 2" w:semiHidden="1" w:unhideWhenUsed="1"/>
+    <w:lsdException w:name="Body Text Indent 3" w:semiHidden="1" w:unhideWhenUsed="1"/>
+    <w:lsdException w:name="Block Text" w:semiHidden="1" w:unhideWhenUsed="1"/>
+    <w:lsdException w:name="Hyperlink" w:semiHidden="1" w:unhideWhenUsed="1"/>
+    <w:lsdException w:name="FollowedHyperlink" w:semiHidden="1" w:unhideWhenUsed="1"/>
     <w:lsdException w:name="Strong" w:qFormat="1"/>
     <w:lsdException w:name="Emphasis" w:qFormat="1"/>
+    <w:lsdException w:name="Document Map" w:semiHidden="1" w:unhideWhenUsed="1"/>
+    <w:lsdException w:name="Plain Text" w:semiHidden="1" w:unhideWhenUsed="1"/>
+    <w:lsdException w:name="E-mail Signature" w:semiHidden="1" w:unhideWhenUsed="1"/>
+    <w:lsdException w:name="HTML Top of Form" w:semiHidden="1" w:unhideWhenUsed="1"/>
+    <w:lsdException w:name="HTML Bottom of Form" w:semiHidden="1" w:unhideWhenUsed="1"/>
+    <w:lsdException w:name="Normal (Web)" w:semiHidden="1" w:unhideWhenUsed="1"/>
+    <w:lsdException w:name="HTML Acronym" w:semiHidden="1" w:unhideWhenUsed="1"/>
+    <w:lsdException w:name="HTML Address" w:semiHidden="1" w:unhideWhenUsed="1"/>
+    <w:lsdException w:name="HTML Cite" w:semiHidden="1" w:unhideWhenUsed="1"/>
+    <w:lsdException w:name="HTML Code" w:semiHidden="1" w:unhideWhenUsed="1"/>
+    <w:lsdException w:name="HTML Definition" w:semiHidden="1" w:unhideWhenUsed="1"/>
+    <w:lsdException w:name="HTML Keyboard" w:semiHidden="1" w:unhideWhenUsed="1"/>
+    <w:lsdException w:name="HTML Preformatted" w:semiHidden="1" w:unhideWhenUsed="1"/>
+    <w:lsdException w:name="HTML Sample" w:semiHidden="1" w:unhideWhenUsed="1"/>
+    <w:lsdException w:name="HTML Typewriter" w:semiHidden="1" w:unhideWhenUsed="1"/>
+    <w:lsdException w:name="HTML Variable" w:semiHidden="1" w:unhideWhenUsed="1"/>
+    <w:lsdException w:name="Normal Table" w:semiHidden="1" w:unhideWhenUsed="1"/>
+    <w:lsdException w:name="annotation subject" w:semiHidden="1" w:unhideWhenUsed="1"/>
+    <w:lsdException w:name="No List" w:semiHidden="1" w:unhideWhenUsed="1"/>
+    <w:lsdException w:name="Outline List 1" w:semiHidden="1" w:unhideWhenUsed="1"/>
+    <w:lsdException w:name="Outline List 2" w:semiHidden="1" w:unhideWhenUsed="1"/>
+    <w:lsdException w:name="Outline List 3" w:semiHidden="1" w:unhideWhenUsed="1"/>
+    <w:lsdException w:name="Table Simple 1" w:semiHidden="1" w:unhideWhenUsed="1"/>
+    <w:lsdException w:name="Table Simple 2" w:semiHidden="1" w:unhideWhenUsed="1"/>
+    <w:lsdException w:name="Table Simple 3" w:semiHidden="1" w:unhideWhenUsed="1"/>
+    <w:lsdException w:name="Table Classic 1" w:semiHidden="1" w:unhideWhenUsed="1"/>
+    <w:lsdException w:name="Table Classic 2" w:semiHidden="1" w:unhideWhenUsed="1"/>
+    <w:lsdException w:name="Table Classic 3" w:semiHidden="1" w:unhideWhenUsed="1"/>
+    <w:lsdException w:name="Table Classic 4" w:semiHidden="1" w:unhideWhenUsed="1"/>
+    <w:lsdException w:name="Table Colorful 1" w:semiHidden="1" w:unhideWhenUsed="1"/>
+    <w:lsdException w:name="Table Colorful 2" w:semiHidden="1" w:unhideWhenUsed="1"/>
+    <w:lsdException w:name="Table Colorful 3" w:semiHidden="1" w:unhideWhenUsed="1"/>
+    <w:lsdException w:name="Table Columns 1" w:semiHidden="1" w:unhideWhenUsed="1"/>
+    <w:lsdException w:name="Table Columns 2" w:semiHidden="1" w:unhideWhenUsed="1"/>
+    <w:lsdException w:name="Table Columns 3" w:semiHidden="1" w:unhideWhenUsed="1"/>
+    <w:lsdException w:name="Table Columns 4" w:semiHidden="1" w:unhideWhenUsed="1"/>
+    <w:lsdException w:name="Table Columns 5" w:semiHidden="1" w:unhideWhenUsed="1"/>
+    <w:lsdException w:name="Table Grid 1" w:semiHidden="1" w:unhideWhenUsed="1"/>
+    <w:lsdException w:name="Table Grid 2" w:semiHidden="1" w:unhideWhenUsed="1"/>
+    <w:lsdException w:name="Table Grid 3" w:semiHidden="1" w:unhideWhenUsed="1"/>
+    <w:lsdException w:name="Table Grid 4" w:semiHidden="1" w:unhideWhenUsed="1"/>
+    <w:lsdException w:name="Table Grid 5" w:semiHidden="1" w:unhideWhenUsed="1"/>
+    <w:lsdException w:name="Table Grid 6" w:semiHidden="1" w:unhideWhenUsed="1"/>
+    <w:lsdException w:name="Table Grid 7" w:semiHidden="1" w:unhideWhenUsed="1"/>
+    <w:lsdException w:name="Table Grid 8" w:semiHidden="1" w:unhideWhenUsed="1"/>
+    <w:lsdException w:name="Table List 1" w:semiHidden="1" w:unhideWhenUsed="1"/>
+    <w:lsdException w:name="Table List 2" w:semiHidden="1" w:unhideWhenUsed="1"/>
+    <w:lsdException w:name="Table List 3" w:semiHidden="1" w:unhideWhenUsed="1"/>
+    <w:lsdException w:name="Table List 4" w:semiHidden="1" w:unhideWhenUsed="1"/>
+    <w:lsdException w:name="Table List 5" w:semiHidden="1" w:unhideWhenUsed="1"/>
+    <w:lsdException w:name="Table List 6" w:semiHidden="1" w:unhideWhenUsed="1"/>
+    <w:lsdException w:name="Table List 7" w:semiHidden="1" w:unhideWhenUsed="1"/>
+    <w:lsdException w:name="Table List 8" w:semiHidden="1" w:unhideWhenUsed="1"/>
+    <w:lsdException w:name="Table 3D effects 1" w:semiHidden="1" w:unhideWhenUsed="1"/>
+    <w:lsdException w:name="Table 3D effects 2" w:semiHidden="1" w:unhideWhenUsed="1"/>
+    <w:lsdException w:name="Table 3D effects 3" w:semiHidden="1" w:unhideWhenUsed="1"/>
+    <w:lsdException w:name="Table Contemporary" w:semiHidden="1" w:unhideWhenUsed="1"/>
+    <w:lsdException w:name="Table Elegant" w:semiHidden="1" w:unhideWhenUsed="1"/>
+    <w:lsdException w:name="Table Professional" w:semiHidden="1" w:unhideWhenUsed="1"/>
+    <w:lsdException w:name="Table Subtle 1" w:semiHidden="1" w:unhideWhenUsed="1"/>
+    <w:lsdException w:name="Table Subtle 2" w:semiHidden="1" w:unhideWhenUsed="1"/>
+    <w:lsdException w:name="Table Web 1" w:semiHidden="1" w:unhideWhenUsed="1"/>
+    <w:lsdException w:name="Table Web 2" w:semiHidden="1" w:unhideWhenUsed="1"/>
+    <w:lsdException w:name="Table Web 3" w:semiHidden="1" w:unhideWhenUsed="1"/>
+    <w:lsdException w:name="Balloon Text" w:semiHidden="1" w:unhideWhenUsed="1"/>
+    <w:lsdException w:name="Table Theme" w:semiHidden="1" w:unhideWhenUsed="1"/>
     <w:lsdException w:name="Placeholder Text" w:semiHidden="1" w:uiPriority="99"/>
     <w:lsdException w:name="No Spacing" w:uiPriority="1" w:qFormat="1"/>
     <w:lsdException w:name="Light Shading" w:uiPriority="60"/>
@@ -5477,18 +5625,122 @@
     <w:lsdException w:name="Book Title" w:uiPriority="33" w:qFormat="1"/>
     <w:lsdException w:name="Bibliography" w:semiHidden="1" w:uiPriority="37" w:unhideWhenUsed="1"/>
     <w:lsdException w:name="TOC Heading" w:semiHidden="1" w:uiPriority="39" w:unhideWhenUsed="1" w:qFormat="1"/>
+    <w:lsdException w:name="Plain Table 1" w:uiPriority="41"/>
+    <w:lsdException w:name="Plain Table 2" w:uiPriority="42"/>
+    <w:lsdException w:name="Plain Table 3" w:uiPriority="43"/>
+    <w:lsdException w:name="Plain Table 4" w:uiPriority="44"/>
+    <w:lsdException w:name="Plain Table 5" w:uiPriority="45"/>
+    <w:lsdException w:name="Grid Table Light" w:uiPriority="40"/>
+    <w:lsdException w:name="Grid Table 1 Light" w:uiPriority="46"/>
+    <w:lsdException w:name="Grid Table 2" w:uiPriority="47"/>
+    <w:lsdException w:name="Grid Table 3" w:uiPriority="48"/>
+    <w:lsdException w:name="Grid Table 4" w:uiPriority="49"/>
+    <w:lsdException w:name="Grid Table 5 Dark" w:uiPriority="50"/>
+    <w:lsdException w:name="Grid Table 6 Colorful" w:uiPriority="51"/>
+    <w:lsdException w:name="Grid Table 7 Colorful" w:uiPriority="52"/>
+    <w:lsdException w:name="Grid Table 1 Light Accent 1" w:uiPriority="46"/>
+    <w:lsdException w:name="Grid Table 2 Accent 1" w:uiPriority="47"/>
+    <w:lsdException w:name="Grid Table 3 Accent 1" w:uiPriority="48"/>
+    <w:lsdException w:name="Grid Table 4 Accent 1" w:uiPriority="49"/>
+    <w:lsdException w:name="Grid Table 5 Dark Accent 1" w:uiPriority="50"/>
+    <w:lsdException w:name="Grid Table 6 Colorful Accent 1" w:uiPriority="51"/>
+    <w:lsdException w:name="Grid Table 7 Colorful Accent 1" w:uiPriority="52"/>
+    <w:lsdException w:name="Grid Table 1 Light Accent 2" w:uiPriority="46"/>
+    <w:lsdException w:name="Grid Table 2 Accent 2" w:uiPriority="47"/>
+    <w:lsdException w:name="Grid Table 3 Accent 2" w:uiPriority="48"/>
+    <w:lsdException w:name="Grid Table 4 Accent 2" w:uiPriority="49"/>
+    <w:lsdException w:name="Grid Table 5 Dark Accent 2" w:uiPriority="50"/>
+    <w:lsdException w:name="Grid Table 6 Colorful Accent 2" w:uiPriority="51"/>
+    <w:lsdException w:name="Grid Table 7 Colorful Accent 2" w:uiPriority="52"/>
+    <w:lsdException w:name="Grid Table 1 Light Accent 3" w:uiPriority="46"/>
+    <w:lsdException w:name="Grid Table 2 Accent 3" w:uiPriority="47"/>
+    <w:lsdException w:name="Grid Table 3 Accent 3" w:uiPriority="48"/>
+    <w:lsdException w:name="Grid Table 4 Accent 3" w:uiPriority="49"/>
+    <w:lsdException w:name="Grid Table 5 Dark Accent 3" w:uiPriority="50"/>
+    <w:lsdException w:name="Grid Table 6 Colorful Accent 3" w:uiPriority="51"/>
+    <w:lsdException w:name="Grid Table 7 Colorful Accent 3" w:uiPriority="52"/>
+    <w:lsdException w:name="Grid Table 1 Light Accent 4" w:uiPriority="46"/>
+    <w:lsdException w:name="Grid Table 2 Accent 4" w:uiPriority="47"/>
+    <w:lsdException w:name="Grid Table 3 Accent 4" w:uiPriority="48"/>
+    <w:lsdException w:name="Grid Table 4 Accent 4" w:uiPriority="49"/>
+    <w:lsdException w:name="Grid Table 5 Dark Accent 4" w:uiPriority="50"/>
+    <w:lsdException w:name="Grid Table 6 Colorful Accent 4" w:uiPriority="51"/>
+    <w:lsdException w:name="Grid Table 7 Colorful Accent 4" w:uiPriority="52"/>
+    <w:lsdException w:name="Grid Table 1 Light Accent 5" w:uiPriority="46"/>
+    <w:lsdException w:name="Grid Table 2 Accent 5" w:uiPriority="47"/>
+    <w:lsdException w:name="Grid Table 3 Accent 5" w:uiPriority="48"/>
+    <w:lsdException w:name="Grid Table 4 Accent 5" w:uiPriority="49"/>
+    <w:lsdException w:name="Grid Table 5 Dark Accent 5" w:uiPriority="50"/>
+    <w:lsdException w:name="Grid Table 6 Colorful Accent 5" w:uiPriority="51"/>
+    <w:lsdException w:name="Grid Table 7 Colorful Accent 5" w:uiPriority="52"/>
+    <w:lsdException w:name="Grid Table 1 Light Accent 6" w:uiPriority="46"/>
+    <w:lsdException w:name="Grid Table 2 Accent 6" w:uiPriority="47"/>
+    <w:lsdException w:name="Grid Table 3 Accent 6" w:uiPriority="48"/>
+    <w:lsdException w:name="Grid Table 4 Accent 6" w:uiPriority="49"/>
+    <w:lsdException w:name="Grid Table 5 Dark Accent 6" w:uiPriority="50"/>
+    <w:lsdException w:name="Grid Table 6 Colorful Accent 6" w:uiPriority="51"/>
+    <w:lsdException w:name="Grid Table 7 Colorful Accent 6" w:uiPriority="52"/>
+    <w:lsdException w:name="List Table 1 Light" w:uiPriority="46"/>
+    <w:lsdException w:name="List Table 2" w:uiPriority="47"/>
+    <w:lsdException w:name="List Table 3" w:uiPriority="48"/>
+    <w:lsdException w:name="List Table 4" w:uiPriority="49"/>
+    <w:lsdException w:name="List Table 5 Dark" w:uiPriority="50"/>
+    <w:lsdException w:name="List Table 6 Colorful" w:uiPriority="51"/>
+    <w:lsdException w:name="List Table 7 Colorful" w:uiPriority="52"/>
+    <w:lsdException w:name="List Table 1 Light Accent 1" w:uiPriority="46"/>
+    <w:lsdException w:name="List Table 2 Accent 1" w:uiPriority="47"/>
+    <w:lsdException w:name="List Table 3 Accent 1" w:uiPriority="48"/>
+    <w:lsdException w:name="List Table 4 Accent 1" w:uiPriority="49"/>
+    <w:lsdException w:name="List Table 5 Dark Accent 1" w:uiPriority="50"/>
+    <w:lsdException w:name="List Table 6 Colorful Accent 1" w:uiPriority="51"/>
+    <w:lsdException w:name="List Table 7 Colorful Accent 1" w:uiPriority="52"/>
+    <w:lsdException w:name="List Table 1 Light Accent 2" w:uiPriority="46"/>
+    <w:lsdException w:name="List Table 2 Accent 2" w:uiPriority="47"/>
+    <w:lsdException w:name="List Table 3 Accent 2" w:uiPriority="48"/>
+    <w:lsdException w:name="List Table 4 Accent 2" w:uiPriority="49"/>
+    <w:lsdException w:name="List Table 5 Dark Accent 2" w:uiPriority="50"/>
+    <w:lsdException w:name="List Table 6 Colorful Accent 2" w:uiPriority="51"/>
+    <w:lsdException w:name="List Table 7 Colorful Accent 2" w:uiPriority="52"/>
+    <w:lsdException w:name="List Table 1 Light Accent 3" w:uiPriority="46"/>
+    <w:lsdException w:name="List Table 2 Accent 3" w:uiPriority="47"/>
+    <w:lsdException w:name="List Table 3 Accent 3" w:uiPriority="48"/>
+    <w:lsdException w:name="List Table 4 Accent 3" w:uiPriority="49"/>
+    <w:lsdException w:name="List Table 5 Dark Accent 3" w:uiPriority="50"/>
+    <w:lsdException w:name="List Table 6 Colorful Accent 3" w:uiPriority="51"/>
+    <w:lsdException w:name="List Table 7 Colorful Accent 3" w:uiPriority="52"/>
+    <w:lsdException w:name="List Table 1 Light Accent 4" w:uiPriority="46"/>
+    <w:lsdException w:name="List Table 2 Accent 4" w:uiPriority="47"/>
+    <w:lsdException w:name="List Table 3 Accent 4" w:uiPriority="48"/>
+    <w:lsdException w:name="List Table 4 Accent 4" w:uiPriority="49"/>
+    <w:lsdException w:name="List Table 5 Dark Accent 4" w:uiPriority="50"/>
+    <w:lsdException w:name="List Table 6 Colorful Accent 4" w:uiPriority="51"/>
+    <w:lsdException w:name="List Table 7 Colorful Accent 4" w:uiPriority="52"/>
+    <w:lsdException w:name="List Table 1 Light Accent 5" w:uiPriority="46"/>
+    <w:lsdException w:name="List Table 2 Accent 5" w:uiPriority="47"/>
+    <w:lsdException w:name="List Table 3 Accent 5" w:uiPriority="48"/>
+    <w:lsdException w:name="List Table 4 Accent 5" w:uiPriority="49"/>
+    <w:lsdException w:name="List Table 5 Dark Accent 5" w:uiPriority="50"/>
+    <w:lsdException w:name="List Table 6 Colorful Accent 5" w:uiPriority="51"/>
+    <w:lsdException w:name="List Table 7 Colorful Accent 5" w:uiPriority="52"/>
+    <w:lsdException w:name="List Table 1 Light Accent 6" w:uiPriority="46"/>
+    <w:lsdException w:name="List Table 2 Accent 6" w:uiPriority="47"/>
+    <w:lsdException w:name="List Table 3 Accent 6" w:uiPriority="48"/>
+    <w:lsdException w:name="List Table 4 Accent 6" w:uiPriority="49"/>
+    <w:lsdException w:name="List Table 5 Dark Accent 6" w:uiPriority="50"/>
+    <w:lsdException w:name="List Table 6 Colorful Accent 6" w:uiPriority="51"/>
+    <w:lsdException w:name="List Table 7 Colorful Accent 6" w:uiPriority="52"/>
   </w:latentStyles>
-  <w:style w:type="paragraph" w:default="1" w:styleId="Normal">
+  <w:style w:type="paragraph" w:default="1" w:styleId="a">
     <w:name w:val="Normal"/>
     <w:qFormat/>
     <w:rPr>
       <w:lang w:val="el-GR" w:eastAsia="el-GR"/>
     </w:rPr>
   </w:style>
-  <w:style w:type="paragraph" w:styleId="Heading1">
+  <w:style w:type="paragraph" w:styleId="1">
     <w:name w:val="heading 1"/>
-    <w:basedOn w:val="Normal"/>
-    <w:next w:val="Normal"/>
+    <w:basedOn w:val="a"/>
+    <w:next w:val="a"/>
     <w:qFormat/>
     <w:pPr>
       <w:keepNext/>
@@ -5498,10 +5750,10 @@
       <w:sz w:val="28"/>
     </w:rPr>
   </w:style>
-  <w:style w:type="paragraph" w:styleId="Heading2">
+  <w:style w:type="paragraph" w:styleId="2">
     <w:name w:val="heading 2"/>
-    <w:basedOn w:val="Normal"/>
-    <w:next w:val="Normal"/>
+    <w:basedOn w:val="a"/>
+    <w:next w:val="a"/>
     <w:qFormat/>
     <w:pPr>
       <w:keepNext/>
@@ -5512,10 +5764,10 @@
       <w:sz w:val="28"/>
     </w:rPr>
   </w:style>
-  <w:style w:type="paragraph" w:styleId="Heading3">
+  <w:style w:type="paragraph" w:styleId="3">
     <w:name w:val="heading 3"/>
-    <w:basedOn w:val="Normal"/>
-    <w:next w:val="Normal"/>
+    <w:basedOn w:val="a"/>
+    <w:next w:val="a"/>
     <w:qFormat/>
     <w:pPr>
       <w:keepNext/>
@@ -5527,10 +5779,10 @@
       <w:bCs/>
     </w:rPr>
   </w:style>
-  <w:style w:type="paragraph" w:styleId="Heading4">
+  <w:style w:type="paragraph" w:styleId="4">
     <w:name w:val="heading 4"/>
-    <w:basedOn w:val="Normal"/>
-    <w:next w:val="Normal"/>
+    <w:basedOn w:val="a"/>
+    <w:next w:val="a"/>
     <w:qFormat/>
     <w:pPr>
       <w:keepNext/>
@@ -5542,23 +5794,23 @@
       <w:bCs/>
     </w:rPr>
   </w:style>
-  <w:style w:type="paragraph" w:styleId="Heading7">
+  <w:style w:type="paragraph" w:styleId="7">
     <w:name w:val="heading 7"/>
-    <w:basedOn w:val="Normal"/>
-    <w:next w:val="Normal"/>
+    <w:basedOn w:val="a"/>
+    <w:next w:val="a"/>
     <w:qFormat/>
     <w:pPr>
       <w:spacing w:before="240" w:after="60"/>
       <w:outlineLvl w:val="6"/>
     </w:pPr>
   </w:style>
-  <w:style w:type="character" w:default="1" w:styleId="DefaultParagraphFont">
+  <w:style w:type="character" w:default="1" w:styleId="a0">
     <w:name w:val="Default Paragraph Font"/>
     <w:uiPriority w:val="1"/>
     <w:semiHidden/>
     <w:unhideWhenUsed/>
   </w:style>
-  <w:style w:type="table" w:default="1" w:styleId="TableNormal">
+  <w:style w:type="table" w:default="1" w:styleId="a1">
     <w:name w:val="Normal Table"/>
     <w:uiPriority w:val="99"/>
     <w:semiHidden/>
@@ -5573,27 +5825,27 @@
       </w:tblCellMar>
     </w:tblPr>
   </w:style>
-  <w:style w:type="numbering" w:default="1" w:styleId="NoList">
+  <w:style w:type="numbering" w:default="1" w:styleId="a2">
     <w:name w:val="No List"/>
     <w:uiPriority w:val="99"/>
     <w:semiHidden/>
     <w:unhideWhenUsed/>
   </w:style>
-  <w:style w:type="paragraph" w:styleId="FootnoteText">
+  <w:style w:type="paragraph" w:styleId="a3">
     <w:name w:val="footnote text"/>
-    <w:basedOn w:val="Normal"/>
+    <w:basedOn w:val="a"/>
     <w:semiHidden/>
   </w:style>
-  <w:style w:type="character" w:styleId="FootnoteReference">
+  <w:style w:type="character" w:styleId="a4">
     <w:name w:val="footnote reference"/>
     <w:semiHidden/>
     <w:rPr>
       <w:vertAlign w:val="superscript"/>
     </w:rPr>
   </w:style>
-  <w:style w:type="paragraph" w:styleId="Title">
+  <w:style w:type="paragraph" w:styleId="a5">
     <w:name w:val="Title"/>
-    <w:basedOn w:val="Normal"/>
+    <w:basedOn w:val="a"/>
     <w:qFormat/>
     <w:pPr>
       <w:jc w:val="center"/>
@@ -5606,10 +5858,10 @@
       <w:sz w:val="28"/>
     </w:rPr>
   </w:style>
-  <w:style w:type="paragraph" w:styleId="Header">
+  <w:style w:type="paragraph" w:styleId="a6">
     <w:name w:val="header"/>
-    <w:basedOn w:val="Normal"/>
-    <w:link w:val="HeaderChar"/>
+    <w:basedOn w:val="a"/>
+    <w:link w:val="Char"/>
     <w:uiPriority w:val="99"/>
     <w:pPr>
       <w:tabs>
@@ -5618,10 +5870,10 @@
       </w:tabs>
     </w:pPr>
   </w:style>
-  <w:style w:type="paragraph" w:styleId="Footer">
+  <w:style w:type="paragraph" w:styleId="a7">
     <w:name w:val="footer"/>
-    <w:basedOn w:val="Normal"/>
-    <w:link w:val="FooterChar"/>
+    <w:basedOn w:val="a"/>
+    <w:link w:val="Char0"/>
     <w:uiPriority w:val="99"/>
     <w:pPr>
       <w:tabs>
@@ -5630,9 +5882,9 @@
       </w:tabs>
     </w:pPr>
   </w:style>
-  <w:style w:type="paragraph" w:styleId="BodyText">
+  <w:style w:type="paragraph" w:styleId="a8">
     <w:name w:val="Body Text"/>
-    <w:basedOn w:val="Normal"/>
+    <w:basedOn w:val="a"/>
     <w:pPr>
       <w:jc w:val="center"/>
     </w:pPr>
@@ -5640,13 +5892,13 @@
       <w:sz w:val="28"/>
     </w:rPr>
   </w:style>
-  <w:style w:type="character" w:styleId="PageNumber">
+  <w:style w:type="character" w:styleId="a9">
     <w:name w:val="page number"/>
-    <w:basedOn w:val="DefaultParagraphFont"/>
+    <w:basedOn w:val="a0"/>
   </w:style>
-  <w:style w:type="paragraph" w:styleId="BalloonText">
+  <w:style w:type="paragraph" w:styleId="aa">
     <w:name w:val="Balloon Text"/>
-    <w:basedOn w:val="Normal"/>
+    <w:basedOn w:val="a"/>
     <w:semiHidden/>
     <w:rPr>
       <w:rFonts w:ascii="Tahoma" w:hAnsi="Tahoma" w:cs="Tahoma"/>
@@ -5656,7 +5908,7 @@
   </w:style>
   <w:style w:type="paragraph" w:customStyle="1" w:styleId="CharCharCharChar1CharCharCharChar">
     <w:name w:val="Char Char Char Char1 Char Char Char Char"/>
-    <w:basedOn w:val="Normal"/>
+    <w:basedOn w:val="a"/>
     <w:rsid w:val="00471DB4"/>
     <w:pPr>
       <w:autoSpaceDE w:val="0"/>
@@ -5669,10 +5921,10 @@
       <w:lang w:val="en-US" w:eastAsia="en-US"/>
     </w:rPr>
   </w:style>
-  <w:style w:type="paragraph" w:styleId="z-TopofForm">
+  <w:style w:type="paragraph" w:styleId="z-">
     <w:name w:val="HTML Top of Form"/>
-    <w:basedOn w:val="Normal"/>
-    <w:next w:val="Normal"/>
+    <w:basedOn w:val="a"/>
+    <w:next w:val="a"/>
     <w:hidden/>
     <w:pPr>
       <w:pBdr>
@@ -5687,7 +5939,7 @@
       <w:szCs w:val="16"/>
     </w:rPr>
   </w:style>
-  <w:style w:type="character" w:styleId="CommentReference">
+  <w:style w:type="character" w:styleId="ab">
     <w:name w:val="annotation reference"/>
     <w:rsid w:val="00B06716"/>
     <w:rPr>
@@ -5695,23 +5947,23 @@
       <w:szCs w:val="16"/>
     </w:rPr>
   </w:style>
-  <w:style w:type="paragraph" w:styleId="CommentText">
+  <w:style w:type="paragraph" w:styleId="ac">
     <w:name w:val="annotation text"/>
-    <w:basedOn w:val="Normal"/>
-    <w:link w:val="CommentTextChar"/>
+    <w:basedOn w:val="a"/>
+    <w:link w:val="Char1"/>
     <w:rsid w:val="00B06716"/>
   </w:style>
-  <w:style w:type="character" w:customStyle="1" w:styleId="CommentTextChar">
-    <w:name w:val="Comment Text Char"/>
-    <w:basedOn w:val="DefaultParagraphFont"/>
-    <w:link w:val="CommentText"/>
+  <w:style w:type="character" w:customStyle="1" w:styleId="Char1">
+    <w:name w:val="Κείμενο σχολίου Char"/>
+    <w:basedOn w:val="a0"/>
+    <w:link w:val="ac"/>
     <w:rsid w:val="00B06716"/>
   </w:style>
-  <w:style w:type="paragraph" w:styleId="CommentSubject">
+  <w:style w:type="paragraph" w:styleId="ad">
     <w:name w:val="annotation subject"/>
-    <w:basedOn w:val="CommentText"/>
-    <w:next w:val="CommentText"/>
-    <w:link w:val="CommentSubjectChar"/>
+    <w:basedOn w:val="ac"/>
+    <w:next w:val="ac"/>
+    <w:link w:val="Char2"/>
     <w:rsid w:val="00B06716"/>
     <w:rPr>
       <w:b/>
@@ -5719,24 +5971,24 @@
       <w:lang w:val="x-none" w:eastAsia="x-none"/>
     </w:rPr>
   </w:style>
-  <w:style w:type="character" w:customStyle="1" w:styleId="CommentSubjectChar">
-    <w:name w:val="Comment Subject Char"/>
-    <w:link w:val="CommentSubject"/>
+  <w:style w:type="character" w:customStyle="1" w:styleId="Char2">
+    <w:name w:val="Θέμα σχολίου Char"/>
+    <w:link w:val="ad"/>
     <w:rsid w:val="00B06716"/>
     <w:rPr>
       <w:b/>
       <w:bCs/>
     </w:rPr>
   </w:style>
-  <w:style w:type="character" w:customStyle="1" w:styleId="HeaderChar">
-    <w:name w:val="Header Char"/>
-    <w:link w:val="Header"/>
+  <w:style w:type="character" w:customStyle="1" w:styleId="Char">
+    <w:name w:val="Κεφαλίδα Char"/>
+    <w:link w:val="a6"/>
     <w:uiPriority w:val="99"/>
     <w:rsid w:val="001F27D7"/>
   </w:style>
-  <w:style w:type="character" w:customStyle="1" w:styleId="FooterChar">
-    <w:name w:val="Footer Char"/>
-    <w:link w:val="Footer"/>
+  <w:style w:type="character" w:customStyle="1" w:styleId="Char0">
+    <w:name w:val="Υποσέλιδο Char"/>
+    <w:link w:val="a7"/>
     <w:uiPriority w:val="99"/>
     <w:rsid w:val="00370063"/>
   </w:style>
@@ -5744,429 +5996,9 @@
     <w:name w:val="quoted1"/>
     <w:rsid w:val="00292A9E"/>
   </w:style>
-  <w:style w:type="paragraph" w:styleId="ListParagraph">
+  <w:style w:type="paragraph" w:styleId="ae">
     <w:name w:val="List Paragraph"/>
-    <w:basedOn w:val="Normal"/>
-    <w:uiPriority w:val="34"/>
-    <w:qFormat/>
-    <w:rsid w:val="00273546"/>
-    <w:pPr>
-      <w:ind w:left="720"/>
-    </w:pPr>
-  </w:style>
-</w:styles>
-</file>
-
-<file path=word/stylesWithEffects.xml><?xml version="1.0" encoding="utf-8"?>
-<w:styles xmlns:wpc="http://schemas.microsoft.com/office/word/2010/wordprocessingCanvas" xmlns:mc="http://schemas.openxmlformats.org/markup-compatibility/2006" xmlns:o="urn:schemas-microsoft-com:office:office" xmlns:r="http://schemas.openxmlformats.org/officeDocument/2006/relationships" xmlns:m="http://schemas.openxmlformats.org/officeDocument/2006/math" xmlns:v="urn:schemas-microsoft-com:vml" xmlns:wp14="http://schemas.microsoft.com/office/word/2010/wordprocessingDrawing" xmlns:wp="http://schemas.openxmlformats.org/drawingml/2006/wordprocessingDrawing" xmlns:w10="urn:schemas-microsoft-com:office:word" xmlns:w="http://schemas.openxmlformats.org/wordprocessingml/2006/main" xmlns:w14="http://schemas.microsoft.com/office/word/2010/wordml" xmlns:wpg="http://schemas.microsoft.com/office/word/2010/wordprocessingGroup" xmlns:wpi="http://schemas.microsoft.com/office/word/2010/wordprocessingInk" xmlns:wne="http://schemas.microsoft.com/office/word/2006/wordml" xmlns:wps="http://schemas.microsoft.com/office/word/2010/wordprocessingShape" mc:Ignorable="w14 wp14">
-  <w:docDefaults>
-    <w:rPrDefault>
-      <w:rPr>
-        <w:rFonts w:ascii="Times New Roman" w:eastAsia="Times New Roman" w:hAnsi="Times New Roman" w:cs="Times New Roman"/>
-        <w:lang w:val="en-US" w:eastAsia="en-US" w:bidi="ar-SA"/>
-      </w:rPr>
-    </w:rPrDefault>
-    <w:pPrDefault/>
-  </w:docDefaults>
-  <w:latentStyles w:defLockedState="0" w:defUIPriority="0" w:defSemiHidden="0" w:defUnhideWhenUsed="0" w:defQFormat="0" w:count="267">
-    <w:lsdException w:name="Normal" w:qFormat="1"/>
-    <w:lsdException w:name="heading 1" w:qFormat="1"/>
-    <w:lsdException w:name="heading 2" w:qFormat="1"/>
-    <w:lsdException w:name="heading 3" w:qFormat="1"/>
-    <w:lsdException w:name="heading 4" w:qFormat="1"/>
-    <w:lsdException w:name="heading 5" w:semiHidden="1" w:unhideWhenUsed="1" w:qFormat="1"/>
-    <w:lsdException w:name="heading 6" w:semiHidden="1" w:unhideWhenUsed="1" w:qFormat="1"/>
-    <w:lsdException w:name="heading 7" w:qFormat="1"/>
-    <w:lsdException w:name="heading 8" w:semiHidden="1" w:unhideWhenUsed="1" w:qFormat="1"/>
-    <w:lsdException w:name="heading 9" w:semiHidden="1" w:unhideWhenUsed="1" w:qFormat="1"/>
-    <w:lsdException w:name="header" w:uiPriority="99"/>
-    <w:lsdException w:name="footer" w:uiPriority="99"/>
-    <w:lsdException w:name="caption" w:semiHidden="1" w:unhideWhenUsed="1" w:qFormat="1"/>
-    <w:lsdException w:name="Title" w:qFormat="1"/>
-    <w:lsdException w:name="Subtitle" w:qFormat="1"/>
-    <w:lsdException w:name="Strong" w:qFormat="1"/>
-    <w:lsdException w:name="Emphasis" w:qFormat="1"/>
-    <w:lsdException w:name="Placeholder Text" w:semiHidden="1" w:uiPriority="99"/>
-    <w:lsdException w:name="No Spacing" w:uiPriority="1" w:qFormat="1"/>
-    <w:lsdException w:name="Light Shading" w:uiPriority="60"/>
-    <w:lsdException w:name="Light List" w:uiPriority="61"/>
-    <w:lsdException w:name="Light Grid" w:uiPriority="62"/>
-    <w:lsdException w:name="Medium Shading 1" w:uiPriority="63"/>
-    <w:lsdException w:name="Medium Shading 2" w:uiPriority="64"/>
-    <w:lsdException w:name="Medium List 1" w:uiPriority="65"/>
-    <w:lsdException w:name="Medium List 2" w:uiPriority="66"/>
-    <w:lsdException w:name="Medium Grid 1" w:uiPriority="67"/>
-    <w:lsdException w:name="Medium Grid 2" w:uiPriority="68"/>
-    <w:lsdException w:name="Medium Grid 3" w:uiPriority="69"/>
-    <w:lsdException w:name="Dark List" w:uiPriority="70"/>
-    <w:lsdException w:name="Colorful Shading" w:uiPriority="71"/>
-    <w:lsdException w:name="Colorful List" w:uiPriority="72"/>
-    <w:lsdException w:name="Colorful Grid" w:uiPriority="73"/>
-    <w:lsdException w:name="Light Shading Accent 1" w:uiPriority="60"/>
-    <w:lsdException w:name="Light List Accent 1" w:uiPriority="61"/>
-    <w:lsdException w:name="Light Grid Accent 1" w:uiPriority="62"/>
-    <w:lsdException w:name="Medium Shading 1 Accent 1" w:uiPriority="63"/>
-    <w:lsdException w:name="Medium Shading 2 Accent 1" w:uiPriority="64"/>
-    <w:lsdException w:name="Medium List 1 Accent 1" w:uiPriority="65"/>
-    <w:lsdException w:name="Revision" w:semiHidden="1" w:uiPriority="99"/>
-    <w:lsdException w:name="List Paragraph" w:uiPriority="34" w:qFormat="1"/>
-    <w:lsdException w:name="Quote" w:uiPriority="29" w:qFormat="1"/>
-    <w:lsdException w:name="Intense Quote" w:uiPriority="30" w:qFormat="1"/>
-    <w:lsdException w:name="Medium List 2 Accent 1" w:uiPriority="66"/>
-    <w:lsdException w:name="Medium Grid 1 Accent 1" w:uiPriority="67"/>
-    <w:lsdException w:name="Medium Grid 2 Accent 1" w:uiPriority="68"/>
-    <w:lsdException w:name="Medium Grid 3 Accent 1" w:uiPriority="69"/>
-    <w:lsdException w:name="Dark List Accent 1" w:uiPriority="70"/>
-    <w:lsdException w:name="Colorful Shading Accent 1" w:uiPriority="71"/>
-    <w:lsdException w:name="Colorful List Accent 1" w:uiPriority="72"/>
-    <w:lsdException w:name="Colorful Grid Accent 1" w:uiPriority="73"/>
-    <w:lsdException w:name="Light Shading Accent 2" w:uiPriority="60"/>
-    <w:lsdException w:name="Light List Accent 2" w:uiPriority="61"/>
-    <w:lsdException w:name="Light Grid Accent 2" w:uiPriority="62"/>
-    <w:lsdException w:name="Medium Shading 1 Accent 2" w:uiPriority="63"/>
-    <w:lsdException w:name="Medium Shading 2 Accent 2" w:uiPriority="64"/>
-    <w:lsdException w:name="Medium List 1 Accent 2" w:uiPriority="65"/>
-    <w:lsdException w:name="Medium List 2 Accent 2" w:uiPriority="66"/>
-    <w:lsdException w:name="Medium Grid 1 Accent 2" w:uiPriority="67"/>
-    <w:lsdException w:name="Medium Grid 2 Accent 2" w:uiPriority="68"/>
-    <w:lsdException w:name="Medium Grid 3 Accent 2" w:uiPriority="69"/>
-    <w:lsdException w:name="Dark List Accent 2" w:uiPriority="70"/>
-    <w:lsdException w:name="Colorful Shading Accent 2" w:uiPriority="71"/>
-    <w:lsdException w:name="Colorful List Accent 2" w:uiPriority="72"/>
-    <w:lsdException w:name="Colorful Grid Accent 2" w:uiPriority="73"/>
-    <w:lsdException w:name="Light Shading Accent 3" w:uiPriority="60"/>
-    <w:lsdException w:name="Light List Accent 3" w:uiPriority="61"/>
-    <w:lsdException w:name="Light Grid Accent 3" w:uiPriority="62"/>
-    <w:lsdException w:name="Medium Shading 1 Accent 3" w:uiPriority="63"/>
-    <w:lsdException w:name="Medium Shading 2 Accent 3" w:uiPriority="64"/>
-    <w:lsdException w:name="Medium List 1 Accent 3" w:uiPriority="65"/>
-    <w:lsdException w:name="Medium List 2 Accent 3" w:uiPriority="66"/>
-    <w:lsdException w:name="Medium Grid 1 Accent 3" w:uiPriority="67"/>
-    <w:lsdException w:name="Medium Grid 2 Accent 3" w:uiPriority="68"/>
-    <w:lsdException w:name="Medium Grid 3 Accent 3" w:uiPriority="69"/>
-    <w:lsdException w:name="Dark List Accent 3" w:uiPriority="70"/>
-    <w:lsdException w:name="Colorful Shading Accent 3" w:uiPriority="71"/>
-    <w:lsdException w:name="Colorful List Accent 3" w:uiPriority="72"/>
-    <w:lsdException w:name="Colorful Grid Accent 3" w:uiPriority="73"/>
-    <w:lsdException w:name="Light Shading Accent 4" w:uiPriority="60"/>
-    <w:lsdException w:name="Light List Accent 4" w:uiPriority="61"/>
-    <w:lsdException w:name="Light Grid Accent 4" w:uiPriority="62"/>
-    <w:lsdException w:name="Medium Shading 1 Accent 4" w:uiPriority="63"/>
-    <w:lsdException w:name="Medium Shading 2 Accent 4" w:uiPriority="64"/>
-    <w:lsdException w:name="Medium List 1 Accent 4" w:uiPriority="65"/>
-    <w:lsdException w:name="Medium List 2 Accent 4" w:uiPriority="66"/>
-    <w:lsdException w:name="Medium Grid 1 Accent 4" w:uiPriority="67"/>
-    <w:lsdException w:name="Medium Grid 2 Accent 4" w:uiPriority="68"/>
-    <w:lsdException w:name="Medium Grid 3 Accent 4" w:uiPriority="69"/>
-    <w:lsdException w:name="Dark List Accent 4" w:uiPriority="70"/>
-    <w:lsdException w:name="Colorful Shading Accent 4" w:uiPriority="71"/>
-    <w:lsdException w:name="Colorful List Accent 4" w:uiPriority="72"/>
-    <w:lsdException w:name="Colorful Grid Accent 4" w:uiPriority="73"/>
-    <w:lsdException w:name="Light Shading Accent 5" w:uiPriority="60"/>
-    <w:lsdException w:name="Light List Accent 5" w:uiPriority="61"/>
-    <w:lsdException w:name="Light Grid Accent 5" w:uiPriority="62"/>
-    <w:lsdException w:name="Medium Shading 1 Accent 5" w:uiPriority="63"/>
-    <w:lsdException w:name="Medium Shading 2 Accent 5" w:uiPriority="64"/>
-    <w:lsdException w:name="Medium List 1 Accent 5" w:uiPriority="65"/>
-    <w:lsdException w:name="Medium List 2 Accent 5" w:uiPriority="66"/>
-    <w:lsdException w:name="Medium Grid 1 Accent 5" w:uiPriority="67"/>
-    <w:lsdException w:name="Medium Grid 2 Accent 5" w:uiPriority="68"/>
-    <w:lsdException w:name="Medium Grid 3 Accent 5" w:uiPriority="69"/>
-    <w:lsdException w:name="Dark List Accent 5" w:uiPriority="70"/>
-    <w:lsdException w:name="Colorful Shading Accent 5" w:uiPriority="71"/>
-    <w:lsdException w:name="Colorful List Accent 5" w:uiPriority="72"/>
-    <w:lsdException w:name="Colorful Grid Accent 5" w:uiPriority="73"/>
-    <w:lsdException w:name="Light Shading Accent 6" w:uiPriority="60"/>
-    <w:lsdException w:name="Light List Accent 6" w:uiPriority="61"/>
-    <w:lsdException w:name="Light Grid Accent 6" w:uiPriority="62"/>
-    <w:lsdException w:name="Medium Shading 1 Accent 6" w:uiPriority="63"/>
-    <w:lsdException w:name="Medium Shading 2 Accent 6" w:uiPriority="64"/>
-    <w:lsdException w:name="Medium List 1 Accent 6" w:uiPriority="65"/>
-    <w:lsdException w:name="Medium List 2 Accent 6" w:uiPriority="66"/>
-    <w:lsdException w:name="Medium Grid 1 Accent 6" w:uiPriority="67"/>
-    <w:lsdException w:name="Medium Grid 2 Accent 6" w:uiPriority="68"/>
-    <w:lsdException w:name="Medium Grid 3 Accent 6" w:uiPriority="69"/>
-    <w:lsdException w:name="Dark List Accent 6" w:uiPriority="70"/>
-    <w:lsdException w:name="Colorful Shading Accent 6" w:uiPriority="71"/>
-    <w:lsdException w:name="Colorful List Accent 6" w:uiPriority="72"/>
-    <w:lsdException w:name="Colorful Grid Accent 6" w:uiPriority="73"/>
-    <w:lsdException w:name="Subtle Emphasis" w:uiPriority="19" w:qFormat="1"/>
-    <w:lsdException w:name="Intense Emphasis" w:uiPriority="21" w:qFormat="1"/>
-    <w:lsdException w:name="Subtle Reference" w:uiPriority="31" w:qFormat="1"/>
-    <w:lsdException w:name="Intense Reference" w:uiPriority="32" w:qFormat="1"/>
-    <w:lsdException w:name="Book Title" w:uiPriority="33" w:qFormat="1"/>
-    <w:lsdException w:name="Bibliography" w:semiHidden="1" w:uiPriority="37" w:unhideWhenUsed="1"/>
-    <w:lsdException w:name="TOC Heading" w:semiHidden="1" w:uiPriority="39" w:unhideWhenUsed="1" w:qFormat="1"/>
-  </w:latentStyles>
-  <w:style w:type="paragraph" w:default="1" w:styleId="Normal">
-    <w:name w:val="Normal"/>
-    <w:qFormat/>
-    <w:rPr>
-      <w:lang w:val="el-GR" w:eastAsia="el-GR"/>
-    </w:rPr>
-  </w:style>
-  <w:style w:type="paragraph" w:styleId="Heading1">
-    <w:name w:val="heading 1"/>
-    <w:basedOn w:val="Normal"/>
-    <w:next w:val="Normal"/>
-    <w:qFormat/>
-    <w:pPr>
-      <w:keepNext/>
-      <w:outlineLvl w:val="0"/>
-    </w:pPr>
-    <w:rPr>
-      <w:sz w:val="28"/>
-    </w:rPr>
-  </w:style>
-  <w:style w:type="paragraph" w:styleId="Heading2">
-    <w:name w:val="heading 2"/>
-    <w:basedOn w:val="Normal"/>
-    <w:next w:val="Normal"/>
-    <w:qFormat/>
-    <w:pPr>
-      <w:keepNext/>
-      <w:jc w:val="center"/>
-      <w:outlineLvl w:val="1"/>
-    </w:pPr>
-    <w:rPr>
-      <w:sz w:val="28"/>
-    </w:rPr>
-  </w:style>
-  <w:style w:type="paragraph" w:styleId="Heading3">
-    <w:name w:val="heading 3"/>
-    <w:basedOn w:val="Normal"/>
-    <w:next w:val="Normal"/>
-    <w:qFormat/>
-    <w:pPr>
-      <w:keepNext/>
-      <w:jc w:val="center"/>
-      <w:outlineLvl w:val="2"/>
-    </w:pPr>
-    <w:rPr>
-      <w:b/>
-      <w:bCs/>
-    </w:rPr>
-  </w:style>
-  <w:style w:type="paragraph" w:styleId="Heading4">
-    <w:name w:val="heading 4"/>
-    <w:basedOn w:val="Normal"/>
-    <w:next w:val="Normal"/>
-    <w:qFormat/>
-    <w:pPr>
-      <w:keepNext/>
-      <w:jc w:val="both"/>
-      <w:outlineLvl w:val="3"/>
-    </w:pPr>
-    <w:rPr>
-      <w:b/>
-      <w:bCs/>
-    </w:rPr>
-  </w:style>
-  <w:style w:type="paragraph" w:styleId="Heading7">
-    <w:name w:val="heading 7"/>
-    <w:basedOn w:val="Normal"/>
-    <w:next w:val="Normal"/>
-    <w:qFormat/>
-    <w:pPr>
-      <w:spacing w:before="240" w:after="60"/>
-      <w:outlineLvl w:val="6"/>
-    </w:pPr>
-  </w:style>
-  <w:style w:type="character" w:default="1" w:styleId="DefaultParagraphFont">
-    <w:name w:val="Default Paragraph Font"/>
-    <w:uiPriority w:val="1"/>
-    <w:semiHidden/>
-    <w:unhideWhenUsed/>
-  </w:style>
-  <w:style w:type="table" w:default="1" w:styleId="TableNormal">
-    <w:name w:val="Normal Table"/>
-    <w:uiPriority w:val="99"/>
-    <w:semiHidden/>
-    <w:unhideWhenUsed/>
-    <w:tblPr>
-      <w:tblInd w:w="0" w:type="dxa"/>
-      <w:tblCellMar>
-        <w:top w:w="0" w:type="dxa"/>
-        <w:left w:w="108" w:type="dxa"/>
-        <w:bottom w:w="0" w:type="dxa"/>
-        <w:right w:w="108" w:type="dxa"/>
-      </w:tblCellMar>
-    </w:tblPr>
-  </w:style>
-  <w:style w:type="numbering" w:default="1" w:styleId="NoList">
-    <w:name w:val="No List"/>
-    <w:uiPriority w:val="99"/>
-    <w:semiHidden/>
-    <w:unhideWhenUsed/>
-  </w:style>
-  <w:style w:type="paragraph" w:styleId="FootnoteText">
-    <w:name w:val="footnote text"/>
-    <w:basedOn w:val="Normal"/>
-    <w:semiHidden/>
-  </w:style>
-  <w:style w:type="character" w:styleId="FootnoteReference">
-    <w:name w:val="footnote reference"/>
-    <w:semiHidden/>
-    <w:rPr>
-      <w:vertAlign w:val="superscript"/>
-    </w:rPr>
-  </w:style>
-  <w:style w:type="paragraph" w:styleId="Title">
-    <w:name w:val="Title"/>
-    <w:basedOn w:val="Normal"/>
-    <w:qFormat/>
-    <w:pPr>
-      <w:jc w:val="center"/>
-    </w:pPr>
-    <w:rPr>
-      <w:rFonts w:ascii="UB-AntiqueOlive" w:hAnsi="UB-AntiqueOlive"/>
-      <w:b/>
-      <w:bCs/>
-      <w:spacing w:val="40"/>
-      <w:sz w:val="28"/>
-    </w:rPr>
-  </w:style>
-  <w:style w:type="paragraph" w:styleId="Header">
-    <w:name w:val="header"/>
-    <w:basedOn w:val="Normal"/>
-    <w:link w:val="HeaderChar"/>
-    <w:uiPriority w:val="99"/>
-    <w:pPr>
-      <w:tabs>
-        <w:tab w:val="center" w:pos="4153"/>
-        <w:tab w:val="right" w:pos="8306"/>
-      </w:tabs>
-    </w:pPr>
-  </w:style>
-  <w:style w:type="paragraph" w:styleId="Footer">
-    <w:name w:val="footer"/>
-    <w:basedOn w:val="Normal"/>
-    <w:link w:val="FooterChar"/>
-    <w:uiPriority w:val="99"/>
-    <w:pPr>
-      <w:tabs>
-        <w:tab w:val="center" w:pos="4153"/>
-        <w:tab w:val="right" w:pos="8306"/>
-      </w:tabs>
-    </w:pPr>
-  </w:style>
-  <w:style w:type="paragraph" w:styleId="BodyText">
-    <w:name w:val="Body Text"/>
-    <w:basedOn w:val="Normal"/>
-    <w:pPr>
-      <w:jc w:val="center"/>
-    </w:pPr>
-    <w:rPr>
-      <w:sz w:val="28"/>
-    </w:rPr>
-  </w:style>
-  <w:style w:type="character" w:styleId="PageNumber">
-    <w:name w:val="page number"/>
-    <w:basedOn w:val="DefaultParagraphFont"/>
-  </w:style>
-  <w:style w:type="paragraph" w:styleId="BalloonText">
-    <w:name w:val="Balloon Text"/>
-    <w:basedOn w:val="Normal"/>
-    <w:semiHidden/>
-    <w:rPr>
-      <w:rFonts w:ascii="Tahoma" w:hAnsi="Tahoma" w:cs="Tahoma"/>
-      <w:sz w:val="16"/>
-      <w:szCs w:val="16"/>
-    </w:rPr>
-  </w:style>
-  <w:style w:type="paragraph" w:customStyle="1" w:styleId="CharCharCharChar1CharCharCharChar">
-    <w:name w:val="Char Char Char Char1 Char Char Char Char"/>
-    <w:basedOn w:val="Normal"/>
-    <w:rsid w:val="00471DB4"/>
-    <w:pPr>
-      <w:autoSpaceDE w:val="0"/>
-      <w:autoSpaceDN w:val="0"/>
-      <w:adjustRightInd w:val="0"/>
-      <w:spacing w:after="160" w:line="240" w:lineRule="exact"/>
-    </w:pPr>
-    <w:rPr>
-      <w:rFonts w:ascii="Verdana" w:hAnsi="Verdana"/>
-      <w:lang w:val="en-US" w:eastAsia="en-US"/>
-    </w:rPr>
-  </w:style>
-  <w:style w:type="paragraph" w:styleId="z-TopofForm">
-    <w:name w:val="HTML Top of Form"/>
-    <w:basedOn w:val="Normal"/>
-    <w:next w:val="Normal"/>
-    <w:hidden/>
-    <w:pPr>
-      <w:pBdr>
-        <w:bottom w:val="single" w:sz="6" w:space="1" w:color="auto"/>
-      </w:pBdr>
-      <w:jc w:val="center"/>
-    </w:pPr>
-    <w:rPr>
-      <w:rFonts w:ascii="Arial" w:hAnsi="Arial" w:cs="Arial"/>
-      <w:vanish/>
-      <w:sz w:val="16"/>
-      <w:szCs w:val="16"/>
-    </w:rPr>
-  </w:style>
-  <w:style w:type="character" w:styleId="CommentReference">
-    <w:name w:val="annotation reference"/>
-    <w:rsid w:val="00B06716"/>
-    <w:rPr>
-      <w:sz w:val="16"/>
-      <w:szCs w:val="16"/>
-    </w:rPr>
-  </w:style>
-  <w:style w:type="paragraph" w:styleId="CommentText">
-    <w:name w:val="annotation text"/>
-    <w:basedOn w:val="Normal"/>
-    <w:link w:val="CommentTextChar"/>
-    <w:rsid w:val="00B06716"/>
-  </w:style>
-  <w:style w:type="character" w:customStyle="1" w:styleId="CommentTextChar">
-    <w:name w:val="Comment Text Char"/>
-    <w:basedOn w:val="DefaultParagraphFont"/>
-    <w:link w:val="CommentText"/>
-    <w:rsid w:val="00B06716"/>
-  </w:style>
-  <w:style w:type="paragraph" w:styleId="CommentSubject">
-    <w:name w:val="annotation subject"/>
-    <w:basedOn w:val="CommentText"/>
-    <w:next w:val="CommentText"/>
-    <w:link w:val="CommentSubjectChar"/>
-    <w:rsid w:val="00B06716"/>
-    <w:rPr>
-      <w:b/>
-      <w:bCs/>
-      <w:lang w:val="x-none" w:eastAsia="x-none"/>
-    </w:rPr>
-  </w:style>
-  <w:style w:type="character" w:customStyle="1" w:styleId="CommentSubjectChar">
-    <w:name w:val="Comment Subject Char"/>
-    <w:link w:val="CommentSubject"/>
-    <w:rsid w:val="00B06716"/>
-    <w:rPr>
-      <w:b/>
-      <w:bCs/>
-    </w:rPr>
-  </w:style>
-  <w:style w:type="character" w:customStyle="1" w:styleId="HeaderChar">
-    <w:name w:val="Header Char"/>
-    <w:link w:val="Header"/>
-    <w:uiPriority w:val="99"/>
-    <w:rsid w:val="001F27D7"/>
-  </w:style>
-  <w:style w:type="character" w:customStyle="1" w:styleId="FooterChar">
-    <w:name w:val="Footer Char"/>
-    <w:link w:val="Footer"/>
-    <w:uiPriority w:val="99"/>
-    <w:rsid w:val="00370063"/>
-  </w:style>
-  <w:style w:type="character" w:customStyle="1" w:styleId="quoted1">
-    <w:name w:val="quoted1"/>
-    <w:rsid w:val="00292A9E"/>
-  </w:style>
-  <w:style w:type="paragraph" w:styleId="ListParagraph">
-    <w:name w:val="List Paragraph"/>
-    <w:basedOn w:val="Normal"/>
+    <w:basedOn w:val="a"/>
     <w:uiPriority w:val="34"/>
     <w:qFormat/>
     <w:rsid w:val="00273546"/>
@@ -6467,7 +6299,7 @@
 </file>
 
 <file path=customXml/itemProps1.xml><?xml version="1.0" encoding="utf-8"?>
-<ds:datastoreItem xmlns:ds="http://schemas.openxmlformats.org/officeDocument/2006/customXml" ds:itemID="{6B6C39EA-933F-4913-87C1-69170D439088}">
+<ds:datastoreItem xmlns:ds="http://schemas.openxmlformats.org/officeDocument/2006/customXml" ds:itemID="{900F0D07-D5C3-4A14-979C-818A746C3248}">
   <ds:schemaRefs>
     <ds:schemaRef ds:uri="http://schemas.openxmlformats.org/officeDocument/2006/bibliography"/>
   </ds:schemaRefs>

</xml_diff>

<commit_message>
contract changes and fixes in text of student home and pa_subject_atlas fix
</commit_message>
<xml_diff>
--- a/backend/word-contract-templates/teisumbasi.docx
+++ b/backend/word-contract-templates/teisumbasi.docx
@@ -1,10 +1,10 @@
 
 <file path=word/document.xml><?xml version="1.0" encoding="utf-8"?>
-<w:document xmlns:wpc="http://schemas.microsoft.com/office/word/2010/wordprocessingCanvas" xmlns:cx="http://schemas.microsoft.com/office/drawing/2014/chartex" xmlns:mc="http://schemas.openxmlformats.org/markup-compatibility/2006" xmlns:o="urn:schemas-microsoft-com:office:office" xmlns:r="http://schemas.openxmlformats.org/officeDocument/2006/relationships" xmlns:m="http://schemas.openxmlformats.org/officeDocument/2006/math" xmlns:v="urn:schemas-microsoft-com:vml" xmlns:wp14="http://schemas.microsoft.com/office/word/2010/wordprocessingDrawing" xmlns:wp="http://schemas.openxmlformats.org/drawingml/2006/wordprocessingDrawing" xmlns:w10="urn:schemas-microsoft-com:office:word" xmlns:w="http://schemas.openxmlformats.org/wordprocessingml/2006/main" xmlns:w14="http://schemas.microsoft.com/office/word/2010/wordml" xmlns:w15="http://schemas.microsoft.com/office/word/2012/wordml" xmlns:w16se="http://schemas.microsoft.com/office/word/2015/wordml/symex" xmlns:wpg="http://schemas.microsoft.com/office/word/2010/wordprocessingGroup" xmlns:wpi="http://schemas.microsoft.com/office/word/2010/wordprocessingInk" xmlns:wne="http://schemas.microsoft.com/office/word/2006/wordml" xmlns:wps="http://schemas.microsoft.com/office/word/2010/wordprocessingShape" mc:Ignorable="w14 w15 w16se wp14">
+<w:document xmlns:wpc="http://schemas.microsoft.com/office/word/2010/wordprocessingCanvas" xmlns:mc="http://schemas.openxmlformats.org/markup-compatibility/2006" xmlns:o="urn:schemas-microsoft-com:office:office" xmlns:r="http://schemas.openxmlformats.org/officeDocument/2006/relationships" xmlns:m="http://schemas.openxmlformats.org/officeDocument/2006/math" xmlns:v="urn:schemas-microsoft-com:vml" xmlns:wp14="http://schemas.microsoft.com/office/word/2010/wordprocessingDrawing" xmlns:wp="http://schemas.openxmlformats.org/drawingml/2006/wordprocessingDrawing" xmlns:w10="urn:schemas-microsoft-com:office:word" xmlns:w="http://schemas.openxmlformats.org/wordprocessingml/2006/main" xmlns:w14="http://schemas.microsoft.com/office/word/2010/wordml" xmlns:wpg="http://schemas.microsoft.com/office/word/2010/wordprocessingGroup" xmlns:wpi="http://schemas.microsoft.com/office/word/2010/wordprocessingInk" xmlns:wne="http://schemas.microsoft.com/office/word/2006/wordml" xmlns:wps="http://schemas.microsoft.com/office/word/2010/wordprocessingShape" mc:Ignorable="w14 wp14">
   <w:body>
     <w:p>
       <w:pPr>
-        <w:pStyle w:val="1"/>
+        <w:pStyle w:val="Heading1"/>
         <w:tabs>
           <w:tab w:val="left" w:pos="841"/>
           <w:tab w:val="left" w:pos="1635"/>
@@ -341,7 +341,7 @@
     </w:p>
     <w:p>
       <w:pPr>
-        <w:pStyle w:val="1"/>
+        <w:pStyle w:val="Heading1"/>
         <w:spacing w:line="360" w:lineRule="auto"/>
         <w:rPr>
           <w:sz w:val="20"/>
@@ -414,7 +414,7 @@
     </w:p>
     <w:p>
       <w:pPr>
-        <w:pStyle w:val="1"/>
+        <w:pStyle w:val="Heading1"/>
         <w:spacing w:line="276" w:lineRule="auto"/>
         <w:rPr>
           <w:sz w:val="20"/>
@@ -595,7 +595,18 @@
           <w:sz w:val="22"/>
           <w:szCs w:val="22"/>
         </w:rPr>
-        <w:t>Κονδυλίων Έρευνας</w:t>
+        <w:t xml:space="preserve">Κονδυλίων </w:t>
+      </w:r>
+      <w:bookmarkStart w:id="0" w:name="_GoBack"/>
+      <w:bookmarkEnd w:id="0"/>
+      <w:r>
+        <w:rPr>
+          <w:rFonts w:ascii="Calibri" w:hAnsi="Calibri" w:cs="Calibri"/>
+          <w:b/>
+          <w:sz w:val="22"/>
+          <w:szCs w:val="22"/>
+        </w:rPr>
+        <w:t>Έρευνας</w:t>
       </w:r>
       <w:r>
         <w:rPr>
@@ -1005,26 +1016,76 @@
       <w:r>
         <w:rPr>
           <w:rFonts w:ascii="Calibri" w:hAnsi="Calibri" w:cs="Calibri"/>
-          <w:sz w:val="22"/>
-          <w:szCs w:val="22"/>
-        </w:rPr>
-        <w:t>…………………………………………</w:t>
-      </w:r>
-      <w:r>
-        <w:rPr>
-          <w:rFonts w:ascii="Calibri" w:hAnsi="Calibri" w:cs="Calibri"/>
-          <w:sz w:val="22"/>
-          <w:szCs w:val="22"/>
-        </w:rPr>
-        <w:t>….</w:t>
-      </w:r>
-      <w:r>
-        <w:rPr>
-          <w:rFonts w:ascii="Calibri" w:hAnsi="Calibri" w:cs="Calibri"/>
-          <w:sz w:val="22"/>
-          <w:szCs w:val="22"/>
-        </w:rPr>
-        <w:t>..</w:t>
+          <w:b/>
+          <w:sz w:val="22"/>
+          <w:szCs w:val="22"/>
+        </w:rPr>
+        <w:t>{</w:t>
+      </w:r>
+      <w:r>
+        <w:rPr>
+          <w:rFonts w:ascii="Calibri" w:hAnsi="Calibri" w:cs="Calibri"/>
+          <w:b/>
+          <w:sz w:val="22"/>
+          <w:szCs w:val="22"/>
+          <w:lang w:val="en-US"/>
+        </w:rPr>
+        <w:t>APOFASI</w:t>
+      </w:r>
+      <w:r>
+        <w:rPr>
+          <w:rFonts w:ascii="Calibri" w:hAnsi="Calibri" w:cs="Calibri"/>
+          <w:b/>
+          <w:sz w:val="22"/>
+          <w:szCs w:val="22"/>
+        </w:rPr>
+        <w:t>_</w:t>
+      </w:r>
+      <w:r>
+        <w:rPr>
+          <w:rFonts w:ascii="Calibri" w:hAnsi="Calibri" w:cs="Calibri"/>
+          <w:b/>
+          <w:sz w:val="22"/>
+          <w:szCs w:val="22"/>
+          <w:lang w:val="en-US"/>
+        </w:rPr>
+        <w:t>ADA</w:t>
+      </w:r>
+      <w:r>
+        <w:rPr>
+          <w:rFonts w:ascii="Calibri" w:hAnsi="Calibri" w:cs="Calibri"/>
+          <w:b/>
+          <w:sz w:val="22"/>
+          <w:szCs w:val="22"/>
+        </w:rPr>
+        <w:t>_</w:t>
+      </w:r>
+      <w:r>
+        <w:rPr>
+          <w:rFonts w:ascii="Calibri" w:hAnsi="Calibri" w:cs="Calibri"/>
+          <w:b/>
+          <w:sz w:val="22"/>
+          <w:szCs w:val="22"/>
+          <w:lang w:val="en-US"/>
+        </w:rPr>
+        <w:t>NUMBER</w:t>
+      </w:r>
+      <w:r>
+        <w:rPr>
+          <w:rFonts w:ascii="Calibri" w:hAnsi="Calibri" w:cs="Calibri"/>
+          <w:b/>
+          <w:sz w:val="22"/>
+          <w:szCs w:val="22"/>
+        </w:rPr>
+        <w:t>}</w:t>
+      </w:r>
+      <w:r>
+        <w:rPr>
+          <w:rFonts w:ascii="Calibri" w:hAnsi="Calibri" w:cs="Calibri"/>
+          <w:sz w:val="22"/>
+          <w:szCs w:val="22"/>
+        </w:rPr>
+        <w:t xml:space="preserve"> </w:t>
       </w:r>
       <w:r>
         <w:rPr>
@@ -2033,8 +2094,6 @@
         </w:rPr>
         <w:t>269,10</w:t>
       </w:r>
-      <w:bookmarkStart w:id="0" w:name="_GoBack"/>
-      <w:bookmarkEnd w:id="0"/>
       <w:r>
         <w:rPr>
           <w:rFonts w:ascii="Calibri" w:hAnsi="Calibri" w:cs="Calibri"/>
@@ -2921,7 +2980,7 @@
     </w:p>
     <w:p>
       <w:pPr>
-        <w:pStyle w:val="3"/>
+        <w:pStyle w:val="Heading3"/>
         <w:rPr>
           <w:rFonts w:ascii="Calibri" w:hAnsi="Calibri" w:cs="Calibri"/>
           <w:b w:val="0"/>
@@ -3816,11 +3875,11 @@
       </w:pPr>
     </w:p>
     <w:sectPr>
-      <w:headerReference w:type="default" r:id="rId8"/>
-      <w:footerReference w:type="even" r:id="rId9"/>
-      <w:footerReference w:type="default" r:id="rId10"/>
-      <w:headerReference w:type="first" r:id="rId11"/>
-      <w:footerReference w:type="first" r:id="rId12"/>
+      <w:headerReference w:type="default" r:id="rId9"/>
+      <w:footerReference w:type="even" r:id="rId10"/>
+      <w:footerReference w:type="default" r:id="rId11"/>
+      <w:headerReference w:type="first" r:id="rId12"/>
+      <w:footerReference w:type="first" r:id="rId13"/>
       <w:pgSz w:w="11906" w:h="16838" w:code="9"/>
       <w:pgMar w:top="709" w:right="566" w:bottom="0" w:left="907" w:header="142" w:footer="157" w:gutter="0"/>
       <w:cols w:space="708"/>
@@ -3831,7 +3890,7 @@
 </file>
 
 <file path=word/endnotes.xml><?xml version="1.0" encoding="utf-8"?>
-<w:endnotes xmlns:wpc="http://schemas.microsoft.com/office/word/2010/wordprocessingCanvas" xmlns:cx="http://schemas.microsoft.com/office/drawing/2014/chartex" xmlns:mc="http://schemas.openxmlformats.org/markup-compatibility/2006" xmlns:o="urn:schemas-microsoft-com:office:office" xmlns:r="http://schemas.openxmlformats.org/officeDocument/2006/relationships" xmlns:m="http://schemas.openxmlformats.org/officeDocument/2006/math" xmlns:v="urn:schemas-microsoft-com:vml" xmlns:wp14="http://schemas.microsoft.com/office/word/2010/wordprocessingDrawing" xmlns:wp="http://schemas.openxmlformats.org/drawingml/2006/wordprocessingDrawing" xmlns:w10="urn:schemas-microsoft-com:office:word" xmlns:w="http://schemas.openxmlformats.org/wordprocessingml/2006/main" xmlns:w14="http://schemas.microsoft.com/office/word/2010/wordml" xmlns:w15="http://schemas.microsoft.com/office/word/2012/wordml" xmlns:w16se="http://schemas.microsoft.com/office/word/2015/wordml/symex" xmlns:wpg="http://schemas.microsoft.com/office/word/2010/wordprocessingGroup" xmlns:wpi="http://schemas.microsoft.com/office/word/2010/wordprocessingInk" xmlns:wne="http://schemas.microsoft.com/office/word/2006/wordml" xmlns:wps="http://schemas.microsoft.com/office/word/2010/wordprocessingShape" mc:Ignorable="w14 w15 w16se wp14">
+<w:endnotes xmlns:wpc="http://schemas.microsoft.com/office/word/2010/wordprocessingCanvas" xmlns:mc="http://schemas.openxmlformats.org/markup-compatibility/2006" xmlns:o="urn:schemas-microsoft-com:office:office" xmlns:r="http://schemas.openxmlformats.org/officeDocument/2006/relationships" xmlns:m="http://schemas.openxmlformats.org/officeDocument/2006/math" xmlns:v="urn:schemas-microsoft-com:vml" xmlns:wp14="http://schemas.microsoft.com/office/word/2010/wordprocessingDrawing" xmlns:wp="http://schemas.openxmlformats.org/drawingml/2006/wordprocessingDrawing" xmlns:w10="urn:schemas-microsoft-com:office:word" xmlns:w="http://schemas.openxmlformats.org/wordprocessingml/2006/main" xmlns:w14="http://schemas.microsoft.com/office/word/2010/wordml" xmlns:wpg="http://schemas.microsoft.com/office/word/2010/wordprocessingGroup" xmlns:wpi="http://schemas.microsoft.com/office/word/2010/wordprocessingInk" xmlns:wne="http://schemas.microsoft.com/office/word/2006/wordml" xmlns:wps="http://schemas.microsoft.com/office/word/2010/wordprocessingShape" mc:Ignorable="w14 wp14">
   <w:endnote w:type="separator" w:id="-1">
     <w:p>
       <w:r>
@@ -3850,50 +3909,50 @@
 </file>
 
 <file path=word/footer1.xml><?xml version="1.0" encoding="utf-8"?>
-<w:ftr xmlns:wpc="http://schemas.microsoft.com/office/word/2010/wordprocessingCanvas" xmlns:cx="http://schemas.microsoft.com/office/drawing/2014/chartex" xmlns:mc="http://schemas.openxmlformats.org/markup-compatibility/2006" xmlns:o="urn:schemas-microsoft-com:office:office" xmlns:r="http://schemas.openxmlformats.org/officeDocument/2006/relationships" xmlns:m="http://schemas.openxmlformats.org/officeDocument/2006/math" xmlns:v="urn:schemas-microsoft-com:vml" xmlns:wp14="http://schemas.microsoft.com/office/word/2010/wordprocessingDrawing" xmlns:wp="http://schemas.openxmlformats.org/drawingml/2006/wordprocessingDrawing" xmlns:w10="urn:schemas-microsoft-com:office:word" xmlns:w="http://schemas.openxmlformats.org/wordprocessingml/2006/main" xmlns:w14="http://schemas.microsoft.com/office/word/2010/wordml" xmlns:w15="http://schemas.microsoft.com/office/word/2012/wordml" xmlns:w16se="http://schemas.microsoft.com/office/word/2015/wordml/symex" xmlns:wpg="http://schemas.microsoft.com/office/word/2010/wordprocessingGroup" xmlns:wpi="http://schemas.microsoft.com/office/word/2010/wordprocessingInk" xmlns:wne="http://schemas.microsoft.com/office/word/2006/wordml" xmlns:wps="http://schemas.microsoft.com/office/word/2010/wordprocessingShape" mc:Ignorable="w14 w15 w16se wp14">
+<w:ftr xmlns:wpc="http://schemas.microsoft.com/office/word/2010/wordprocessingCanvas" xmlns:mc="http://schemas.openxmlformats.org/markup-compatibility/2006" xmlns:o="urn:schemas-microsoft-com:office:office" xmlns:r="http://schemas.openxmlformats.org/officeDocument/2006/relationships" xmlns:m="http://schemas.openxmlformats.org/officeDocument/2006/math" xmlns:v="urn:schemas-microsoft-com:vml" xmlns:wp14="http://schemas.microsoft.com/office/word/2010/wordprocessingDrawing" xmlns:wp="http://schemas.openxmlformats.org/drawingml/2006/wordprocessingDrawing" xmlns:w10="urn:schemas-microsoft-com:office:word" xmlns:w="http://schemas.openxmlformats.org/wordprocessingml/2006/main" xmlns:w14="http://schemas.microsoft.com/office/word/2010/wordml" xmlns:wpg="http://schemas.microsoft.com/office/word/2010/wordprocessingGroup" xmlns:wpi="http://schemas.microsoft.com/office/word/2010/wordprocessingInk" xmlns:wne="http://schemas.microsoft.com/office/word/2006/wordml" xmlns:wps="http://schemas.microsoft.com/office/word/2010/wordprocessingShape" mc:Ignorable="w14 wp14">
   <w:p>
     <w:pPr>
-      <w:pStyle w:val="a7"/>
+      <w:pStyle w:val="Footer"/>
       <w:framePr w:wrap="around" w:vAnchor="text" w:hAnchor="margin" w:xAlign="right" w:y="1"/>
       <w:rPr>
-        <w:rStyle w:val="a9"/>
+        <w:rStyle w:val="PageNumber"/>
       </w:rPr>
     </w:pPr>
     <w:r>
       <w:rPr>
-        <w:rStyle w:val="a9"/>
+        <w:rStyle w:val="PageNumber"/>
       </w:rPr>
       <w:fldChar w:fldCharType="begin"/>
     </w:r>
     <w:r>
       <w:rPr>
-        <w:rStyle w:val="a9"/>
+        <w:rStyle w:val="PageNumber"/>
       </w:rPr>
       <w:instrText xml:space="preserve">PAGE  </w:instrText>
     </w:r>
     <w:r>
       <w:rPr>
-        <w:rStyle w:val="a9"/>
+        <w:rStyle w:val="PageNumber"/>
       </w:rPr>
       <w:fldChar w:fldCharType="separate"/>
     </w:r>
     <w:r>
       <w:rPr>
-        <w:rStyle w:val="a9"/>
+        <w:rStyle w:val="PageNumber"/>
         <w:noProof/>
       </w:rPr>
       <w:t>2</w:t>
     </w:r>
     <w:r>
       <w:rPr>
-        <w:rStyle w:val="a9"/>
+        <w:rStyle w:val="PageNumber"/>
       </w:rPr>
       <w:fldChar w:fldCharType="end"/>
     </w:r>
   </w:p>
   <w:p>
     <w:pPr>
-      <w:pStyle w:val="a7"/>
+      <w:pStyle w:val="Footer"/>
       <w:ind w:right="360"/>
     </w:pPr>
   </w:p>
@@ -3901,10 +3960,10 @@
 </file>
 
 <file path=word/footer2.xml><?xml version="1.0" encoding="utf-8"?>
-<w:ftr xmlns:wpc="http://schemas.microsoft.com/office/word/2010/wordprocessingCanvas" xmlns:cx="http://schemas.microsoft.com/office/drawing/2014/chartex" xmlns:mc="http://schemas.openxmlformats.org/markup-compatibility/2006" xmlns:o="urn:schemas-microsoft-com:office:office" xmlns:r="http://schemas.openxmlformats.org/officeDocument/2006/relationships" xmlns:m="http://schemas.openxmlformats.org/officeDocument/2006/math" xmlns:v="urn:schemas-microsoft-com:vml" xmlns:wp14="http://schemas.microsoft.com/office/word/2010/wordprocessingDrawing" xmlns:wp="http://schemas.openxmlformats.org/drawingml/2006/wordprocessingDrawing" xmlns:w10="urn:schemas-microsoft-com:office:word" xmlns:w="http://schemas.openxmlformats.org/wordprocessingml/2006/main" xmlns:w14="http://schemas.microsoft.com/office/word/2010/wordml" xmlns:w15="http://schemas.microsoft.com/office/word/2012/wordml" xmlns:w16se="http://schemas.microsoft.com/office/word/2015/wordml/symex" xmlns:wpg="http://schemas.microsoft.com/office/word/2010/wordprocessingGroup" xmlns:wpi="http://schemas.microsoft.com/office/word/2010/wordprocessingInk" xmlns:wne="http://schemas.microsoft.com/office/word/2006/wordml" xmlns:wps="http://schemas.microsoft.com/office/word/2010/wordprocessingShape" mc:Ignorable="w14 w15 w16se wp14">
+<w:ftr xmlns:wpc="http://schemas.microsoft.com/office/word/2010/wordprocessingCanvas" xmlns:mc="http://schemas.openxmlformats.org/markup-compatibility/2006" xmlns:o="urn:schemas-microsoft-com:office:office" xmlns:r="http://schemas.openxmlformats.org/officeDocument/2006/relationships" xmlns:m="http://schemas.openxmlformats.org/officeDocument/2006/math" xmlns:v="urn:schemas-microsoft-com:vml" xmlns:wp14="http://schemas.microsoft.com/office/word/2010/wordprocessingDrawing" xmlns:wp="http://schemas.openxmlformats.org/drawingml/2006/wordprocessingDrawing" xmlns:w10="urn:schemas-microsoft-com:office:word" xmlns:w="http://schemas.openxmlformats.org/wordprocessingml/2006/main" xmlns:w14="http://schemas.microsoft.com/office/word/2010/wordml" xmlns:wpg="http://schemas.microsoft.com/office/word/2010/wordprocessingGroup" xmlns:wpi="http://schemas.microsoft.com/office/word/2010/wordprocessingInk" xmlns:wne="http://schemas.microsoft.com/office/word/2006/wordml" xmlns:wps="http://schemas.microsoft.com/office/word/2010/wordprocessingShape" mc:Ignorable="w14 wp14">
   <w:p>
     <w:pPr>
-      <w:pStyle w:val="a7"/>
+      <w:pStyle w:val="Footer"/>
       <w:jc w:val="center"/>
     </w:pPr>
     <w:r>
@@ -3933,10 +3992,10 @@
 </file>
 
 <file path=word/footer3.xml><?xml version="1.0" encoding="utf-8"?>
-<w:ftr xmlns:wpc="http://schemas.microsoft.com/office/word/2010/wordprocessingCanvas" xmlns:cx="http://schemas.microsoft.com/office/drawing/2014/chartex" xmlns:mc="http://schemas.openxmlformats.org/markup-compatibility/2006" xmlns:o="urn:schemas-microsoft-com:office:office" xmlns:r="http://schemas.openxmlformats.org/officeDocument/2006/relationships" xmlns:m="http://schemas.openxmlformats.org/officeDocument/2006/math" xmlns:v="urn:schemas-microsoft-com:vml" xmlns:wp14="http://schemas.microsoft.com/office/word/2010/wordprocessingDrawing" xmlns:wp="http://schemas.openxmlformats.org/drawingml/2006/wordprocessingDrawing" xmlns:w10="urn:schemas-microsoft-com:office:word" xmlns:w="http://schemas.openxmlformats.org/wordprocessingml/2006/main" xmlns:w14="http://schemas.microsoft.com/office/word/2010/wordml" xmlns:w15="http://schemas.microsoft.com/office/word/2012/wordml" xmlns:w16se="http://schemas.microsoft.com/office/word/2015/wordml/symex" xmlns:wpg="http://schemas.microsoft.com/office/word/2010/wordprocessingGroup" xmlns:wpi="http://schemas.microsoft.com/office/word/2010/wordprocessingInk" xmlns:wne="http://schemas.microsoft.com/office/word/2006/wordml" xmlns:wps="http://schemas.microsoft.com/office/word/2010/wordprocessingShape" mc:Ignorable="w14 w15 w16se wp14">
+<w:ftr xmlns:wpc="http://schemas.microsoft.com/office/word/2010/wordprocessingCanvas" xmlns:mc="http://schemas.openxmlformats.org/markup-compatibility/2006" xmlns:o="urn:schemas-microsoft-com:office:office" xmlns:r="http://schemas.openxmlformats.org/officeDocument/2006/relationships" xmlns:m="http://schemas.openxmlformats.org/officeDocument/2006/math" xmlns:v="urn:schemas-microsoft-com:vml" xmlns:wp14="http://schemas.microsoft.com/office/word/2010/wordprocessingDrawing" xmlns:wp="http://schemas.openxmlformats.org/drawingml/2006/wordprocessingDrawing" xmlns:w10="urn:schemas-microsoft-com:office:word" xmlns:w="http://schemas.openxmlformats.org/wordprocessingml/2006/main" xmlns:w14="http://schemas.microsoft.com/office/word/2010/wordml" xmlns:wpg="http://schemas.microsoft.com/office/word/2010/wordprocessingGroup" xmlns:wpi="http://schemas.microsoft.com/office/word/2010/wordprocessingInk" xmlns:wne="http://schemas.microsoft.com/office/word/2006/wordml" xmlns:wps="http://schemas.microsoft.com/office/word/2010/wordprocessingShape" mc:Ignorable="w14 wp14">
   <w:p>
     <w:pPr>
-      <w:pStyle w:val="a7"/>
+      <w:pStyle w:val="Footer"/>
       <w:ind w:right="-180"/>
       <w:jc w:val="center"/>
     </w:pPr>
@@ -3945,7 +4004,7 @@
 </file>
 
 <file path=word/footnotes.xml><?xml version="1.0" encoding="utf-8"?>
-<w:footnotes xmlns:wpc="http://schemas.microsoft.com/office/word/2010/wordprocessingCanvas" xmlns:cx="http://schemas.microsoft.com/office/drawing/2014/chartex" xmlns:mc="http://schemas.openxmlformats.org/markup-compatibility/2006" xmlns:o="urn:schemas-microsoft-com:office:office" xmlns:r="http://schemas.openxmlformats.org/officeDocument/2006/relationships" xmlns:m="http://schemas.openxmlformats.org/officeDocument/2006/math" xmlns:v="urn:schemas-microsoft-com:vml" xmlns:wp14="http://schemas.microsoft.com/office/word/2010/wordprocessingDrawing" xmlns:wp="http://schemas.openxmlformats.org/drawingml/2006/wordprocessingDrawing" xmlns:w10="urn:schemas-microsoft-com:office:word" xmlns:w="http://schemas.openxmlformats.org/wordprocessingml/2006/main" xmlns:w14="http://schemas.microsoft.com/office/word/2010/wordml" xmlns:w15="http://schemas.microsoft.com/office/word/2012/wordml" xmlns:w16se="http://schemas.microsoft.com/office/word/2015/wordml/symex" xmlns:wpg="http://schemas.microsoft.com/office/word/2010/wordprocessingGroup" xmlns:wpi="http://schemas.microsoft.com/office/word/2010/wordprocessingInk" xmlns:wne="http://schemas.microsoft.com/office/word/2006/wordml" xmlns:wps="http://schemas.microsoft.com/office/word/2010/wordprocessingShape" mc:Ignorable="w14 w15 w16se wp14">
+<w:footnotes xmlns:wpc="http://schemas.microsoft.com/office/word/2010/wordprocessingCanvas" xmlns:mc="http://schemas.openxmlformats.org/markup-compatibility/2006" xmlns:o="urn:schemas-microsoft-com:office:office" xmlns:r="http://schemas.openxmlformats.org/officeDocument/2006/relationships" xmlns:m="http://schemas.openxmlformats.org/officeDocument/2006/math" xmlns:v="urn:schemas-microsoft-com:vml" xmlns:wp14="http://schemas.microsoft.com/office/word/2010/wordprocessingDrawing" xmlns:wp="http://schemas.openxmlformats.org/drawingml/2006/wordprocessingDrawing" xmlns:w10="urn:schemas-microsoft-com:office:word" xmlns:w="http://schemas.openxmlformats.org/wordprocessingml/2006/main" xmlns:w14="http://schemas.microsoft.com/office/word/2010/wordml" xmlns:wpg="http://schemas.microsoft.com/office/word/2010/wordprocessingGroup" xmlns:wpi="http://schemas.microsoft.com/office/word/2010/wordprocessingInk" xmlns:wne="http://schemas.microsoft.com/office/word/2006/wordml" xmlns:wps="http://schemas.microsoft.com/office/word/2010/wordprocessingShape" mc:Ignorable="w14 wp14">
   <w:footnote w:type="separator" w:id="-1">
     <w:p>
       <w:r>
@@ -3964,10 +4023,10 @@
 </file>
 
 <file path=word/header1.xml><?xml version="1.0" encoding="utf-8"?>
-<w:hdr xmlns:wpc="http://schemas.microsoft.com/office/word/2010/wordprocessingCanvas" xmlns:cx="http://schemas.microsoft.com/office/drawing/2014/chartex" xmlns:mc="http://schemas.openxmlformats.org/markup-compatibility/2006" xmlns:o="urn:schemas-microsoft-com:office:office" xmlns:r="http://schemas.openxmlformats.org/officeDocument/2006/relationships" xmlns:m="http://schemas.openxmlformats.org/officeDocument/2006/math" xmlns:v="urn:schemas-microsoft-com:vml" xmlns:wp14="http://schemas.microsoft.com/office/word/2010/wordprocessingDrawing" xmlns:wp="http://schemas.openxmlformats.org/drawingml/2006/wordprocessingDrawing" xmlns:w10="urn:schemas-microsoft-com:office:word" xmlns:w="http://schemas.openxmlformats.org/wordprocessingml/2006/main" xmlns:w14="http://schemas.microsoft.com/office/word/2010/wordml" xmlns:w15="http://schemas.microsoft.com/office/word/2012/wordml" xmlns:w16se="http://schemas.microsoft.com/office/word/2015/wordml/symex" xmlns:wpg="http://schemas.microsoft.com/office/word/2010/wordprocessingGroup" xmlns:wpi="http://schemas.microsoft.com/office/word/2010/wordprocessingInk" xmlns:wne="http://schemas.microsoft.com/office/word/2006/wordml" xmlns:wps="http://schemas.microsoft.com/office/word/2010/wordprocessingShape" mc:Ignorable="w14 w15 w16se wp14">
+<w:hdr xmlns:wpc="http://schemas.microsoft.com/office/word/2010/wordprocessingCanvas" xmlns:mc="http://schemas.openxmlformats.org/markup-compatibility/2006" xmlns:o="urn:schemas-microsoft-com:office:office" xmlns:r="http://schemas.openxmlformats.org/officeDocument/2006/relationships" xmlns:m="http://schemas.openxmlformats.org/officeDocument/2006/math" xmlns:v="urn:schemas-microsoft-com:vml" xmlns:wp14="http://schemas.microsoft.com/office/word/2010/wordprocessingDrawing" xmlns:wp="http://schemas.openxmlformats.org/drawingml/2006/wordprocessingDrawing" xmlns:w10="urn:schemas-microsoft-com:office:word" xmlns:w="http://schemas.openxmlformats.org/wordprocessingml/2006/main" xmlns:w14="http://schemas.microsoft.com/office/word/2010/wordml" xmlns:wpg="http://schemas.microsoft.com/office/word/2010/wordprocessingGroup" xmlns:wpi="http://schemas.microsoft.com/office/word/2010/wordprocessingInk" xmlns:wne="http://schemas.microsoft.com/office/word/2006/wordml" xmlns:wps="http://schemas.microsoft.com/office/word/2010/wordprocessingShape" mc:Ignorable="w14 wp14">
   <w:p>
     <w:pPr>
-      <w:pStyle w:val="a6"/>
+      <w:pStyle w:val="Header"/>
       <w:tabs>
         <w:tab w:val="clear" w:pos="4153"/>
         <w:tab w:val="clear" w:pos="8306"/>
@@ -4088,17 +4147,17 @@
   </w:p>
   <w:p>
     <w:pPr>
-      <w:pStyle w:val="a6"/>
+      <w:pStyle w:val="Header"/>
     </w:pPr>
   </w:p>
 </w:hdr>
 </file>
 
 <file path=word/header2.xml><?xml version="1.0" encoding="utf-8"?>
-<w:hdr xmlns:wpc="http://schemas.microsoft.com/office/word/2010/wordprocessingCanvas" xmlns:cx="http://schemas.microsoft.com/office/drawing/2014/chartex" xmlns:mc="http://schemas.openxmlformats.org/markup-compatibility/2006" xmlns:o="urn:schemas-microsoft-com:office:office" xmlns:r="http://schemas.openxmlformats.org/officeDocument/2006/relationships" xmlns:m="http://schemas.openxmlformats.org/officeDocument/2006/math" xmlns:v="urn:schemas-microsoft-com:vml" xmlns:wp14="http://schemas.microsoft.com/office/word/2010/wordprocessingDrawing" xmlns:wp="http://schemas.openxmlformats.org/drawingml/2006/wordprocessingDrawing" xmlns:w10="urn:schemas-microsoft-com:office:word" xmlns:w="http://schemas.openxmlformats.org/wordprocessingml/2006/main" xmlns:w14="http://schemas.microsoft.com/office/word/2010/wordml" xmlns:w15="http://schemas.microsoft.com/office/word/2012/wordml" xmlns:w16se="http://schemas.microsoft.com/office/word/2015/wordml/symex" xmlns:wpg="http://schemas.microsoft.com/office/word/2010/wordprocessingGroup" xmlns:wpi="http://schemas.microsoft.com/office/word/2010/wordprocessingInk" xmlns:wne="http://schemas.microsoft.com/office/word/2006/wordml" xmlns:wps="http://schemas.microsoft.com/office/word/2010/wordprocessingShape" mc:Ignorable="w14 w15 w16se wp14">
+<w:hdr xmlns:wpc="http://schemas.microsoft.com/office/word/2010/wordprocessingCanvas" xmlns:mc="http://schemas.openxmlformats.org/markup-compatibility/2006" xmlns:o="urn:schemas-microsoft-com:office:office" xmlns:r="http://schemas.openxmlformats.org/officeDocument/2006/relationships" xmlns:m="http://schemas.openxmlformats.org/officeDocument/2006/math" xmlns:v="urn:schemas-microsoft-com:vml" xmlns:wp14="http://schemas.microsoft.com/office/word/2010/wordprocessingDrawing" xmlns:wp="http://schemas.openxmlformats.org/drawingml/2006/wordprocessingDrawing" xmlns:w10="urn:schemas-microsoft-com:office:word" xmlns:w="http://schemas.openxmlformats.org/wordprocessingml/2006/main" xmlns:w14="http://schemas.microsoft.com/office/word/2010/wordml" xmlns:wpg="http://schemas.microsoft.com/office/word/2010/wordprocessingGroup" xmlns:wpi="http://schemas.microsoft.com/office/word/2010/wordprocessingInk" xmlns:wne="http://schemas.microsoft.com/office/word/2006/wordml" xmlns:wps="http://schemas.microsoft.com/office/word/2010/wordprocessingShape" mc:Ignorable="w14 wp14">
   <w:p>
     <w:pPr>
-      <w:pStyle w:val="a5"/>
+      <w:pStyle w:val="Title"/>
       <w:tabs>
         <w:tab w:val="left" w:pos="2258"/>
       </w:tabs>
@@ -4160,8 +4219,8 @@
 </file>
 
 <file path=word/numbering.xml><?xml version="1.0" encoding="utf-8"?>
-<w:numbering xmlns:wpc="http://schemas.microsoft.com/office/word/2010/wordprocessingCanvas" xmlns:cx="http://schemas.microsoft.com/office/drawing/2014/chartex" xmlns:mc="http://schemas.openxmlformats.org/markup-compatibility/2006" xmlns:o="urn:schemas-microsoft-com:office:office" xmlns:r="http://schemas.openxmlformats.org/officeDocument/2006/relationships" xmlns:m="http://schemas.openxmlformats.org/officeDocument/2006/math" xmlns:v="urn:schemas-microsoft-com:vml" xmlns:wp14="http://schemas.microsoft.com/office/word/2010/wordprocessingDrawing" xmlns:wp="http://schemas.openxmlformats.org/drawingml/2006/wordprocessingDrawing" xmlns:w10="urn:schemas-microsoft-com:office:word" xmlns:w="http://schemas.openxmlformats.org/wordprocessingml/2006/main" xmlns:w14="http://schemas.microsoft.com/office/word/2010/wordml" xmlns:w15="http://schemas.microsoft.com/office/word/2012/wordml" xmlns:w16se="http://schemas.microsoft.com/office/word/2015/wordml/symex" xmlns:wpg="http://schemas.microsoft.com/office/word/2010/wordprocessingGroup" xmlns:wpi="http://schemas.microsoft.com/office/word/2010/wordprocessingInk" xmlns:wne="http://schemas.microsoft.com/office/word/2006/wordml" xmlns:wps="http://schemas.microsoft.com/office/word/2010/wordprocessingShape" mc:Ignorable="w14 w15 w16se wp14">
-  <w:abstractNum w:abstractNumId="0" w15:restartNumberingAfterBreak="0">
+<w:numbering xmlns:wpc="http://schemas.microsoft.com/office/word/2010/wordprocessingCanvas" xmlns:mc="http://schemas.openxmlformats.org/markup-compatibility/2006" xmlns:o="urn:schemas-microsoft-com:office:office" xmlns:r="http://schemas.openxmlformats.org/officeDocument/2006/relationships" xmlns:m="http://schemas.openxmlformats.org/officeDocument/2006/math" xmlns:v="urn:schemas-microsoft-com:vml" xmlns:wp14="http://schemas.microsoft.com/office/word/2010/wordprocessingDrawing" xmlns:wp="http://schemas.openxmlformats.org/drawingml/2006/wordprocessingDrawing" xmlns:w10="urn:schemas-microsoft-com:office:word" xmlns:w="http://schemas.openxmlformats.org/wordprocessingml/2006/main" xmlns:w14="http://schemas.microsoft.com/office/word/2010/wordml" xmlns:wpg="http://schemas.microsoft.com/office/word/2010/wordprocessingGroup" xmlns:wpi="http://schemas.microsoft.com/office/word/2010/wordprocessingInk" xmlns:wne="http://schemas.microsoft.com/office/word/2006/wordml" xmlns:wps="http://schemas.microsoft.com/office/word/2010/wordprocessingShape" mc:Ignorable="w14 wp14">
+  <w:abstractNum w:abstractNumId="0">
     <w:nsid w:val="11D71FEA"/>
     <w:multiLevelType w:val="hybridMultilevel"/>
     <w:tmpl w:val="16BA1D10"/>
@@ -4277,7 +4336,7 @@
       </w:pPr>
     </w:lvl>
   </w:abstractNum>
-  <w:abstractNum w:abstractNumId="1" w15:restartNumberingAfterBreak="0">
+  <w:abstractNum w:abstractNumId="1">
     <w:nsid w:val="25160461"/>
     <w:multiLevelType w:val="hybridMultilevel"/>
     <w:tmpl w:val="3FA2AAEC"/>
@@ -4366,7 +4425,7 @@
       </w:pPr>
     </w:lvl>
   </w:abstractNum>
-  <w:abstractNum w:abstractNumId="2" w15:restartNumberingAfterBreak="0">
+  <w:abstractNum w:abstractNumId="2">
     <w:nsid w:val="290979CE"/>
     <w:multiLevelType w:val="hybridMultilevel"/>
     <w:tmpl w:val="B6BA8A40"/>
@@ -4455,7 +4514,7 @@
       </w:pPr>
     </w:lvl>
   </w:abstractNum>
-  <w:abstractNum w:abstractNumId="3" w15:restartNumberingAfterBreak="0">
+  <w:abstractNum w:abstractNumId="3">
     <w:nsid w:val="2E39758C"/>
     <w:multiLevelType w:val="hybridMultilevel"/>
     <w:tmpl w:val="38D4AF96"/>
@@ -4544,7 +4603,7 @@
       </w:pPr>
     </w:lvl>
   </w:abstractNum>
-  <w:abstractNum w:abstractNumId="4" w15:restartNumberingAfterBreak="0">
+  <w:abstractNum w:abstractNumId="4">
     <w:nsid w:val="33BC7D43"/>
     <w:multiLevelType w:val="multilevel"/>
     <w:tmpl w:val="EAE4EA32"/>
@@ -4674,7 +4733,7 @@
       </w:rPr>
     </w:lvl>
   </w:abstractNum>
-  <w:abstractNum w:abstractNumId="5" w15:restartNumberingAfterBreak="0">
+  <w:abstractNum w:abstractNumId="5">
     <w:nsid w:val="3C3F7CCF"/>
     <w:multiLevelType w:val="hybridMultilevel"/>
     <w:tmpl w:val="B8DA24BE"/>
@@ -4811,7 +4870,7 @@
       </w:rPr>
     </w:lvl>
   </w:abstractNum>
-  <w:abstractNum w:abstractNumId="6" w15:restartNumberingAfterBreak="0">
+  <w:abstractNum w:abstractNumId="6">
     <w:nsid w:val="4BC333FE"/>
     <w:multiLevelType w:val="hybridMultilevel"/>
     <w:tmpl w:val="91C47CE2"/>
@@ -4900,7 +4959,7 @@
       </w:pPr>
     </w:lvl>
   </w:abstractNum>
-  <w:abstractNum w:abstractNumId="7" w15:restartNumberingAfterBreak="0">
+  <w:abstractNum w:abstractNumId="7">
     <w:nsid w:val="54BF7C0F"/>
     <w:multiLevelType w:val="hybridMultilevel"/>
     <w:tmpl w:val="DE502760"/>
@@ -5040,7 +5099,7 @@
       </w:rPr>
     </w:lvl>
   </w:abstractNum>
-  <w:abstractNum w:abstractNumId="8" w15:restartNumberingAfterBreak="0">
+  <w:abstractNum w:abstractNumId="8">
     <w:nsid w:val="58643F12"/>
     <w:multiLevelType w:val="multilevel"/>
     <w:tmpl w:val="CA5A7966"/>
@@ -5157,7 +5216,7 @@
       </w:pPr>
     </w:lvl>
   </w:abstractNum>
-  <w:abstractNum w:abstractNumId="9" w15:restartNumberingAfterBreak="0">
+  <w:abstractNum w:abstractNumId="9">
     <w:nsid w:val="5D1A77AC"/>
     <w:multiLevelType w:val="hybridMultilevel"/>
     <w:tmpl w:val="C30AC7B0"/>
@@ -5246,7 +5305,7 @@
       </w:pPr>
     </w:lvl>
   </w:abstractNum>
-  <w:abstractNum w:abstractNumId="10" w15:restartNumberingAfterBreak="0">
+  <w:abstractNum w:abstractNumId="10">
     <w:nsid w:val="737652D1"/>
     <w:multiLevelType w:val="hybridMultilevel"/>
     <w:tmpl w:val="A30CB654"/>
@@ -5372,7 +5431,7 @@
 </file>
 
 <file path=word/styles.xml><?xml version="1.0" encoding="utf-8"?>
-<w:styles xmlns:mc="http://schemas.openxmlformats.org/markup-compatibility/2006" xmlns:r="http://schemas.openxmlformats.org/officeDocument/2006/relationships" xmlns:w="http://schemas.openxmlformats.org/wordprocessingml/2006/main" xmlns:w14="http://schemas.microsoft.com/office/word/2010/wordml" xmlns:w15="http://schemas.microsoft.com/office/word/2012/wordml" xmlns:w16se="http://schemas.microsoft.com/office/word/2015/wordml/symex" mc:Ignorable="w14 w15 w16se">
+<w:styles xmlns:mc="http://schemas.openxmlformats.org/markup-compatibility/2006" xmlns:r="http://schemas.openxmlformats.org/officeDocument/2006/relationships" xmlns:w="http://schemas.openxmlformats.org/wordprocessingml/2006/main" xmlns:w14="http://schemas.microsoft.com/office/word/2010/wordml" mc:Ignorable="w14">
   <w:docDefaults>
     <w:rPrDefault>
       <w:rPr>
@@ -5382,383 +5441,154 @@
     </w:rPrDefault>
     <w:pPrDefault/>
   </w:docDefaults>
-  <w:latentStyles w:defLockedState="0" w:defUIPriority="0" w:defSemiHidden="0" w:defUnhideWhenUsed="0" w:defQFormat="0" w:count="371">
-    <w:lsdException w:name="Normal" w:qFormat="1"/>
-    <w:lsdException w:name="heading 1" w:qFormat="1"/>
-    <w:lsdException w:name="heading 2" w:qFormat="1"/>
-    <w:lsdException w:name="heading 3" w:qFormat="1"/>
-    <w:lsdException w:name="heading 4" w:qFormat="1"/>
-    <w:lsdException w:name="heading 5" w:semiHidden="1" w:unhideWhenUsed="1" w:qFormat="1"/>
-    <w:lsdException w:name="heading 6" w:semiHidden="1" w:unhideWhenUsed="1" w:qFormat="1"/>
-    <w:lsdException w:name="heading 7" w:semiHidden="1" w:unhideWhenUsed="1" w:qFormat="1"/>
-    <w:lsdException w:name="heading 8" w:semiHidden="1" w:unhideWhenUsed="1" w:qFormat="1"/>
-    <w:lsdException w:name="heading 9" w:semiHidden="1" w:unhideWhenUsed="1" w:qFormat="1"/>
-    <w:lsdException w:name="index 1" w:semiHidden="1" w:unhideWhenUsed="1"/>
-    <w:lsdException w:name="index 2" w:semiHidden="1" w:unhideWhenUsed="1"/>
-    <w:lsdException w:name="index 3" w:semiHidden="1" w:unhideWhenUsed="1"/>
-    <w:lsdException w:name="index 4" w:semiHidden="1" w:unhideWhenUsed="1"/>
-    <w:lsdException w:name="index 5" w:semiHidden="1" w:unhideWhenUsed="1"/>
-    <w:lsdException w:name="index 6" w:semiHidden="1" w:unhideWhenUsed="1"/>
-    <w:lsdException w:name="index 7" w:semiHidden="1" w:unhideWhenUsed="1"/>
-    <w:lsdException w:name="index 8" w:semiHidden="1" w:unhideWhenUsed="1"/>
-    <w:lsdException w:name="index 9" w:semiHidden="1" w:unhideWhenUsed="1"/>
-    <w:lsdException w:name="toc 1" w:semiHidden="1" w:unhideWhenUsed="1"/>
-    <w:lsdException w:name="toc 2" w:semiHidden="1" w:unhideWhenUsed="1"/>
-    <w:lsdException w:name="toc 3" w:semiHidden="1" w:unhideWhenUsed="1"/>
-    <w:lsdException w:name="toc 4" w:semiHidden="1" w:unhideWhenUsed="1"/>
-    <w:lsdException w:name="toc 5" w:semiHidden="1" w:unhideWhenUsed="1"/>
-    <w:lsdException w:name="toc 6" w:semiHidden="1" w:unhideWhenUsed="1"/>
-    <w:lsdException w:name="toc 7" w:semiHidden="1" w:unhideWhenUsed="1"/>
-    <w:lsdException w:name="toc 8" w:semiHidden="1" w:unhideWhenUsed="1"/>
-    <w:lsdException w:name="toc 9" w:semiHidden="1" w:unhideWhenUsed="1"/>
-    <w:lsdException w:name="Normal Indent" w:semiHidden="1" w:unhideWhenUsed="1"/>
-    <w:lsdException w:name="footnote text" w:semiHidden="1" w:unhideWhenUsed="1"/>
-    <w:lsdException w:name="annotation text" w:semiHidden="1" w:unhideWhenUsed="1"/>
-    <w:lsdException w:name="header" w:semiHidden="1" w:uiPriority="99" w:unhideWhenUsed="1"/>
-    <w:lsdException w:name="footer" w:semiHidden="1" w:uiPriority="99" w:unhideWhenUsed="1"/>
-    <w:lsdException w:name="index heading" w:semiHidden="1" w:unhideWhenUsed="1"/>
-    <w:lsdException w:name="caption" w:semiHidden="1" w:unhideWhenUsed="1" w:qFormat="1"/>
-    <w:lsdException w:name="table of figures" w:semiHidden="1" w:unhideWhenUsed="1"/>
-    <w:lsdException w:name="envelope address" w:semiHidden="1" w:unhideWhenUsed="1"/>
-    <w:lsdException w:name="envelope return" w:semiHidden="1" w:unhideWhenUsed="1"/>
-    <w:lsdException w:name="footnote reference" w:semiHidden="1" w:unhideWhenUsed="1"/>
-    <w:lsdException w:name="annotation reference" w:semiHidden="1" w:unhideWhenUsed="1"/>
-    <w:lsdException w:name="line number" w:semiHidden="1" w:unhideWhenUsed="1"/>
-    <w:lsdException w:name="page number" w:semiHidden="1" w:unhideWhenUsed="1"/>
-    <w:lsdException w:name="endnote reference" w:semiHidden="1" w:unhideWhenUsed="1"/>
-    <w:lsdException w:name="endnote text" w:semiHidden="1" w:unhideWhenUsed="1"/>
-    <w:lsdException w:name="table of authorities" w:semiHidden="1" w:unhideWhenUsed="1"/>
-    <w:lsdException w:name="macro" w:semiHidden="1" w:unhideWhenUsed="1"/>
-    <w:lsdException w:name="toa heading" w:semiHidden="1" w:unhideWhenUsed="1"/>
-    <w:lsdException w:name="List" w:semiHidden="1" w:unhideWhenUsed="1"/>
-    <w:lsdException w:name="List Bullet" w:semiHidden="1" w:unhideWhenUsed="1"/>
-    <w:lsdException w:name="List 2" w:semiHidden="1" w:unhideWhenUsed="1"/>
-    <w:lsdException w:name="List 3" w:semiHidden="1" w:unhideWhenUsed="1"/>
-    <w:lsdException w:name="List Bullet 2" w:semiHidden="1" w:unhideWhenUsed="1"/>
-    <w:lsdException w:name="List Bullet 3" w:semiHidden="1" w:unhideWhenUsed="1"/>
-    <w:lsdException w:name="List Bullet 4" w:semiHidden="1" w:unhideWhenUsed="1"/>
-    <w:lsdException w:name="List Bullet 5" w:semiHidden="1" w:unhideWhenUsed="1"/>
-    <w:lsdException w:name="List Number 2" w:semiHidden="1" w:unhideWhenUsed="1"/>
-    <w:lsdException w:name="List Number 3" w:semiHidden="1" w:unhideWhenUsed="1"/>
-    <w:lsdException w:name="List Number 4" w:semiHidden="1" w:unhideWhenUsed="1"/>
-    <w:lsdException w:name="List Number 5" w:semiHidden="1" w:unhideWhenUsed="1"/>
-    <w:lsdException w:name="Title" w:qFormat="1"/>
-    <w:lsdException w:name="Closing" w:semiHidden="1" w:unhideWhenUsed="1"/>
-    <w:lsdException w:name="Signature" w:semiHidden="1" w:unhideWhenUsed="1"/>
-    <w:lsdException w:name="Default Paragraph Font" w:semiHidden="1" w:unhideWhenUsed="1"/>
-    <w:lsdException w:name="Body Text" w:semiHidden="1" w:unhideWhenUsed="1"/>
-    <w:lsdException w:name="Body Text Indent" w:semiHidden="1" w:unhideWhenUsed="1"/>
-    <w:lsdException w:name="List Continue" w:semiHidden="1" w:unhideWhenUsed="1"/>
-    <w:lsdException w:name="List Continue 2" w:semiHidden="1" w:unhideWhenUsed="1"/>
-    <w:lsdException w:name="List Continue 3" w:semiHidden="1" w:unhideWhenUsed="1"/>
-    <w:lsdException w:name="List Continue 4" w:semiHidden="1" w:unhideWhenUsed="1"/>
-    <w:lsdException w:name="List Continue 5" w:semiHidden="1" w:unhideWhenUsed="1"/>
-    <w:lsdException w:name="Message Header" w:semiHidden="1" w:unhideWhenUsed="1"/>
-    <w:lsdException w:name="Subtitle" w:qFormat="1"/>
-    <w:lsdException w:name="Body Text First Indent 2" w:semiHidden="1" w:unhideWhenUsed="1"/>
-    <w:lsdException w:name="Note Heading" w:semiHidden="1" w:unhideWhenUsed="1"/>
-    <w:lsdException w:name="Body Text 2" w:semiHidden="1" w:unhideWhenUsed="1"/>
-    <w:lsdException w:name="Body Text 3" w:semiHidden="1" w:unhideWhenUsed="1"/>
-    <w:lsdException w:name="Body Text Indent 2" w:semiHidden="1" w:unhideWhenUsed="1"/>
-    <w:lsdException w:name="Body Text Indent 3" w:semiHidden="1" w:unhideWhenUsed="1"/>
-    <w:lsdException w:name="Block Text" w:semiHidden="1" w:unhideWhenUsed="1"/>
-    <w:lsdException w:name="Hyperlink" w:semiHidden="1" w:unhideWhenUsed="1"/>
-    <w:lsdException w:name="FollowedHyperlink" w:semiHidden="1" w:unhideWhenUsed="1"/>
-    <w:lsdException w:name="Strong" w:qFormat="1"/>
-    <w:lsdException w:name="Emphasis" w:qFormat="1"/>
-    <w:lsdException w:name="Document Map" w:semiHidden="1" w:unhideWhenUsed="1"/>
-    <w:lsdException w:name="Plain Text" w:semiHidden="1" w:unhideWhenUsed="1"/>
-    <w:lsdException w:name="E-mail Signature" w:semiHidden="1" w:unhideWhenUsed="1"/>
-    <w:lsdException w:name="HTML Top of Form" w:semiHidden="1" w:unhideWhenUsed="1"/>
-    <w:lsdException w:name="HTML Bottom of Form" w:semiHidden="1" w:unhideWhenUsed="1"/>
-    <w:lsdException w:name="Normal (Web)" w:semiHidden="1" w:unhideWhenUsed="1"/>
-    <w:lsdException w:name="HTML Acronym" w:semiHidden="1" w:unhideWhenUsed="1"/>
-    <w:lsdException w:name="HTML Address" w:semiHidden="1" w:unhideWhenUsed="1"/>
-    <w:lsdException w:name="HTML Cite" w:semiHidden="1" w:unhideWhenUsed="1"/>
-    <w:lsdException w:name="HTML Code" w:semiHidden="1" w:unhideWhenUsed="1"/>
-    <w:lsdException w:name="HTML Definition" w:semiHidden="1" w:unhideWhenUsed="1"/>
-    <w:lsdException w:name="HTML Keyboard" w:semiHidden="1" w:unhideWhenUsed="1"/>
-    <w:lsdException w:name="HTML Preformatted" w:semiHidden="1" w:unhideWhenUsed="1"/>
-    <w:lsdException w:name="HTML Sample" w:semiHidden="1" w:unhideWhenUsed="1"/>
-    <w:lsdException w:name="HTML Typewriter" w:semiHidden="1" w:unhideWhenUsed="1"/>
-    <w:lsdException w:name="HTML Variable" w:semiHidden="1" w:unhideWhenUsed="1"/>
-    <w:lsdException w:name="Normal Table" w:semiHidden="1" w:unhideWhenUsed="1"/>
-    <w:lsdException w:name="annotation subject" w:semiHidden="1" w:unhideWhenUsed="1"/>
-    <w:lsdException w:name="No List" w:semiHidden="1" w:unhideWhenUsed="1"/>
-    <w:lsdException w:name="Outline List 1" w:semiHidden="1" w:unhideWhenUsed="1"/>
-    <w:lsdException w:name="Outline List 2" w:semiHidden="1" w:unhideWhenUsed="1"/>
-    <w:lsdException w:name="Outline List 3" w:semiHidden="1" w:unhideWhenUsed="1"/>
-    <w:lsdException w:name="Table Simple 1" w:semiHidden="1" w:unhideWhenUsed="1"/>
-    <w:lsdException w:name="Table Simple 2" w:semiHidden="1" w:unhideWhenUsed="1"/>
-    <w:lsdException w:name="Table Simple 3" w:semiHidden="1" w:unhideWhenUsed="1"/>
-    <w:lsdException w:name="Table Classic 1" w:semiHidden="1" w:unhideWhenUsed="1"/>
-    <w:lsdException w:name="Table Classic 2" w:semiHidden="1" w:unhideWhenUsed="1"/>
-    <w:lsdException w:name="Table Classic 3" w:semiHidden="1" w:unhideWhenUsed="1"/>
-    <w:lsdException w:name="Table Classic 4" w:semiHidden="1" w:unhideWhenUsed="1"/>
-    <w:lsdException w:name="Table Colorful 1" w:semiHidden="1" w:unhideWhenUsed="1"/>
-    <w:lsdException w:name="Table Colorful 2" w:semiHidden="1" w:unhideWhenUsed="1"/>
-    <w:lsdException w:name="Table Colorful 3" w:semiHidden="1" w:unhideWhenUsed="1"/>
-    <w:lsdException w:name="Table Columns 1" w:semiHidden="1" w:unhideWhenUsed="1"/>
-    <w:lsdException w:name="Table Columns 2" w:semiHidden="1" w:unhideWhenUsed="1"/>
-    <w:lsdException w:name="Table Columns 3" w:semiHidden="1" w:unhideWhenUsed="1"/>
-    <w:lsdException w:name="Table Columns 4" w:semiHidden="1" w:unhideWhenUsed="1"/>
-    <w:lsdException w:name="Table Columns 5" w:semiHidden="1" w:unhideWhenUsed="1"/>
-    <w:lsdException w:name="Table Grid 1" w:semiHidden="1" w:unhideWhenUsed="1"/>
-    <w:lsdException w:name="Table Grid 2" w:semiHidden="1" w:unhideWhenUsed="1"/>
-    <w:lsdException w:name="Table Grid 3" w:semiHidden="1" w:unhideWhenUsed="1"/>
-    <w:lsdException w:name="Table Grid 4" w:semiHidden="1" w:unhideWhenUsed="1"/>
-    <w:lsdException w:name="Table Grid 5" w:semiHidden="1" w:unhideWhenUsed="1"/>
-    <w:lsdException w:name="Table Grid 6" w:semiHidden="1" w:unhideWhenUsed="1"/>
-    <w:lsdException w:name="Table Grid 7" w:semiHidden="1" w:unhideWhenUsed="1"/>
-    <w:lsdException w:name="Table Grid 8" w:semiHidden="1" w:unhideWhenUsed="1"/>
-    <w:lsdException w:name="Table List 1" w:semiHidden="1" w:unhideWhenUsed="1"/>
-    <w:lsdException w:name="Table List 2" w:semiHidden="1" w:unhideWhenUsed="1"/>
-    <w:lsdException w:name="Table List 3" w:semiHidden="1" w:unhideWhenUsed="1"/>
-    <w:lsdException w:name="Table List 4" w:semiHidden="1" w:unhideWhenUsed="1"/>
-    <w:lsdException w:name="Table List 5" w:semiHidden="1" w:unhideWhenUsed="1"/>
-    <w:lsdException w:name="Table List 6" w:semiHidden="1" w:unhideWhenUsed="1"/>
-    <w:lsdException w:name="Table List 7" w:semiHidden="1" w:unhideWhenUsed="1"/>
-    <w:lsdException w:name="Table List 8" w:semiHidden="1" w:unhideWhenUsed="1"/>
-    <w:lsdException w:name="Table 3D effects 1" w:semiHidden="1" w:unhideWhenUsed="1"/>
-    <w:lsdException w:name="Table 3D effects 2" w:semiHidden="1" w:unhideWhenUsed="1"/>
-    <w:lsdException w:name="Table 3D effects 3" w:semiHidden="1" w:unhideWhenUsed="1"/>
-    <w:lsdException w:name="Table Contemporary" w:semiHidden="1" w:unhideWhenUsed="1"/>
-    <w:lsdException w:name="Table Elegant" w:semiHidden="1" w:unhideWhenUsed="1"/>
-    <w:lsdException w:name="Table Professional" w:semiHidden="1" w:unhideWhenUsed="1"/>
-    <w:lsdException w:name="Table Subtle 1" w:semiHidden="1" w:unhideWhenUsed="1"/>
-    <w:lsdException w:name="Table Subtle 2" w:semiHidden="1" w:unhideWhenUsed="1"/>
-    <w:lsdException w:name="Table Web 1" w:semiHidden="1" w:unhideWhenUsed="1"/>
-    <w:lsdException w:name="Table Web 2" w:semiHidden="1" w:unhideWhenUsed="1"/>
-    <w:lsdException w:name="Table Web 3" w:semiHidden="1" w:unhideWhenUsed="1"/>
-    <w:lsdException w:name="Balloon Text" w:semiHidden="1" w:unhideWhenUsed="1"/>
-    <w:lsdException w:name="Table Theme" w:semiHidden="1" w:unhideWhenUsed="1"/>
-    <w:lsdException w:name="Placeholder Text" w:semiHidden="1" w:uiPriority="99"/>
-    <w:lsdException w:name="No Spacing" w:uiPriority="1" w:qFormat="1"/>
-    <w:lsdException w:name="Light Shading" w:uiPriority="60"/>
-    <w:lsdException w:name="Light List" w:uiPriority="61"/>
-    <w:lsdException w:name="Light Grid" w:uiPriority="62"/>
-    <w:lsdException w:name="Medium Shading 1" w:uiPriority="63"/>
-    <w:lsdException w:name="Medium Shading 2" w:uiPriority="64"/>
-    <w:lsdException w:name="Medium List 1" w:uiPriority="65"/>
-    <w:lsdException w:name="Medium List 2" w:uiPriority="66"/>
-    <w:lsdException w:name="Medium Grid 1" w:uiPriority="67"/>
-    <w:lsdException w:name="Medium Grid 2" w:uiPriority="68"/>
-    <w:lsdException w:name="Medium Grid 3" w:uiPriority="69"/>
-    <w:lsdException w:name="Dark List" w:uiPriority="70"/>
-    <w:lsdException w:name="Colorful Shading" w:uiPriority="71"/>
-    <w:lsdException w:name="Colorful List" w:uiPriority="72"/>
-    <w:lsdException w:name="Colorful Grid" w:uiPriority="73"/>
-    <w:lsdException w:name="Light Shading Accent 1" w:uiPriority="60"/>
-    <w:lsdException w:name="Light List Accent 1" w:uiPriority="61"/>
-    <w:lsdException w:name="Light Grid Accent 1" w:uiPriority="62"/>
-    <w:lsdException w:name="Medium Shading 1 Accent 1" w:uiPriority="63"/>
-    <w:lsdException w:name="Medium Shading 2 Accent 1" w:uiPriority="64"/>
-    <w:lsdException w:name="Medium List 1 Accent 1" w:uiPriority="65"/>
-    <w:lsdException w:name="Revision" w:semiHidden="1" w:uiPriority="99"/>
-    <w:lsdException w:name="List Paragraph" w:uiPriority="34" w:qFormat="1"/>
-    <w:lsdException w:name="Quote" w:uiPriority="29" w:qFormat="1"/>
-    <w:lsdException w:name="Intense Quote" w:uiPriority="30" w:qFormat="1"/>
-    <w:lsdException w:name="Medium List 2 Accent 1" w:uiPriority="66"/>
-    <w:lsdException w:name="Medium Grid 1 Accent 1" w:uiPriority="67"/>
-    <w:lsdException w:name="Medium Grid 2 Accent 1" w:uiPriority="68"/>
-    <w:lsdException w:name="Medium Grid 3 Accent 1" w:uiPriority="69"/>
-    <w:lsdException w:name="Dark List Accent 1" w:uiPriority="70"/>
-    <w:lsdException w:name="Colorful Shading Accent 1" w:uiPriority="71"/>
-    <w:lsdException w:name="Colorful List Accent 1" w:uiPriority="72"/>
-    <w:lsdException w:name="Colorful Grid Accent 1" w:uiPriority="73"/>
-    <w:lsdException w:name="Light Shading Accent 2" w:uiPriority="60"/>
-    <w:lsdException w:name="Light List Accent 2" w:uiPriority="61"/>
-    <w:lsdException w:name="Light Grid Accent 2" w:uiPriority="62"/>
-    <w:lsdException w:name="Medium Shading 1 Accent 2" w:uiPriority="63"/>
-    <w:lsdException w:name="Medium Shading 2 Accent 2" w:uiPriority="64"/>
-    <w:lsdException w:name="Medium List 1 Accent 2" w:uiPriority="65"/>
-    <w:lsdException w:name="Medium List 2 Accent 2" w:uiPriority="66"/>
-    <w:lsdException w:name="Medium Grid 1 Accent 2" w:uiPriority="67"/>
-    <w:lsdException w:name="Medium Grid 2 Accent 2" w:uiPriority="68"/>
-    <w:lsdException w:name="Medium Grid 3 Accent 2" w:uiPriority="69"/>
-    <w:lsdException w:name="Dark List Accent 2" w:uiPriority="70"/>
-    <w:lsdException w:name="Colorful Shading Accent 2" w:uiPriority="71"/>
-    <w:lsdException w:name="Colorful List Accent 2" w:uiPriority="72"/>
-    <w:lsdException w:name="Colorful Grid Accent 2" w:uiPriority="73"/>
-    <w:lsdException w:name="Light Shading Accent 3" w:uiPriority="60"/>
-    <w:lsdException w:name="Light List Accent 3" w:uiPriority="61"/>
-    <w:lsdException w:name="Light Grid Accent 3" w:uiPriority="62"/>
-    <w:lsdException w:name="Medium Shading 1 Accent 3" w:uiPriority="63"/>
-    <w:lsdException w:name="Medium Shading 2 Accent 3" w:uiPriority="64"/>
-    <w:lsdException w:name="Medium List 1 Accent 3" w:uiPriority="65"/>
-    <w:lsdException w:name="Medium List 2 Accent 3" w:uiPriority="66"/>
-    <w:lsdException w:name="Medium Grid 1 Accent 3" w:uiPriority="67"/>
-    <w:lsdException w:name="Medium Grid 2 Accent 3" w:uiPriority="68"/>
-    <w:lsdException w:name="Medium Grid 3 Accent 3" w:uiPriority="69"/>
-    <w:lsdException w:name="Dark List Accent 3" w:uiPriority="70"/>
-    <w:lsdException w:name="Colorful Shading Accent 3" w:uiPriority="71"/>
-    <w:lsdException w:name="Colorful List Accent 3" w:uiPriority="72"/>
-    <w:lsdException w:name="Colorful Grid Accent 3" w:uiPriority="73"/>
-    <w:lsdException w:name="Light Shading Accent 4" w:uiPriority="60"/>
-    <w:lsdException w:name="Light List Accent 4" w:uiPriority="61"/>
-    <w:lsdException w:name="Light Grid Accent 4" w:uiPriority="62"/>
-    <w:lsdException w:name="Medium Shading 1 Accent 4" w:uiPriority="63"/>
-    <w:lsdException w:name="Medium Shading 2 Accent 4" w:uiPriority="64"/>
-    <w:lsdException w:name="Medium List 1 Accent 4" w:uiPriority="65"/>
-    <w:lsdException w:name="Medium List 2 Accent 4" w:uiPriority="66"/>
-    <w:lsdException w:name="Medium Grid 1 Accent 4" w:uiPriority="67"/>
-    <w:lsdException w:name="Medium Grid 2 Accent 4" w:uiPriority="68"/>
-    <w:lsdException w:name="Medium Grid 3 Accent 4" w:uiPriority="69"/>
-    <w:lsdException w:name="Dark List Accent 4" w:uiPriority="70"/>
-    <w:lsdException w:name="Colorful Shading Accent 4" w:uiPriority="71"/>
-    <w:lsdException w:name="Colorful List Accent 4" w:uiPriority="72"/>
-    <w:lsdException w:name="Colorful Grid Accent 4" w:uiPriority="73"/>
-    <w:lsdException w:name="Light Shading Accent 5" w:uiPriority="60"/>
-    <w:lsdException w:name="Light List Accent 5" w:uiPriority="61"/>
-    <w:lsdException w:name="Light Grid Accent 5" w:uiPriority="62"/>
-    <w:lsdException w:name="Medium Shading 1 Accent 5" w:uiPriority="63"/>
-    <w:lsdException w:name="Medium Shading 2 Accent 5" w:uiPriority="64"/>
-    <w:lsdException w:name="Medium List 1 Accent 5" w:uiPriority="65"/>
-    <w:lsdException w:name="Medium List 2 Accent 5" w:uiPriority="66"/>
-    <w:lsdException w:name="Medium Grid 1 Accent 5" w:uiPriority="67"/>
-    <w:lsdException w:name="Medium Grid 2 Accent 5" w:uiPriority="68"/>
-    <w:lsdException w:name="Medium Grid 3 Accent 5" w:uiPriority="69"/>
-    <w:lsdException w:name="Dark List Accent 5" w:uiPriority="70"/>
-    <w:lsdException w:name="Colorful Shading Accent 5" w:uiPriority="71"/>
-    <w:lsdException w:name="Colorful List Accent 5" w:uiPriority="72"/>
-    <w:lsdException w:name="Colorful Grid Accent 5" w:uiPriority="73"/>
-    <w:lsdException w:name="Light Shading Accent 6" w:uiPriority="60"/>
-    <w:lsdException w:name="Light List Accent 6" w:uiPriority="61"/>
-    <w:lsdException w:name="Light Grid Accent 6" w:uiPriority="62"/>
-    <w:lsdException w:name="Medium Shading 1 Accent 6" w:uiPriority="63"/>
-    <w:lsdException w:name="Medium Shading 2 Accent 6" w:uiPriority="64"/>
-    <w:lsdException w:name="Medium List 1 Accent 6" w:uiPriority="65"/>
-    <w:lsdException w:name="Medium List 2 Accent 6" w:uiPriority="66"/>
-    <w:lsdException w:name="Medium Grid 1 Accent 6" w:uiPriority="67"/>
-    <w:lsdException w:name="Medium Grid 2 Accent 6" w:uiPriority="68"/>
-    <w:lsdException w:name="Medium Grid 3 Accent 6" w:uiPriority="69"/>
-    <w:lsdException w:name="Dark List Accent 6" w:uiPriority="70"/>
-    <w:lsdException w:name="Colorful Shading Accent 6" w:uiPriority="71"/>
-    <w:lsdException w:name="Colorful List Accent 6" w:uiPriority="72"/>
-    <w:lsdException w:name="Colorful Grid Accent 6" w:uiPriority="73"/>
-    <w:lsdException w:name="Subtle Emphasis" w:uiPriority="19" w:qFormat="1"/>
-    <w:lsdException w:name="Intense Emphasis" w:uiPriority="21" w:qFormat="1"/>
-    <w:lsdException w:name="Subtle Reference" w:uiPriority="31" w:qFormat="1"/>
-    <w:lsdException w:name="Intense Reference" w:uiPriority="32" w:qFormat="1"/>
-    <w:lsdException w:name="Book Title" w:uiPriority="33" w:qFormat="1"/>
-    <w:lsdException w:name="Bibliography" w:semiHidden="1" w:uiPriority="37" w:unhideWhenUsed="1"/>
-    <w:lsdException w:name="TOC Heading" w:semiHidden="1" w:uiPriority="39" w:unhideWhenUsed="1" w:qFormat="1"/>
-    <w:lsdException w:name="Plain Table 1" w:uiPriority="41"/>
-    <w:lsdException w:name="Plain Table 2" w:uiPriority="42"/>
-    <w:lsdException w:name="Plain Table 3" w:uiPriority="43"/>
-    <w:lsdException w:name="Plain Table 4" w:uiPriority="44"/>
-    <w:lsdException w:name="Plain Table 5" w:uiPriority="45"/>
-    <w:lsdException w:name="Grid Table Light" w:uiPriority="40"/>
-    <w:lsdException w:name="Grid Table 1 Light" w:uiPriority="46"/>
-    <w:lsdException w:name="Grid Table 2" w:uiPriority="47"/>
-    <w:lsdException w:name="Grid Table 3" w:uiPriority="48"/>
-    <w:lsdException w:name="Grid Table 4" w:uiPriority="49"/>
-    <w:lsdException w:name="Grid Table 5 Dark" w:uiPriority="50"/>
-    <w:lsdException w:name="Grid Table 6 Colorful" w:uiPriority="51"/>
-    <w:lsdException w:name="Grid Table 7 Colorful" w:uiPriority="52"/>
-    <w:lsdException w:name="Grid Table 1 Light Accent 1" w:uiPriority="46"/>
-    <w:lsdException w:name="Grid Table 2 Accent 1" w:uiPriority="47"/>
-    <w:lsdException w:name="Grid Table 3 Accent 1" w:uiPriority="48"/>
-    <w:lsdException w:name="Grid Table 4 Accent 1" w:uiPriority="49"/>
-    <w:lsdException w:name="Grid Table 5 Dark Accent 1" w:uiPriority="50"/>
-    <w:lsdException w:name="Grid Table 6 Colorful Accent 1" w:uiPriority="51"/>
-    <w:lsdException w:name="Grid Table 7 Colorful Accent 1" w:uiPriority="52"/>
-    <w:lsdException w:name="Grid Table 1 Light Accent 2" w:uiPriority="46"/>
-    <w:lsdException w:name="Grid Table 2 Accent 2" w:uiPriority="47"/>
-    <w:lsdException w:name="Grid Table 3 Accent 2" w:uiPriority="48"/>
-    <w:lsdException w:name="Grid Table 4 Accent 2" w:uiPriority="49"/>
-    <w:lsdException w:name="Grid Table 5 Dark Accent 2" w:uiPriority="50"/>
-    <w:lsdException w:name="Grid Table 6 Colorful Accent 2" w:uiPriority="51"/>
-    <w:lsdException w:name="Grid Table 7 Colorful Accent 2" w:uiPriority="52"/>
-    <w:lsdException w:name="Grid Table 1 Light Accent 3" w:uiPriority="46"/>
-    <w:lsdException w:name="Grid Table 2 Accent 3" w:uiPriority="47"/>
-    <w:lsdException w:name="Grid Table 3 Accent 3" w:uiPriority="48"/>
-    <w:lsdException w:name="Grid Table 4 Accent 3" w:uiPriority="49"/>
-    <w:lsdException w:name="Grid Table 5 Dark Accent 3" w:uiPriority="50"/>
-    <w:lsdException w:name="Grid Table 6 Colorful Accent 3" w:uiPriority="51"/>
-    <w:lsdException w:name="Grid Table 7 Colorful Accent 3" w:uiPriority="52"/>
-    <w:lsdException w:name="Grid Table 1 Light Accent 4" w:uiPriority="46"/>
-    <w:lsdException w:name="Grid Table 2 Accent 4" w:uiPriority="47"/>
-    <w:lsdException w:name="Grid Table 3 Accent 4" w:uiPriority="48"/>
-    <w:lsdException w:name="Grid Table 4 Accent 4" w:uiPriority="49"/>
-    <w:lsdException w:name="Grid Table 5 Dark Accent 4" w:uiPriority="50"/>
-    <w:lsdException w:name="Grid Table 6 Colorful Accent 4" w:uiPriority="51"/>
-    <w:lsdException w:name="Grid Table 7 Colorful Accent 4" w:uiPriority="52"/>
-    <w:lsdException w:name="Grid Table 1 Light Accent 5" w:uiPriority="46"/>
-    <w:lsdException w:name="Grid Table 2 Accent 5" w:uiPriority="47"/>
-    <w:lsdException w:name="Grid Table 3 Accent 5" w:uiPriority="48"/>
-    <w:lsdException w:name="Grid Table 4 Accent 5" w:uiPriority="49"/>
-    <w:lsdException w:name="Grid Table 5 Dark Accent 5" w:uiPriority="50"/>
-    <w:lsdException w:name="Grid Table 6 Colorful Accent 5" w:uiPriority="51"/>
-    <w:lsdException w:name="Grid Table 7 Colorful Accent 5" w:uiPriority="52"/>
-    <w:lsdException w:name="Grid Table 1 Light Accent 6" w:uiPriority="46"/>
-    <w:lsdException w:name="Grid Table 2 Accent 6" w:uiPriority="47"/>
-    <w:lsdException w:name="Grid Table 3 Accent 6" w:uiPriority="48"/>
-    <w:lsdException w:name="Grid Table 4 Accent 6" w:uiPriority="49"/>
-    <w:lsdException w:name="Grid Table 5 Dark Accent 6" w:uiPriority="50"/>
-    <w:lsdException w:name="Grid Table 6 Colorful Accent 6" w:uiPriority="51"/>
-    <w:lsdException w:name="Grid Table 7 Colorful Accent 6" w:uiPriority="52"/>
-    <w:lsdException w:name="List Table 1 Light" w:uiPriority="46"/>
-    <w:lsdException w:name="List Table 2" w:uiPriority="47"/>
-    <w:lsdException w:name="List Table 3" w:uiPriority="48"/>
-    <w:lsdException w:name="List Table 4" w:uiPriority="49"/>
-    <w:lsdException w:name="List Table 5 Dark" w:uiPriority="50"/>
-    <w:lsdException w:name="List Table 6 Colorful" w:uiPriority="51"/>
-    <w:lsdException w:name="List Table 7 Colorful" w:uiPriority="52"/>
-    <w:lsdException w:name="List Table 1 Light Accent 1" w:uiPriority="46"/>
-    <w:lsdException w:name="List Table 2 Accent 1" w:uiPriority="47"/>
-    <w:lsdException w:name="List Table 3 Accent 1" w:uiPriority="48"/>
-    <w:lsdException w:name="List Table 4 Accent 1" w:uiPriority="49"/>
-    <w:lsdException w:name="List Table 5 Dark Accent 1" w:uiPriority="50"/>
-    <w:lsdException w:name="List Table 6 Colorful Accent 1" w:uiPriority="51"/>
-    <w:lsdException w:name="List Table 7 Colorful Accent 1" w:uiPriority="52"/>
-    <w:lsdException w:name="List Table 1 Light Accent 2" w:uiPriority="46"/>
-    <w:lsdException w:name="List Table 2 Accent 2" w:uiPriority="47"/>
-    <w:lsdException w:name="List Table 3 Accent 2" w:uiPriority="48"/>
-    <w:lsdException w:name="List Table 4 Accent 2" w:uiPriority="49"/>
-    <w:lsdException w:name="List Table 5 Dark Accent 2" w:uiPriority="50"/>
-    <w:lsdException w:name="List Table 6 Colorful Accent 2" w:uiPriority="51"/>
-    <w:lsdException w:name="List Table 7 Colorful Accent 2" w:uiPriority="52"/>
-    <w:lsdException w:name="List Table 1 Light Accent 3" w:uiPriority="46"/>
-    <w:lsdException w:name="List Table 2 Accent 3" w:uiPriority="47"/>
-    <w:lsdException w:name="List Table 3 Accent 3" w:uiPriority="48"/>
-    <w:lsdException w:name="List Table 4 Accent 3" w:uiPriority="49"/>
-    <w:lsdException w:name="List Table 5 Dark Accent 3" w:uiPriority="50"/>
-    <w:lsdException w:name="List Table 6 Colorful Accent 3" w:uiPriority="51"/>
-    <w:lsdException w:name="List Table 7 Colorful Accent 3" w:uiPriority="52"/>
-    <w:lsdException w:name="List Table 1 Light Accent 4" w:uiPriority="46"/>
-    <w:lsdException w:name="List Table 2 Accent 4" w:uiPriority="47"/>
-    <w:lsdException w:name="List Table 3 Accent 4" w:uiPriority="48"/>
-    <w:lsdException w:name="List Table 4 Accent 4" w:uiPriority="49"/>
-    <w:lsdException w:name="List Table 5 Dark Accent 4" w:uiPriority="50"/>
-    <w:lsdException w:name="List Table 6 Colorful Accent 4" w:uiPriority="51"/>
-    <w:lsdException w:name="List Table 7 Colorful Accent 4" w:uiPriority="52"/>
-    <w:lsdException w:name="List Table 1 Light Accent 5" w:uiPriority="46"/>
-    <w:lsdException w:name="List Table 2 Accent 5" w:uiPriority="47"/>
-    <w:lsdException w:name="List Table 3 Accent 5" w:uiPriority="48"/>
-    <w:lsdException w:name="List Table 4 Accent 5" w:uiPriority="49"/>
-    <w:lsdException w:name="List Table 5 Dark Accent 5" w:uiPriority="50"/>
-    <w:lsdException w:name="List Table 6 Colorful Accent 5" w:uiPriority="51"/>
-    <w:lsdException w:name="List Table 7 Colorful Accent 5" w:uiPriority="52"/>
-    <w:lsdException w:name="List Table 1 Light Accent 6" w:uiPriority="46"/>
-    <w:lsdException w:name="List Table 2 Accent 6" w:uiPriority="47"/>
-    <w:lsdException w:name="List Table 3 Accent 6" w:uiPriority="48"/>
-    <w:lsdException w:name="List Table 4 Accent 6" w:uiPriority="49"/>
-    <w:lsdException w:name="List Table 5 Dark Accent 6" w:uiPriority="50"/>
-    <w:lsdException w:name="List Table 6 Colorful Accent 6" w:uiPriority="51"/>
-    <w:lsdException w:name="List Table 7 Colorful Accent 6" w:uiPriority="52"/>
+  <w:latentStyles w:defLockedState="0" w:defUIPriority="0" w:defSemiHidden="1" w:defUnhideWhenUsed="1" w:defQFormat="0" w:count="267">
+    <w:lsdException w:name="Normal" w:semiHidden="0" w:unhideWhenUsed="0" w:qFormat="1"/>
+    <w:lsdException w:name="heading 1" w:semiHidden="0" w:unhideWhenUsed="0" w:qFormat="1"/>
+    <w:lsdException w:name="heading 2" w:semiHidden="0" w:unhideWhenUsed="0" w:qFormat="1"/>
+    <w:lsdException w:name="heading 3" w:semiHidden="0" w:unhideWhenUsed="0" w:qFormat="1"/>
+    <w:lsdException w:name="heading 4" w:semiHidden="0" w:unhideWhenUsed="0" w:qFormat="1"/>
+    <w:lsdException w:name="heading 5" w:qFormat="1"/>
+    <w:lsdException w:name="heading 6" w:qFormat="1"/>
+    <w:lsdException w:name="heading 7" w:qFormat="1"/>
+    <w:lsdException w:name="heading 8" w:qFormat="1"/>
+    <w:lsdException w:name="heading 9" w:qFormat="1"/>
+    <w:lsdException w:name="header" w:uiPriority="99"/>
+    <w:lsdException w:name="footer" w:uiPriority="99"/>
+    <w:lsdException w:name="caption" w:qFormat="1"/>
+    <w:lsdException w:name="List Number" w:semiHidden="0" w:unhideWhenUsed="0"/>
+    <w:lsdException w:name="List 4" w:semiHidden="0" w:unhideWhenUsed="0"/>
+    <w:lsdException w:name="List 5" w:semiHidden="0" w:unhideWhenUsed="0"/>
+    <w:lsdException w:name="Title" w:semiHidden="0" w:unhideWhenUsed="0" w:qFormat="1"/>
+    <w:lsdException w:name="Subtitle" w:semiHidden="0" w:unhideWhenUsed="0" w:qFormat="1"/>
+    <w:lsdException w:name="Salutation" w:semiHidden="0" w:unhideWhenUsed="0"/>
+    <w:lsdException w:name="Date" w:semiHidden="0" w:unhideWhenUsed="0"/>
+    <w:lsdException w:name="Body Text First Indent" w:semiHidden="0" w:unhideWhenUsed="0"/>
+    <w:lsdException w:name="Strong" w:semiHidden="0" w:unhideWhenUsed="0" w:qFormat="1"/>
+    <w:lsdException w:name="Emphasis" w:semiHidden="0" w:unhideWhenUsed="0" w:qFormat="1"/>
+    <w:lsdException w:name="Table Grid" w:semiHidden="0" w:unhideWhenUsed="0"/>
+    <w:lsdException w:name="Placeholder Text" w:uiPriority="99" w:unhideWhenUsed="0"/>
+    <w:lsdException w:name="No Spacing" w:semiHidden="0" w:uiPriority="1" w:unhideWhenUsed="0" w:qFormat="1"/>
+    <w:lsdException w:name="Light Shading" w:semiHidden="0" w:uiPriority="60" w:unhideWhenUsed="0"/>
+    <w:lsdException w:name="Light List" w:semiHidden="0" w:uiPriority="61" w:unhideWhenUsed="0"/>
+    <w:lsdException w:name="Light Grid" w:semiHidden="0" w:uiPriority="62" w:unhideWhenUsed="0"/>
+    <w:lsdException w:name="Medium Shading 1" w:semiHidden="0" w:uiPriority="63" w:unhideWhenUsed="0"/>
+    <w:lsdException w:name="Medium Shading 2" w:semiHidden="0" w:uiPriority="64" w:unhideWhenUsed="0"/>
+    <w:lsdException w:name="Medium List 1" w:semiHidden="0" w:uiPriority="65" w:unhideWhenUsed="0"/>
+    <w:lsdException w:name="Medium List 2" w:semiHidden="0" w:uiPriority="66" w:unhideWhenUsed="0"/>
+    <w:lsdException w:name="Medium Grid 1" w:semiHidden="0" w:uiPriority="67" w:unhideWhenUsed="0"/>
+    <w:lsdException w:name="Medium Grid 2" w:semiHidden="0" w:uiPriority="68" w:unhideWhenUsed="0"/>
+    <w:lsdException w:name="Medium Grid 3" w:semiHidden="0" w:uiPriority="69" w:unhideWhenUsed="0"/>
+    <w:lsdException w:name="Dark List" w:semiHidden="0" w:uiPriority="70" w:unhideWhenUsed="0"/>
+    <w:lsdException w:name="Colorful Shading" w:semiHidden="0" w:uiPriority="71" w:unhideWhenUsed="0"/>
+    <w:lsdException w:name="Colorful List" w:semiHidden="0" w:uiPriority="72" w:unhideWhenUsed="0"/>
+    <w:lsdException w:name="Colorful Grid" w:semiHidden="0" w:uiPriority="73" w:unhideWhenUsed="0"/>
+    <w:lsdException w:name="Light Shading Accent 1" w:semiHidden="0" w:uiPriority="60" w:unhideWhenUsed="0"/>
+    <w:lsdException w:name="Light List Accent 1" w:semiHidden="0" w:uiPriority="61" w:unhideWhenUsed="0"/>
+    <w:lsdException w:name="Light Grid Accent 1" w:semiHidden="0" w:uiPriority="62" w:unhideWhenUsed="0"/>
+    <w:lsdException w:name="Medium Shading 1 Accent 1" w:semiHidden="0" w:uiPriority="63" w:unhideWhenUsed="0"/>
+    <w:lsdException w:name="Medium Shading 2 Accent 1" w:semiHidden="0" w:uiPriority="64" w:unhideWhenUsed="0"/>
+    <w:lsdException w:name="Medium List 1 Accent 1" w:semiHidden="0" w:uiPriority="65" w:unhideWhenUsed="0"/>
+    <w:lsdException w:name="Revision" w:uiPriority="99" w:unhideWhenUsed="0"/>
+    <w:lsdException w:name="List Paragraph" w:semiHidden="0" w:uiPriority="34" w:unhideWhenUsed="0" w:qFormat="1"/>
+    <w:lsdException w:name="Quote" w:semiHidden="0" w:uiPriority="29" w:unhideWhenUsed="0" w:qFormat="1"/>
+    <w:lsdException w:name="Intense Quote" w:semiHidden="0" w:uiPriority="30" w:unhideWhenUsed="0" w:qFormat="1"/>
+    <w:lsdException w:name="Medium List 2 Accent 1" w:semiHidden="0" w:uiPriority="66" w:unhideWhenUsed="0"/>
+    <w:lsdException w:name="Medium Grid 1 Accent 1" w:semiHidden="0" w:uiPriority="67" w:unhideWhenUsed="0"/>
+    <w:lsdException w:name="Medium Grid 2 Accent 1" w:semiHidden="0" w:uiPriority="68" w:unhideWhenUsed="0"/>
+    <w:lsdException w:name="Medium Grid 3 Accent 1" w:semiHidden="0" w:uiPriority="69" w:unhideWhenUsed="0"/>
+    <w:lsdException w:name="Dark List Accent 1" w:semiHidden="0" w:uiPriority="70" w:unhideWhenUsed="0"/>
+    <w:lsdException w:name="Colorful Shading Accent 1" w:semiHidden="0" w:uiPriority="71" w:unhideWhenUsed="0"/>
+    <w:lsdException w:name="Colorful List Accent 1" w:semiHidden="0" w:uiPriority="72" w:unhideWhenUsed="0"/>
+    <w:lsdException w:name="Colorful Grid Accent 1" w:semiHidden="0" w:uiPriority="73" w:unhideWhenUsed="0"/>
+    <w:lsdException w:name="Light Shading Accent 2" w:semiHidden="0" w:uiPriority="60" w:unhideWhenUsed="0"/>
+    <w:lsdException w:name="Light List Accent 2" w:semiHidden="0" w:uiPriority="61" w:unhideWhenUsed="0"/>
+    <w:lsdException w:name="Light Grid Accent 2" w:semiHidden="0" w:uiPriority="62" w:unhideWhenUsed="0"/>
+    <w:lsdException w:name="Medium Shading 1 Accent 2" w:semiHidden="0" w:uiPriority="63" w:unhideWhenUsed="0"/>
+    <w:lsdException w:name="Medium Shading 2 Accent 2" w:semiHidden="0" w:uiPriority="64" w:unhideWhenUsed="0"/>
+    <w:lsdException w:name="Medium List 1 Accent 2" w:semiHidden="0" w:uiPriority="65" w:unhideWhenUsed="0"/>
+    <w:lsdException w:name="Medium List 2 Accent 2" w:semiHidden="0" w:uiPriority="66" w:unhideWhenUsed="0"/>
+    <w:lsdException w:name="Medium Grid 1 Accent 2" w:semiHidden="0" w:uiPriority="67" w:unhideWhenUsed="0"/>
+    <w:lsdException w:name="Medium Grid 2 Accent 2" w:semiHidden="0" w:uiPriority="68" w:unhideWhenUsed="0"/>
+    <w:lsdException w:name="Medium Grid 3 Accent 2" w:semiHidden="0" w:uiPriority="69" w:unhideWhenUsed="0"/>
+    <w:lsdException w:name="Dark List Accent 2" w:semiHidden="0" w:uiPriority="70" w:unhideWhenUsed="0"/>
+    <w:lsdException w:name="Colorful Shading Accent 2" w:semiHidden="0" w:uiPriority="71" w:unhideWhenUsed="0"/>
+    <w:lsdException w:name="Colorful List Accent 2" w:semiHidden="0" w:uiPriority="72" w:unhideWhenUsed="0"/>
+    <w:lsdException w:name="Colorful Grid Accent 2" w:semiHidden="0" w:uiPriority="73" w:unhideWhenUsed="0"/>
+    <w:lsdException w:name="Light Shading Accent 3" w:semiHidden="0" w:uiPriority="60" w:unhideWhenUsed="0"/>
+    <w:lsdException w:name="Light List Accent 3" w:semiHidden="0" w:uiPriority="61" w:unhideWhenUsed="0"/>
+    <w:lsdException w:name="Light Grid Accent 3" w:semiHidden="0" w:uiPriority="62" w:unhideWhenUsed="0"/>
+    <w:lsdException w:name="Medium Shading 1 Accent 3" w:semiHidden="0" w:uiPriority="63" w:unhideWhenUsed="0"/>
+    <w:lsdException w:name="Medium Shading 2 Accent 3" w:semiHidden="0" w:uiPriority="64" w:unhideWhenUsed="0"/>
+    <w:lsdException w:name="Medium List 1 Accent 3" w:semiHidden="0" w:uiPriority="65" w:unhideWhenUsed="0"/>
+    <w:lsdException w:name="Medium List 2 Accent 3" w:semiHidden="0" w:uiPriority="66" w:unhideWhenUsed="0"/>
+    <w:lsdException w:name="Medium Grid 1 Accent 3" w:semiHidden="0" w:uiPriority="67" w:unhideWhenUsed="0"/>
+    <w:lsdException w:name="Medium Grid 2 Accent 3" w:semiHidden="0" w:uiPriority="68" w:unhideWhenUsed="0"/>
+    <w:lsdException w:name="Medium Grid 3 Accent 3" w:semiHidden="0" w:uiPriority="69" w:unhideWhenUsed="0"/>
+    <w:lsdException w:name="Dark List Accent 3" w:semiHidden="0" w:uiPriority="70" w:unhideWhenUsed="0"/>
+    <w:lsdException w:name="Colorful Shading Accent 3" w:semiHidden="0" w:uiPriority="71" w:unhideWhenUsed="0"/>
+    <w:lsdException w:name="Colorful List Accent 3" w:semiHidden="0" w:uiPriority="72" w:unhideWhenUsed="0"/>
+    <w:lsdException w:name="Colorful Grid Accent 3" w:semiHidden="0" w:uiPriority="73" w:unhideWhenUsed="0"/>
+    <w:lsdException w:name="Light Shading Accent 4" w:semiHidden="0" w:uiPriority="60" w:unhideWhenUsed="0"/>
+    <w:lsdException w:name="Light List Accent 4" w:semiHidden="0" w:uiPriority="61" w:unhideWhenUsed="0"/>
+    <w:lsdException w:name="Light Grid Accent 4" w:semiHidden="0" w:uiPriority="62" w:unhideWhenUsed="0"/>
+    <w:lsdException w:name="Medium Shading 1 Accent 4" w:semiHidden="0" w:uiPriority="63" w:unhideWhenUsed="0"/>
+    <w:lsdException w:name="Medium Shading 2 Accent 4" w:semiHidden="0" w:uiPriority="64" w:unhideWhenUsed="0"/>
+    <w:lsdException w:name="Medium List 1 Accent 4" w:semiHidden="0" w:uiPriority="65" w:unhideWhenUsed="0"/>
+    <w:lsdException w:name="Medium List 2 Accent 4" w:semiHidden="0" w:uiPriority="66" w:unhideWhenUsed="0"/>
+    <w:lsdException w:name="Medium Grid 1 Accent 4" w:semiHidden="0" w:uiPriority="67" w:unhideWhenUsed="0"/>
+    <w:lsdException w:name="Medium Grid 2 Accent 4" w:semiHidden="0" w:uiPriority="68" w:unhideWhenUsed="0"/>
+    <w:lsdException w:name="Medium Grid 3 Accent 4" w:semiHidden="0" w:uiPriority="69" w:unhideWhenUsed="0"/>
+    <w:lsdException w:name="Dark List Accent 4" w:semiHidden="0" w:uiPriority="70" w:unhideWhenUsed="0"/>
+    <w:lsdException w:name="Colorful Shading Accent 4" w:semiHidden="0" w:uiPriority="71" w:unhideWhenUsed="0"/>
+    <w:lsdException w:name="Colorful List Accent 4" w:semiHidden="0" w:uiPriority="72" w:unhideWhenUsed="0"/>
+    <w:lsdException w:name="Colorful Grid Accent 4" w:semiHidden="0" w:uiPriority="73" w:unhideWhenUsed="0"/>
+    <w:lsdException w:name="Light Shading Accent 5" w:semiHidden="0" w:uiPriority="60" w:unhideWhenUsed="0"/>
+    <w:lsdException w:name="Light List Accent 5" w:semiHidden="0" w:uiPriority="61" w:unhideWhenUsed="0"/>
+    <w:lsdException w:name="Light Grid Accent 5" w:semiHidden="0" w:uiPriority="62" w:unhideWhenUsed="0"/>
+    <w:lsdException w:name="Medium Shading 1 Accent 5" w:semiHidden="0" w:uiPriority="63" w:unhideWhenUsed="0"/>
+    <w:lsdException w:name="Medium Shading 2 Accent 5" w:semiHidden="0" w:uiPriority="64" w:unhideWhenUsed="0"/>
+    <w:lsdException w:name="Medium List 1 Accent 5" w:semiHidden="0" w:uiPriority="65" w:unhideWhenUsed="0"/>
+    <w:lsdException w:name="Medium List 2 Accent 5" w:semiHidden="0" w:uiPriority="66" w:unhideWhenUsed="0"/>
+    <w:lsdException w:name="Medium Grid 1 Accent 5" w:semiHidden="0" w:uiPriority="67" w:unhideWhenUsed="0"/>
+    <w:lsdException w:name="Medium Grid 2 Accent 5" w:semiHidden="0" w:uiPriority="68" w:unhideWhenUsed="0"/>
+    <w:lsdException w:name="Medium Grid 3 Accent 5" w:semiHidden="0" w:uiPriority="69" w:unhideWhenUsed="0"/>
+    <w:lsdException w:name="Dark List Accent 5" w:semiHidden="0" w:uiPriority="70" w:unhideWhenUsed="0"/>
+    <w:lsdException w:name="Colorful Shading Accent 5" w:semiHidden="0" w:uiPriority="71" w:unhideWhenUsed="0"/>
+    <w:lsdException w:name="Colorful List Accent 5" w:semiHidden="0" w:uiPriority="72" w:unhideWhenUsed="0"/>
+    <w:lsdException w:name="Colorful Grid Accent 5" w:semiHidden="0" w:uiPriority="73" w:unhideWhenUsed="0"/>
+    <w:lsdException w:name="Light Shading Accent 6" w:semiHidden="0" w:uiPriority="60" w:unhideWhenUsed="0"/>
+    <w:lsdException w:name="Light List Accent 6" w:semiHidden="0" w:uiPriority="61" w:unhideWhenUsed="0"/>
+    <w:lsdException w:name="Light Grid Accent 6" w:semiHidden="0" w:uiPriority="62" w:unhideWhenUsed="0"/>
+    <w:lsdException w:name="Medium Shading 1 Accent 6" w:semiHidden="0" w:uiPriority="63" w:unhideWhenUsed="0"/>
+    <w:lsdException w:name="Medium Shading 2 Accent 6" w:semiHidden="0" w:uiPriority="64" w:unhideWhenUsed="0"/>
+    <w:lsdException w:name="Medium List 1 Accent 6" w:semiHidden="0" w:uiPriority="65" w:unhideWhenUsed="0"/>
+    <w:lsdException w:name="Medium List 2 Accent 6" w:semiHidden="0" w:uiPriority="66" w:unhideWhenUsed="0"/>
+    <w:lsdException w:name="Medium Grid 1 Accent 6" w:semiHidden="0" w:uiPriority="67" w:unhideWhenUsed="0"/>
+    <w:lsdException w:name="Medium Grid 2 Accent 6" w:semiHidden="0" w:uiPriority="68" w:unhideWhenUsed="0"/>
+    <w:lsdException w:name="Medium Grid 3 Accent 6" w:semiHidden="0" w:uiPriority="69" w:unhideWhenUsed="0"/>
+    <w:lsdException w:name="Dark List Accent 6" w:semiHidden="0" w:uiPriority="70" w:unhideWhenUsed="0"/>
+    <w:lsdException w:name="Colorful Shading Accent 6" w:semiHidden="0" w:uiPriority="71" w:unhideWhenUsed="0"/>
+    <w:lsdException w:name="Colorful List Accent 6" w:semiHidden="0" w:uiPriority="72" w:unhideWhenUsed="0"/>
+    <w:lsdException w:name="Colorful Grid Accent 6" w:semiHidden="0" w:uiPriority="73" w:unhideWhenUsed="0"/>
+    <w:lsdException w:name="Subtle Emphasis" w:semiHidden="0" w:uiPriority="19" w:unhideWhenUsed="0" w:qFormat="1"/>
+    <w:lsdException w:name="Intense Emphasis" w:semiHidden="0" w:uiPriority="21" w:unhideWhenUsed="0" w:qFormat="1"/>
+    <w:lsdException w:name="Subtle Reference" w:semiHidden="0" w:uiPriority="31" w:unhideWhenUsed="0" w:qFormat="1"/>
+    <w:lsdException w:name="Intense Reference" w:semiHidden="0" w:uiPriority="32" w:unhideWhenUsed="0" w:qFormat="1"/>
+    <w:lsdException w:name="Book Title" w:semiHidden="0" w:uiPriority="33" w:unhideWhenUsed="0" w:qFormat="1"/>
+    <w:lsdException w:name="Bibliography" w:uiPriority="37"/>
+    <w:lsdException w:name="TOC Heading" w:uiPriority="39" w:qFormat="1"/>
   </w:latentStyles>
-  <w:style w:type="paragraph" w:default="1" w:styleId="a">
+  <w:style w:type="paragraph" w:default="1" w:styleId="Normal">
     <w:name w:val="Normal"/>
     <w:qFormat/>
     <w:rPr>
       <w:lang w:val="el-GR" w:eastAsia="el-GR"/>
     </w:rPr>
   </w:style>
-  <w:style w:type="paragraph" w:styleId="1">
+  <w:style w:type="paragraph" w:styleId="Heading1">
     <w:name w:val="heading 1"/>
-    <w:basedOn w:val="a"/>
-    <w:next w:val="a"/>
+    <w:basedOn w:val="Normal"/>
+    <w:next w:val="Normal"/>
     <w:qFormat/>
     <w:pPr>
       <w:keepNext/>
@@ -5768,10 +5598,10 @@
       <w:sz w:val="28"/>
     </w:rPr>
   </w:style>
-  <w:style w:type="paragraph" w:styleId="2">
+  <w:style w:type="paragraph" w:styleId="Heading2">
     <w:name w:val="heading 2"/>
-    <w:basedOn w:val="a"/>
-    <w:next w:val="a"/>
+    <w:basedOn w:val="Normal"/>
+    <w:next w:val="Normal"/>
     <w:qFormat/>
     <w:pPr>
       <w:keepNext/>
@@ -5782,10 +5612,10 @@
       <w:sz w:val="28"/>
     </w:rPr>
   </w:style>
-  <w:style w:type="paragraph" w:styleId="3">
+  <w:style w:type="paragraph" w:styleId="Heading3">
     <w:name w:val="heading 3"/>
-    <w:basedOn w:val="a"/>
-    <w:next w:val="a"/>
+    <w:basedOn w:val="Normal"/>
+    <w:next w:val="Normal"/>
     <w:qFormat/>
     <w:pPr>
       <w:keepNext/>
@@ -5797,10 +5627,10 @@
       <w:bCs/>
     </w:rPr>
   </w:style>
-  <w:style w:type="paragraph" w:styleId="4">
+  <w:style w:type="paragraph" w:styleId="Heading4">
     <w:name w:val="heading 4"/>
-    <w:basedOn w:val="a"/>
-    <w:next w:val="a"/>
+    <w:basedOn w:val="Normal"/>
+    <w:next w:val="Normal"/>
     <w:qFormat/>
     <w:pPr>
       <w:keepNext/>
@@ -5812,23 +5642,23 @@
       <w:bCs/>
     </w:rPr>
   </w:style>
-  <w:style w:type="paragraph" w:styleId="7">
+  <w:style w:type="paragraph" w:styleId="Heading7">
     <w:name w:val="heading 7"/>
-    <w:basedOn w:val="a"/>
-    <w:next w:val="a"/>
+    <w:basedOn w:val="Normal"/>
+    <w:next w:val="Normal"/>
     <w:qFormat/>
     <w:pPr>
       <w:spacing w:before="240" w:after="60"/>
       <w:outlineLvl w:val="6"/>
     </w:pPr>
   </w:style>
-  <w:style w:type="character" w:default="1" w:styleId="a0">
+  <w:style w:type="character" w:default="1" w:styleId="DefaultParagraphFont">
     <w:name w:val="Default Paragraph Font"/>
     <w:uiPriority w:val="1"/>
     <w:semiHidden/>
     <w:unhideWhenUsed/>
   </w:style>
-  <w:style w:type="table" w:default="1" w:styleId="a1">
+  <w:style w:type="table" w:default="1" w:styleId="TableNormal">
     <w:name w:val="Normal Table"/>
     <w:uiPriority w:val="99"/>
     <w:semiHidden/>
@@ -5843,27 +5673,27 @@
       </w:tblCellMar>
     </w:tblPr>
   </w:style>
-  <w:style w:type="numbering" w:default="1" w:styleId="a2">
+  <w:style w:type="numbering" w:default="1" w:styleId="NoList">
     <w:name w:val="No List"/>
     <w:uiPriority w:val="99"/>
     <w:semiHidden/>
     <w:unhideWhenUsed/>
   </w:style>
-  <w:style w:type="paragraph" w:styleId="a3">
+  <w:style w:type="paragraph" w:styleId="FootnoteText">
     <w:name w:val="footnote text"/>
-    <w:basedOn w:val="a"/>
+    <w:basedOn w:val="Normal"/>
     <w:semiHidden/>
   </w:style>
-  <w:style w:type="character" w:styleId="a4">
+  <w:style w:type="character" w:styleId="FootnoteReference">
     <w:name w:val="footnote reference"/>
     <w:semiHidden/>
     <w:rPr>
       <w:vertAlign w:val="superscript"/>
     </w:rPr>
   </w:style>
-  <w:style w:type="paragraph" w:styleId="a5">
+  <w:style w:type="paragraph" w:styleId="Title">
     <w:name w:val="Title"/>
-    <w:basedOn w:val="a"/>
+    <w:basedOn w:val="Normal"/>
     <w:qFormat/>
     <w:pPr>
       <w:jc w:val="center"/>
@@ -5876,10 +5706,10 @@
       <w:sz w:val="28"/>
     </w:rPr>
   </w:style>
-  <w:style w:type="paragraph" w:styleId="a6">
+  <w:style w:type="paragraph" w:styleId="Header">
     <w:name w:val="header"/>
-    <w:basedOn w:val="a"/>
-    <w:link w:val="Char"/>
+    <w:basedOn w:val="Normal"/>
+    <w:link w:val="HeaderChar"/>
     <w:uiPriority w:val="99"/>
     <w:pPr>
       <w:tabs>
@@ -5888,10 +5718,10 @@
       </w:tabs>
     </w:pPr>
   </w:style>
-  <w:style w:type="paragraph" w:styleId="a7">
+  <w:style w:type="paragraph" w:styleId="Footer">
     <w:name w:val="footer"/>
-    <w:basedOn w:val="a"/>
-    <w:link w:val="Char0"/>
+    <w:basedOn w:val="Normal"/>
+    <w:link w:val="FooterChar"/>
     <w:uiPriority w:val="99"/>
     <w:pPr>
       <w:tabs>
@@ -5900,9 +5730,9 @@
       </w:tabs>
     </w:pPr>
   </w:style>
-  <w:style w:type="paragraph" w:styleId="a8">
+  <w:style w:type="paragraph" w:styleId="BodyText">
     <w:name w:val="Body Text"/>
-    <w:basedOn w:val="a"/>
+    <w:basedOn w:val="Normal"/>
     <w:pPr>
       <w:jc w:val="center"/>
     </w:pPr>
@@ -5910,13 +5740,13 @@
       <w:sz w:val="28"/>
     </w:rPr>
   </w:style>
-  <w:style w:type="character" w:styleId="a9">
+  <w:style w:type="character" w:styleId="PageNumber">
     <w:name w:val="page number"/>
-    <w:basedOn w:val="a0"/>
+    <w:basedOn w:val="DefaultParagraphFont"/>
   </w:style>
-  <w:style w:type="paragraph" w:styleId="aa">
+  <w:style w:type="paragraph" w:styleId="BalloonText">
     <w:name w:val="Balloon Text"/>
-    <w:basedOn w:val="a"/>
+    <w:basedOn w:val="Normal"/>
     <w:semiHidden/>
     <w:rPr>
       <w:rFonts w:ascii="Tahoma" w:hAnsi="Tahoma" w:cs="Tahoma"/>
@@ -5926,7 +5756,7 @@
   </w:style>
   <w:style w:type="paragraph" w:customStyle="1" w:styleId="CharCharCharChar1CharCharCharChar">
     <w:name w:val="Char Char Char Char1 Char Char Char Char"/>
-    <w:basedOn w:val="a"/>
+    <w:basedOn w:val="Normal"/>
     <w:rsid w:val="00471DB4"/>
     <w:pPr>
       <w:autoSpaceDE w:val="0"/>
@@ -5939,10 +5769,10 @@
       <w:lang w:val="en-US" w:eastAsia="en-US"/>
     </w:rPr>
   </w:style>
-  <w:style w:type="paragraph" w:styleId="z-">
+  <w:style w:type="paragraph" w:styleId="z-TopofForm">
     <w:name w:val="HTML Top of Form"/>
-    <w:basedOn w:val="a"/>
-    <w:next w:val="a"/>
+    <w:basedOn w:val="Normal"/>
+    <w:next w:val="Normal"/>
     <w:hidden/>
     <w:pPr>
       <w:pBdr>
@@ -5957,7 +5787,7 @@
       <w:szCs w:val="16"/>
     </w:rPr>
   </w:style>
-  <w:style w:type="character" w:styleId="ab">
+  <w:style w:type="character" w:styleId="CommentReference">
     <w:name w:val="annotation reference"/>
     <w:rsid w:val="00B06716"/>
     <w:rPr>
@@ -5965,23 +5795,23 @@
       <w:szCs w:val="16"/>
     </w:rPr>
   </w:style>
-  <w:style w:type="paragraph" w:styleId="ac">
+  <w:style w:type="paragraph" w:styleId="CommentText">
     <w:name w:val="annotation text"/>
-    <w:basedOn w:val="a"/>
-    <w:link w:val="Char1"/>
+    <w:basedOn w:val="Normal"/>
+    <w:link w:val="CommentTextChar"/>
     <w:rsid w:val="00B06716"/>
   </w:style>
-  <w:style w:type="character" w:customStyle="1" w:styleId="Char1">
-    <w:name w:val="Κείμενο σχολίου Char"/>
-    <w:basedOn w:val="a0"/>
-    <w:link w:val="ac"/>
+  <w:style w:type="character" w:customStyle="1" w:styleId="CommentTextChar">
+    <w:name w:val="Comment Text Char"/>
+    <w:basedOn w:val="DefaultParagraphFont"/>
+    <w:link w:val="CommentText"/>
     <w:rsid w:val="00B06716"/>
   </w:style>
-  <w:style w:type="paragraph" w:styleId="ad">
+  <w:style w:type="paragraph" w:styleId="CommentSubject">
     <w:name w:val="annotation subject"/>
-    <w:basedOn w:val="ac"/>
-    <w:next w:val="ac"/>
-    <w:link w:val="Char2"/>
+    <w:basedOn w:val="CommentText"/>
+    <w:next w:val="CommentText"/>
+    <w:link w:val="CommentSubjectChar"/>
     <w:rsid w:val="00B06716"/>
     <w:rPr>
       <w:b/>
@@ -5989,24 +5819,24 @@
       <w:lang w:val="x-none" w:eastAsia="x-none"/>
     </w:rPr>
   </w:style>
-  <w:style w:type="character" w:customStyle="1" w:styleId="Char2">
-    <w:name w:val="Θέμα σχολίου Char"/>
-    <w:link w:val="ad"/>
+  <w:style w:type="character" w:customStyle="1" w:styleId="CommentSubjectChar">
+    <w:name w:val="Comment Subject Char"/>
+    <w:link w:val="CommentSubject"/>
     <w:rsid w:val="00B06716"/>
     <w:rPr>
       <w:b/>
       <w:bCs/>
     </w:rPr>
   </w:style>
-  <w:style w:type="character" w:customStyle="1" w:styleId="Char">
-    <w:name w:val="Κεφαλίδα Char"/>
-    <w:link w:val="a6"/>
+  <w:style w:type="character" w:customStyle="1" w:styleId="HeaderChar">
+    <w:name w:val="Header Char"/>
+    <w:link w:val="Header"/>
     <w:uiPriority w:val="99"/>
     <w:rsid w:val="001F27D7"/>
   </w:style>
-  <w:style w:type="character" w:customStyle="1" w:styleId="Char0">
-    <w:name w:val="Υποσέλιδο Char"/>
-    <w:link w:val="a7"/>
+  <w:style w:type="character" w:customStyle="1" w:styleId="FooterChar">
+    <w:name w:val="Footer Char"/>
+    <w:link w:val="Footer"/>
     <w:uiPriority w:val="99"/>
     <w:rsid w:val="00370063"/>
   </w:style>
@@ -6014,9 +5844,436 @@
     <w:name w:val="quoted1"/>
     <w:rsid w:val="00292A9E"/>
   </w:style>
-  <w:style w:type="paragraph" w:styleId="ae">
+  <w:style w:type="paragraph" w:styleId="ListParagraph">
     <w:name w:val="List Paragraph"/>
-    <w:basedOn w:val="a"/>
+    <w:basedOn w:val="Normal"/>
+    <w:uiPriority w:val="34"/>
+    <w:qFormat/>
+    <w:rsid w:val="00273546"/>
+    <w:pPr>
+      <w:ind w:left="720"/>
+    </w:pPr>
+  </w:style>
+</w:styles>
+</file>
+
+<file path=word/stylesWithEffects.xml><?xml version="1.0" encoding="utf-8"?>
+<w:styles xmlns:wpc="http://schemas.microsoft.com/office/word/2010/wordprocessingCanvas" xmlns:mc="http://schemas.openxmlformats.org/markup-compatibility/2006" xmlns:o="urn:schemas-microsoft-com:office:office" xmlns:r="http://schemas.openxmlformats.org/officeDocument/2006/relationships" xmlns:m="http://schemas.openxmlformats.org/officeDocument/2006/math" xmlns:v="urn:schemas-microsoft-com:vml" xmlns:wp14="http://schemas.microsoft.com/office/word/2010/wordprocessingDrawing" xmlns:wp="http://schemas.openxmlformats.org/drawingml/2006/wordprocessingDrawing" xmlns:w10="urn:schemas-microsoft-com:office:word" xmlns:w="http://schemas.openxmlformats.org/wordprocessingml/2006/main" xmlns:w14="http://schemas.microsoft.com/office/word/2010/wordml" xmlns:wpg="http://schemas.microsoft.com/office/word/2010/wordprocessingGroup" xmlns:wpi="http://schemas.microsoft.com/office/word/2010/wordprocessingInk" xmlns:wne="http://schemas.microsoft.com/office/word/2006/wordml" xmlns:wps="http://schemas.microsoft.com/office/word/2010/wordprocessingShape" mc:Ignorable="w14 wp14">
+  <w:docDefaults>
+    <w:rPrDefault>
+      <w:rPr>
+        <w:rFonts w:ascii="Times New Roman" w:eastAsia="Times New Roman" w:hAnsi="Times New Roman" w:cs="Times New Roman"/>
+        <w:lang w:val="en-US" w:eastAsia="en-US" w:bidi="ar-SA"/>
+      </w:rPr>
+    </w:rPrDefault>
+    <w:pPrDefault/>
+  </w:docDefaults>
+  <w:latentStyles w:defLockedState="0" w:defUIPriority="0" w:defSemiHidden="1" w:defUnhideWhenUsed="1" w:defQFormat="0" w:count="267">
+    <w:lsdException w:name="Normal" w:semiHidden="0" w:unhideWhenUsed="0" w:qFormat="1"/>
+    <w:lsdException w:name="heading 1" w:semiHidden="0" w:unhideWhenUsed="0" w:qFormat="1"/>
+    <w:lsdException w:name="heading 2" w:semiHidden="0" w:unhideWhenUsed="0" w:qFormat="1"/>
+    <w:lsdException w:name="heading 3" w:semiHidden="0" w:unhideWhenUsed="0" w:qFormat="1"/>
+    <w:lsdException w:name="heading 4" w:semiHidden="0" w:unhideWhenUsed="0" w:qFormat="1"/>
+    <w:lsdException w:name="heading 5" w:qFormat="1"/>
+    <w:lsdException w:name="heading 6" w:qFormat="1"/>
+    <w:lsdException w:name="heading 7" w:qFormat="1"/>
+    <w:lsdException w:name="heading 8" w:qFormat="1"/>
+    <w:lsdException w:name="heading 9" w:qFormat="1"/>
+    <w:lsdException w:name="header" w:uiPriority="99"/>
+    <w:lsdException w:name="footer" w:uiPriority="99"/>
+    <w:lsdException w:name="caption" w:qFormat="1"/>
+    <w:lsdException w:name="List Number" w:semiHidden="0" w:unhideWhenUsed="0"/>
+    <w:lsdException w:name="List 4" w:semiHidden="0" w:unhideWhenUsed="0"/>
+    <w:lsdException w:name="List 5" w:semiHidden="0" w:unhideWhenUsed="0"/>
+    <w:lsdException w:name="Title" w:semiHidden="0" w:unhideWhenUsed="0" w:qFormat="1"/>
+    <w:lsdException w:name="Subtitle" w:semiHidden="0" w:unhideWhenUsed="0" w:qFormat="1"/>
+    <w:lsdException w:name="Salutation" w:semiHidden="0" w:unhideWhenUsed="0"/>
+    <w:lsdException w:name="Date" w:semiHidden="0" w:unhideWhenUsed="0"/>
+    <w:lsdException w:name="Body Text First Indent" w:semiHidden="0" w:unhideWhenUsed="0"/>
+    <w:lsdException w:name="Strong" w:semiHidden="0" w:unhideWhenUsed="0" w:qFormat="1"/>
+    <w:lsdException w:name="Emphasis" w:semiHidden="0" w:unhideWhenUsed="0" w:qFormat="1"/>
+    <w:lsdException w:name="Table Grid" w:semiHidden="0" w:unhideWhenUsed="0"/>
+    <w:lsdException w:name="Placeholder Text" w:uiPriority="99" w:unhideWhenUsed="0"/>
+    <w:lsdException w:name="No Spacing" w:semiHidden="0" w:uiPriority="1" w:unhideWhenUsed="0" w:qFormat="1"/>
+    <w:lsdException w:name="Light Shading" w:semiHidden="0" w:uiPriority="60" w:unhideWhenUsed="0"/>
+    <w:lsdException w:name="Light List" w:semiHidden="0" w:uiPriority="61" w:unhideWhenUsed="0"/>
+    <w:lsdException w:name="Light Grid" w:semiHidden="0" w:uiPriority="62" w:unhideWhenUsed="0"/>
+    <w:lsdException w:name="Medium Shading 1" w:semiHidden="0" w:uiPriority="63" w:unhideWhenUsed="0"/>
+    <w:lsdException w:name="Medium Shading 2" w:semiHidden="0" w:uiPriority="64" w:unhideWhenUsed="0"/>
+    <w:lsdException w:name="Medium List 1" w:semiHidden="0" w:uiPriority="65" w:unhideWhenUsed="0"/>
+    <w:lsdException w:name="Medium List 2" w:semiHidden="0" w:uiPriority="66" w:unhideWhenUsed="0"/>
+    <w:lsdException w:name="Medium Grid 1" w:semiHidden="0" w:uiPriority="67" w:unhideWhenUsed="0"/>
+    <w:lsdException w:name="Medium Grid 2" w:semiHidden="0" w:uiPriority="68" w:unhideWhenUsed="0"/>
+    <w:lsdException w:name="Medium Grid 3" w:semiHidden="0" w:uiPriority="69" w:unhideWhenUsed="0"/>
+    <w:lsdException w:name="Dark List" w:semiHidden="0" w:uiPriority="70" w:unhideWhenUsed="0"/>
+    <w:lsdException w:name="Colorful Shading" w:semiHidden="0" w:uiPriority="71" w:unhideWhenUsed="0"/>
+    <w:lsdException w:name="Colorful List" w:semiHidden="0" w:uiPriority="72" w:unhideWhenUsed="0"/>
+    <w:lsdException w:name="Colorful Grid" w:semiHidden="0" w:uiPriority="73" w:unhideWhenUsed="0"/>
+    <w:lsdException w:name="Light Shading Accent 1" w:semiHidden="0" w:uiPriority="60" w:unhideWhenUsed="0"/>
+    <w:lsdException w:name="Light List Accent 1" w:semiHidden="0" w:uiPriority="61" w:unhideWhenUsed="0"/>
+    <w:lsdException w:name="Light Grid Accent 1" w:semiHidden="0" w:uiPriority="62" w:unhideWhenUsed="0"/>
+    <w:lsdException w:name="Medium Shading 1 Accent 1" w:semiHidden="0" w:uiPriority="63" w:unhideWhenUsed="0"/>
+    <w:lsdException w:name="Medium Shading 2 Accent 1" w:semiHidden="0" w:uiPriority="64" w:unhideWhenUsed="0"/>
+    <w:lsdException w:name="Medium List 1 Accent 1" w:semiHidden="0" w:uiPriority="65" w:unhideWhenUsed="0"/>
+    <w:lsdException w:name="Revision" w:uiPriority="99" w:unhideWhenUsed="0"/>
+    <w:lsdException w:name="List Paragraph" w:semiHidden="0" w:uiPriority="34" w:unhideWhenUsed="0" w:qFormat="1"/>
+    <w:lsdException w:name="Quote" w:semiHidden="0" w:uiPriority="29" w:unhideWhenUsed="0" w:qFormat="1"/>
+    <w:lsdException w:name="Intense Quote" w:semiHidden="0" w:uiPriority="30" w:unhideWhenUsed="0" w:qFormat="1"/>
+    <w:lsdException w:name="Medium List 2 Accent 1" w:semiHidden="0" w:uiPriority="66" w:unhideWhenUsed="0"/>
+    <w:lsdException w:name="Medium Grid 1 Accent 1" w:semiHidden="0" w:uiPriority="67" w:unhideWhenUsed="0"/>
+    <w:lsdException w:name="Medium Grid 2 Accent 1" w:semiHidden="0" w:uiPriority="68" w:unhideWhenUsed="0"/>
+    <w:lsdException w:name="Medium Grid 3 Accent 1" w:semiHidden="0" w:uiPriority="69" w:unhideWhenUsed="0"/>
+    <w:lsdException w:name="Dark List Accent 1" w:semiHidden="0" w:uiPriority="70" w:unhideWhenUsed="0"/>
+    <w:lsdException w:name="Colorful Shading Accent 1" w:semiHidden="0" w:uiPriority="71" w:unhideWhenUsed="0"/>
+    <w:lsdException w:name="Colorful List Accent 1" w:semiHidden="0" w:uiPriority="72" w:unhideWhenUsed="0"/>
+    <w:lsdException w:name="Colorful Grid Accent 1" w:semiHidden="0" w:uiPriority="73" w:unhideWhenUsed="0"/>
+    <w:lsdException w:name="Light Shading Accent 2" w:semiHidden="0" w:uiPriority="60" w:unhideWhenUsed="0"/>
+    <w:lsdException w:name="Light List Accent 2" w:semiHidden="0" w:uiPriority="61" w:unhideWhenUsed="0"/>
+    <w:lsdException w:name="Light Grid Accent 2" w:semiHidden="0" w:uiPriority="62" w:unhideWhenUsed="0"/>
+    <w:lsdException w:name="Medium Shading 1 Accent 2" w:semiHidden="0" w:uiPriority="63" w:unhideWhenUsed="0"/>
+    <w:lsdException w:name="Medium Shading 2 Accent 2" w:semiHidden="0" w:uiPriority="64" w:unhideWhenUsed="0"/>
+    <w:lsdException w:name="Medium List 1 Accent 2" w:semiHidden="0" w:uiPriority="65" w:unhideWhenUsed="0"/>
+    <w:lsdException w:name="Medium List 2 Accent 2" w:semiHidden="0" w:uiPriority="66" w:unhideWhenUsed="0"/>
+    <w:lsdException w:name="Medium Grid 1 Accent 2" w:semiHidden="0" w:uiPriority="67" w:unhideWhenUsed="0"/>
+    <w:lsdException w:name="Medium Grid 2 Accent 2" w:semiHidden="0" w:uiPriority="68" w:unhideWhenUsed="0"/>
+    <w:lsdException w:name="Medium Grid 3 Accent 2" w:semiHidden="0" w:uiPriority="69" w:unhideWhenUsed="0"/>
+    <w:lsdException w:name="Dark List Accent 2" w:semiHidden="0" w:uiPriority="70" w:unhideWhenUsed="0"/>
+    <w:lsdException w:name="Colorful Shading Accent 2" w:semiHidden="0" w:uiPriority="71" w:unhideWhenUsed="0"/>
+    <w:lsdException w:name="Colorful List Accent 2" w:semiHidden="0" w:uiPriority="72" w:unhideWhenUsed="0"/>
+    <w:lsdException w:name="Colorful Grid Accent 2" w:semiHidden="0" w:uiPriority="73" w:unhideWhenUsed="0"/>
+    <w:lsdException w:name="Light Shading Accent 3" w:semiHidden="0" w:uiPriority="60" w:unhideWhenUsed="0"/>
+    <w:lsdException w:name="Light List Accent 3" w:semiHidden="0" w:uiPriority="61" w:unhideWhenUsed="0"/>
+    <w:lsdException w:name="Light Grid Accent 3" w:semiHidden="0" w:uiPriority="62" w:unhideWhenUsed="0"/>
+    <w:lsdException w:name="Medium Shading 1 Accent 3" w:semiHidden="0" w:uiPriority="63" w:unhideWhenUsed="0"/>
+    <w:lsdException w:name="Medium Shading 2 Accent 3" w:semiHidden="0" w:uiPriority="64" w:unhideWhenUsed="0"/>
+    <w:lsdException w:name="Medium List 1 Accent 3" w:semiHidden="0" w:uiPriority="65" w:unhideWhenUsed="0"/>
+    <w:lsdException w:name="Medium List 2 Accent 3" w:semiHidden="0" w:uiPriority="66" w:unhideWhenUsed="0"/>
+    <w:lsdException w:name="Medium Grid 1 Accent 3" w:semiHidden="0" w:uiPriority="67" w:unhideWhenUsed="0"/>
+    <w:lsdException w:name="Medium Grid 2 Accent 3" w:semiHidden="0" w:uiPriority="68" w:unhideWhenUsed="0"/>
+    <w:lsdException w:name="Medium Grid 3 Accent 3" w:semiHidden="0" w:uiPriority="69" w:unhideWhenUsed="0"/>
+    <w:lsdException w:name="Dark List Accent 3" w:semiHidden="0" w:uiPriority="70" w:unhideWhenUsed="0"/>
+    <w:lsdException w:name="Colorful Shading Accent 3" w:semiHidden="0" w:uiPriority="71" w:unhideWhenUsed="0"/>
+    <w:lsdException w:name="Colorful List Accent 3" w:semiHidden="0" w:uiPriority="72" w:unhideWhenUsed="0"/>
+    <w:lsdException w:name="Colorful Grid Accent 3" w:semiHidden="0" w:uiPriority="73" w:unhideWhenUsed="0"/>
+    <w:lsdException w:name="Light Shading Accent 4" w:semiHidden="0" w:uiPriority="60" w:unhideWhenUsed="0"/>
+    <w:lsdException w:name="Light List Accent 4" w:semiHidden="0" w:uiPriority="61" w:unhideWhenUsed="0"/>
+    <w:lsdException w:name="Light Grid Accent 4" w:semiHidden="0" w:uiPriority="62" w:unhideWhenUsed="0"/>
+    <w:lsdException w:name="Medium Shading 1 Accent 4" w:semiHidden="0" w:uiPriority="63" w:unhideWhenUsed="0"/>
+    <w:lsdException w:name="Medium Shading 2 Accent 4" w:semiHidden="0" w:uiPriority="64" w:unhideWhenUsed="0"/>
+    <w:lsdException w:name="Medium List 1 Accent 4" w:semiHidden="0" w:uiPriority="65" w:unhideWhenUsed="0"/>
+    <w:lsdException w:name="Medium List 2 Accent 4" w:semiHidden="0" w:uiPriority="66" w:unhideWhenUsed="0"/>
+    <w:lsdException w:name="Medium Grid 1 Accent 4" w:semiHidden="0" w:uiPriority="67" w:unhideWhenUsed="0"/>
+    <w:lsdException w:name="Medium Grid 2 Accent 4" w:semiHidden="0" w:uiPriority="68" w:unhideWhenUsed="0"/>
+    <w:lsdException w:name="Medium Grid 3 Accent 4" w:semiHidden="0" w:uiPriority="69" w:unhideWhenUsed="0"/>
+    <w:lsdException w:name="Dark List Accent 4" w:semiHidden="0" w:uiPriority="70" w:unhideWhenUsed="0"/>
+    <w:lsdException w:name="Colorful Shading Accent 4" w:semiHidden="0" w:uiPriority="71" w:unhideWhenUsed="0"/>
+    <w:lsdException w:name="Colorful List Accent 4" w:semiHidden="0" w:uiPriority="72" w:unhideWhenUsed="0"/>
+    <w:lsdException w:name="Colorful Grid Accent 4" w:semiHidden="0" w:uiPriority="73" w:unhideWhenUsed="0"/>
+    <w:lsdException w:name="Light Shading Accent 5" w:semiHidden="0" w:uiPriority="60" w:unhideWhenUsed="0"/>
+    <w:lsdException w:name="Light List Accent 5" w:semiHidden="0" w:uiPriority="61" w:unhideWhenUsed="0"/>
+    <w:lsdException w:name="Light Grid Accent 5" w:semiHidden="0" w:uiPriority="62" w:unhideWhenUsed="0"/>
+    <w:lsdException w:name="Medium Shading 1 Accent 5" w:semiHidden="0" w:uiPriority="63" w:unhideWhenUsed="0"/>
+    <w:lsdException w:name="Medium Shading 2 Accent 5" w:semiHidden="0" w:uiPriority="64" w:unhideWhenUsed="0"/>
+    <w:lsdException w:name="Medium List 1 Accent 5" w:semiHidden="0" w:uiPriority="65" w:unhideWhenUsed="0"/>
+    <w:lsdException w:name="Medium List 2 Accent 5" w:semiHidden="0" w:uiPriority="66" w:unhideWhenUsed="0"/>
+    <w:lsdException w:name="Medium Grid 1 Accent 5" w:semiHidden="0" w:uiPriority="67" w:unhideWhenUsed="0"/>
+    <w:lsdException w:name="Medium Grid 2 Accent 5" w:semiHidden="0" w:uiPriority="68" w:unhideWhenUsed="0"/>
+    <w:lsdException w:name="Medium Grid 3 Accent 5" w:semiHidden="0" w:uiPriority="69" w:unhideWhenUsed="0"/>
+    <w:lsdException w:name="Dark List Accent 5" w:semiHidden="0" w:uiPriority="70" w:unhideWhenUsed="0"/>
+    <w:lsdException w:name="Colorful Shading Accent 5" w:semiHidden="0" w:uiPriority="71" w:unhideWhenUsed="0"/>
+    <w:lsdException w:name="Colorful List Accent 5" w:semiHidden="0" w:uiPriority="72" w:unhideWhenUsed="0"/>
+    <w:lsdException w:name="Colorful Grid Accent 5" w:semiHidden="0" w:uiPriority="73" w:unhideWhenUsed="0"/>
+    <w:lsdException w:name="Light Shading Accent 6" w:semiHidden="0" w:uiPriority="60" w:unhideWhenUsed="0"/>
+    <w:lsdException w:name="Light List Accent 6" w:semiHidden="0" w:uiPriority="61" w:unhideWhenUsed="0"/>
+    <w:lsdException w:name="Light Grid Accent 6" w:semiHidden="0" w:uiPriority="62" w:unhideWhenUsed="0"/>
+    <w:lsdException w:name="Medium Shading 1 Accent 6" w:semiHidden="0" w:uiPriority="63" w:unhideWhenUsed="0"/>
+    <w:lsdException w:name="Medium Shading 2 Accent 6" w:semiHidden="0" w:uiPriority="64" w:unhideWhenUsed="0"/>
+    <w:lsdException w:name="Medium List 1 Accent 6" w:semiHidden="0" w:uiPriority="65" w:unhideWhenUsed="0"/>
+    <w:lsdException w:name="Medium List 2 Accent 6" w:semiHidden="0" w:uiPriority="66" w:unhideWhenUsed="0"/>
+    <w:lsdException w:name="Medium Grid 1 Accent 6" w:semiHidden="0" w:uiPriority="67" w:unhideWhenUsed="0"/>
+    <w:lsdException w:name="Medium Grid 2 Accent 6" w:semiHidden="0" w:uiPriority="68" w:unhideWhenUsed="0"/>
+    <w:lsdException w:name="Medium Grid 3 Accent 6" w:semiHidden="0" w:uiPriority="69" w:unhideWhenUsed="0"/>
+    <w:lsdException w:name="Dark List Accent 6" w:semiHidden="0" w:uiPriority="70" w:unhideWhenUsed="0"/>
+    <w:lsdException w:name="Colorful Shading Accent 6" w:semiHidden="0" w:uiPriority="71" w:unhideWhenUsed="0"/>
+    <w:lsdException w:name="Colorful List Accent 6" w:semiHidden="0" w:uiPriority="72" w:unhideWhenUsed="0"/>
+    <w:lsdException w:name="Colorful Grid Accent 6" w:semiHidden="0" w:uiPriority="73" w:unhideWhenUsed="0"/>
+    <w:lsdException w:name="Subtle Emphasis" w:semiHidden="0" w:uiPriority="19" w:unhideWhenUsed="0" w:qFormat="1"/>
+    <w:lsdException w:name="Intense Emphasis" w:semiHidden="0" w:uiPriority="21" w:unhideWhenUsed="0" w:qFormat="1"/>
+    <w:lsdException w:name="Subtle Reference" w:semiHidden="0" w:uiPriority="31" w:unhideWhenUsed="0" w:qFormat="1"/>
+    <w:lsdException w:name="Intense Reference" w:semiHidden="0" w:uiPriority="32" w:unhideWhenUsed="0" w:qFormat="1"/>
+    <w:lsdException w:name="Book Title" w:semiHidden="0" w:uiPriority="33" w:unhideWhenUsed="0" w:qFormat="1"/>
+    <w:lsdException w:name="Bibliography" w:uiPriority="37"/>
+    <w:lsdException w:name="TOC Heading" w:uiPriority="39" w:qFormat="1"/>
+  </w:latentStyles>
+  <w:style w:type="paragraph" w:default="1" w:styleId="Normal">
+    <w:name w:val="Normal"/>
+    <w:qFormat/>
+    <w:rPr>
+      <w:lang w:val="el-GR" w:eastAsia="el-GR"/>
+    </w:rPr>
+  </w:style>
+  <w:style w:type="paragraph" w:styleId="Heading1">
+    <w:name w:val="heading 1"/>
+    <w:basedOn w:val="Normal"/>
+    <w:next w:val="Normal"/>
+    <w:qFormat/>
+    <w:pPr>
+      <w:keepNext/>
+      <w:outlineLvl w:val="0"/>
+    </w:pPr>
+    <w:rPr>
+      <w:sz w:val="28"/>
+    </w:rPr>
+  </w:style>
+  <w:style w:type="paragraph" w:styleId="Heading2">
+    <w:name w:val="heading 2"/>
+    <w:basedOn w:val="Normal"/>
+    <w:next w:val="Normal"/>
+    <w:qFormat/>
+    <w:pPr>
+      <w:keepNext/>
+      <w:jc w:val="center"/>
+      <w:outlineLvl w:val="1"/>
+    </w:pPr>
+    <w:rPr>
+      <w:sz w:val="28"/>
+    </w:rPr>
+  </w:style>
+  <w:style w:type="paragraph" w:styleId="Heading3">
+    <w:name w:val="heading 3"/>
+    <w:basedOn w:val="Normal"/>
+    <w:next w:val="Normal"/>
+    <w:qFormat/>
+    <w:pPr>
+      <w:keepNext/>
+      <w:jc w:val="center"/>
+      <w:outlineLvl w:val="2"/>
+    </w:pPr>
+    <w:rPr>
+      <w:b/>
+      <w:bCs/>
+    </w:rPr>
+  </w:style>
+  <w:style w:type="paragraph" w:styleId="Heading4">
+    <w:name w:val="heading 4"/>
+    <w:basedOn w:val="Normal"/>
+    <w:next w:val="Normal"/>
+    <w:qFormat/>
+    <w:pPr>
+      <w:keepNext/>
+      <w:jc w:val="both"/>
+      <w:outlineLvl w:val="3"/>
+    </w:pPr>
+    <w:rPr>
+      <w:b/>
+      <w:bCs/>
+    </w:rPr>
+  </w:style>
+  <w:style w:type="paragraph" w:styleId="Heading7">
+    <w:name w:val="heading 7"/>
+    <w:basedOn w:val="Normal"/>
+    <w:next w:val="Normal"/>
+    <w:qFormat/>
+    <w:pPr>
+      <w:spacing w:before="240" w:after="60"/>
+      <w:outlineLvl w:val="6"/>
+    </w:pPr>
+  </w:style>
+  <w:style w:type="character" w:default="1" w:styleId="DefaultParagraphFont">
+    <w:name w:val="Default Paragraph Font"/>
+    <w:uiPriority w:val="1"/>
+    <w:semiHidden/>
+    <w:unhideWhenUsed/>
+  </w:style>
+  <w:style w:type="table" w:default="1" w:styleId="TableNormal">
+    <w:name w:val="Normal Table"/>
+    <w:uiPriority w:val="99"/>
+    <w:semiHidden/>
+    <w:unhideWhenUsed/>
+    <w:tblPr>
+      <w:tblInd w:w="0" w:type="dxa"/>
+      <w:tblCellMar>
+        <w:top w:w="0" w:type="dxa"/>
+        <w:left w:w="108" w:type="dxa"/>
+        <w:bottom w:w="0" w:type="dxa"/>
+        <w:right w:w="108" w:type="dxa"/>
+      </w:tblCellMar>
+    </w:tblPr>
+  </w:style>
+  <w:style w:type="numbering" w:default="1" w:styleId="NoList">
+    <w:name w:val="No List"/>
+    <w:uiPriority w:val="99"/>
+    <w:semiHidden/>
+    <w:unhideWhenUsed/>
+  </w:style>
+  <w:style w:type="paragraph" w:styleId="FootnoteText">
+    <w:name w:val="footnote text"/>
+    <w:basedOn w:val="Normal"/>
+    <w:semiHidden/>
+  </w:style>
+  <w:style w:type="character" w:styleId="FootnoteReference">
+    <w:name w:val="footnote reference"/>
+    <w:semiHidden/>
+    <w:rPr>
+      <w:vertAlign w:val="superscript"/>
+    </w:rPr>
+  </w:style>
+  <w:style w:type="paragraph" w:styleId="Title">
+    <w:name w:val="Title"/>
+    <w:basedOn w:val="Normal"/>
+    <w:qFormat/>
+    <w:pPr>
+      <w:jc w:val="center"/>
+    </w:pPr>
+    <w:rPr>
+      <w:rFonts w:ascii="UB-AntiqueOlive" w:hAnsi="UB-AntiqueOlive"/>
+      <w:b/>
+      <w:bCs/>
+      <w:spacing w:val="40"/>
+      <w:sz w:val="28"/>
+    </w:rPr>
+  </w:style>
+  <w:style w:type="paragraph" w:styleId="Header">
+    <w:name w:val="header"/>
+    <w:basedOn w:val="Normal"/>
+    <w:link w:val="HeaderChar"/>
+    <w:uiPriority w:val="99"/>
+    <w:pPr>
+      <w:tabs>
+        <w:tab w:val="center" w:pos="4153"/>
+        <w:tab w:val="right" w:pos="8306"/>
+      </w:tabs>
+    </w:pPr>
+  </w:style>
+  <w:style w:type="paragraph" w:styleId="Footer">
+    <w:name w:val="footer"/>
+    <w:basedOn w:val="Normal"/>
+    <w:link w:val="FooterChar"/>
+    <w:uiPriority w:val="99"/>
+    <w:pPr>
+      <w:tabs>
+        <w:tab w:val="center" w:pos="4153"/>
+        <w:tab w:val="right" w:pos="8306"/>
+      </w:tabs>
+    </w:pPr>
+  </w:style>
+  <w:style w:type="paragraph" w:styleId="BodyText">
+    <w:name w:val="Body Text"/>
+    <w:basedOn w:val="Normal"/>
+    <w:pPr>
+      <w:jc w:val="center"/>
+    </w:pPr>
+    <w:rPr>
+      <w:sz w:val="28"/>
+    </w:rPr>
+  </w:style>
+  <w:style w:type="character" w:styleId="PageNumber">
+    <w:name w:val="page number"/>
+    <w:basedOn w:val="DefaultParagraphFont"/>
+  </w:style>
+  <w:style w:type="paragraph" w:styleId="BalloonText">
+    <w:name w:val="Balloon Text"/>
+    <w:basedOn w:val="Normal"/>
+    <w:semiHidden/>
+    <w:rPr>
+      <w:rFonts w:ascii="Tahoma" w:hAnsi="Tahoma" w:cs="Tahoma"/>
+      <w:sz w:val="16"/>
+      <w:szCs w:val="16"/>
+    </w:rPr>
+  </w:style>
+  <w:style w:type="paragraph" w:customStyle="1" w:styleId="CharCharCharChar1CharCharCharChar">
+    <w:name w:val="Char Char Char Char1 Char Char Char Char"/>
+    <w:basedOn w:val="Normal"/>
+    <w:rsid w:val="00471DB4"/>
+    <w:pPr>
+      <w:autoSpaceDE w:val="0"/>
+      <w:autoSpaceDN w:val="0"/>
+      <w:adjustRightInd w:val="0"/>
+      <w:spacing w:after="160" w:line="240" w:lineRule="exact"/>
+    </w:pPr>
+    <w:rPr>
+      <w:rFonts w:ascii="Verdana" w:hAnsi="Verdana"/>
+      <w:lang w:val="en-US" w:eastAsia="en-US"/>
+    </w:rPr>
+  </w:style>
+  <w:style w:type="paragraph" w:styleId="z-TopofForm">
+    <w:name w:val="HTML Top of Form"/>
+    <w:basedOn w:val="Normal"/>
+    <w:next w:val="Normal"/>
+    <w:hidden/>
+    <w:pPr>
+      <w:pBdr>
+        <w:bottom w:val="single" w:sz="6" w:space="1" w:color="auto"/>
+      </w:pBdr>
+      <w:jc w:val="center"/>
+    </w:pPr>
+    <w:rPr>
+      <w:rFonts w:ascii="Arial" w:hAnsi="Arial" w:cs="Arial"/>
+      <w:vanish/>
+      <w:sz w:val="16"/>
+      <w:szCs w:val="16"/>
+    </w:rPr>
+  </w:style>
+  <w:style w:type="character" w:styleId="CommentReference">
+    <w:name w:val="annotation reference"/>
+    <w:rsid w:val="00B06716"/>
+    <w:rPr>
+      <w:sz w:val="16"/>
+      <w:szCs w:val="16"/>
+    </w:rPr>
+  </w:style>
+  <w:style w:type="paragraph" w:styleId="CommentText">
+    <w:name w:val="annotation text"/>
+    <w:basedOn w:val="Normal"/>
+    <w:link w:val="CommentTextChar"/>
+    <w:rsid w:val="00B06716"/>
+  </w:style>
+  <w:style w:type="character" w:customStyle="1" w:styleId="CommentTextChar">
+    <w:name w:val="Comment Text Char"/>
+    <w:basedOn w:val="DefaultParagraphFont"/>
+    <w:link w:val="CommentText"/>
+    <w:rsid w:val="00B06716"/>
+  </w:style>
+  <w:style w:type="paragraph" w:styleId="CommentSubject">
+    <w:name w:val="annotation subject"/>
+    <w:basedOn w:val="CommentText"/>
+    <w:next w:val="CommentText"/>
+    <w:link w:val="CommentSubjectChar"/>
+    <w:rsid w:val="00B06716"/>
+    <w:rPr>
+      <w:b/>
+      <w:bCs/>
+      <w:lang w:val="x-none" w:eastAsia="x-none"/>
+    </w:rPr>
+  </w:style>
+  <w:style w:type="character" w:customStyle="1" w:styleId="CommentSubjectChar">
+    <w:name w:val="Comment Subject Char"/>
+    <w:link w:val="CommentSubject"/>
+    <w:rsid w:val="00B06716"/>
+    <w:rPr>
+      <w:b/>
+      <w:bCs/>
+    </w:rPr>
+  </w:style>
+  <w:style w:type="character" w:customStyle="1" w:styleId="HeaderChar">
+    <w:name w:val="Header Char"/>
+    <w:link w:val="Header"/>
+    <w:uiPriority w:val="99"/>
+    <w:rsid w:val="001F27D7"/>
+  </w:style>
+  <w:style w:type="character" w:customStyle="1" w:styleId="FooterChar">
+    <w:name w:val="Footer Char"/>
+    <w:link w:val="Footer"/>
+    <w:uiPriority w:val="99"/>
+    <w:rsid w:val="00370063"/>
+  </w:style>
+  <w:style w:type="character" w:customStyle="1" w:styleId="quoted1">
+    <w:name w:val="quoted1"/>
+    <w:rsid w:val="00292A9E"/>
+  </w:style>
+  <w:style w:type="paragraph" w:styleId="ListParagraph">
+    <w:name w:val="List Paragraph"/>
+    <w:basedOn w:val="Normal"/>
     <w:uiPriority w:val="34"/>
     <w:qFormat/>
     <w:rsid w:val="00273546"/>
@@ -6317,7 +6574,7 @@
 </file>
 
 <file path=customXml/itemProps1.xml><?xml version="1.0" encoding="utf-8"?>
-<ds:datastoreItem xmlns:ds="http://schemas.openxmlformats.org/officeDocument/2006/customXml" ds:itemID="{D5423444-62C7-489E-8C31-87A8190EFF62}">
+<ds:datastoreItem xmlns:ds="http://schemas.openxmlformats.org/officeDocument/2006/customXml" ds:itemID="{6573608C-C5DD-43DA-A6C2-4B6B884A00D9}">
   <ds:schemaRefs>
     <ds:schemaRef ds:uri="http://schemas.openxmlformats.org/officeDocument/2006/bibliography"/>
   </ds:schemaRefs>

</xml_diff>